<commit_message>
v1.0.2 Add change project name and UC at documentation
</commit_message>
<xml_diff>
--- a/Техническая документация к проекту "MoneyCalc".docx
+++ b/Техническая документация к проекту "MoneyCalc".docx
@@ -28,11 +28,26 @@
       <w:pPr>
         <w:pStyle w:val="DocumentTitle"/>
       </w:pPr>
-      <w:fldSimple w:instr=" SUBJECT  \* MERGEFORMAT ">
-        <w:r>
-          <w:t>Депозитный и Кредитный калькуляторы</w:t>
-        </w:r>
-      </w:fldSimple>
+      <w:r>
+        <w:fldChar w:fldCharType="begin"/>
+      </w:r>
+      <w:r>
+        <w:instrText xml:space="preserve"> SUBJECT  \* MERGEFORMAT </w:instrText>
+      </w:r>
+      <w:r>
+        <w:fldChar w:fldCharType="separate"/>
+      </w:r>
+      <w:proofErr w:type="spellStart"/>
+      <w:r>
+        <w:t>MoneyCalc</w:t>
+      </w:r>
+      <w:proofErr w:type="spellEnd"/>
+      <w:r>
+        <w:t xml:space="preserve"> - депозитный и кредитный калькуляторы</w:t>
+      </w:r>
+      <w:r>
+        <w:fldChar w:fldCharType="end"/>
+      </w:r>
     </w:p>
     <w:p>
       <w:pPr>
@@ -124,7 +139,7 @@
           <w:sz w:val="28"/>
           <w:szCs w:val="28"/>
         </w:rPr>
-        <w:t>1.0.1</w:t>
+        <w:t>1.0.2</w:t>
       </w:r>
       <w:r>
         <w:rPr>
@@ -182,7 +197,7 @@
       <w:r>
         <w:fldChar w:fldCharType="separate"/>
       </w:r>
-      <w:hyperlink w:anchor="_Toc50299501" w:history="1">
+      <w:hyperlink w:anchor="_Toc52317765" w:history="1">
         <w:r>
           <w:rPr>
             <w:rStyle w:val="af1"/>
@@ -226,7 +241,7 @@
             <w:noProof/>
             <w:webHidden/>
           </w:rPr>
-          <w:instrText xml:space="preserve"> PAGEREF _Toc50299501 \h </w:instrText>
+          <w:instrText xml:space="preserve"> PAGEREF _Toc52317765 \h </w:instrText>
         </w:r>
         <w:r>
           <w:rPr>
@@ -271,7 +286,7 @@
           <w:lang w:val="ru-RU" w:eastAsia="ru-RU"/>
         </w:rPr>
       </w:pPr>
-      <w:hyperlink w:anchor="_Toc50299502" w:history="1">
+      <w:hyperlink w:anchor="_Toc52317766" w:history="1">
         <w:r>
           <w:rPr>
             <w:rStyle w:val="af1"/>
@@ -315,7 +330,7 @@
             <w:noProof/>
             <w:webHidden/>
           </w:rPr>
-          <w:instrText xml:space="preserve"> PAGEREF _Toc50299502 \h </w:instrText>
+          <w:instrText xml:space="preserve"> PAGEREF _Toc52317766 \h </w:instrText>
         </w:r>
         <w:r>
           <w:rPr>
@@ -360,7 +375,7 @@
           <w:lang w:val="ru-RU" w:eastAsia="ru-RU"/>
         </w:rPr>
       </w:pPr>
-      <w:hyperlink w:anchor="_Toc50299503" w:history="1">
+      <w:hyperlink w:anchor="_Toc52317767" w:history="1">
         <w:r>
           <w:rPr>
             <w:rStyle w:val="af1"/>
@@ -404,7 +419,7 @@
             <w:noProof/>
             <w:webHidden/>
           </w:rPr>
-          <w:instrText xml:space="preserve"> PAGEREF _Toc50299503 \h </w:instrText>
+          <w:instrText xml:space="preserve"> PAGEREF _Toc52317767 \h </w:instrText>
         </w:r>
         <w:r>
           <w:rPr>
@@ -449,7 +464,7 @@
           <w:lang w:val="ru-RU" w:eastAsia="ru-RU"/>
         </w:rPr>
       </w:pPr>
-      <w:hyperlink w:anchor="_Toc50299504" w:history="1">
+      <w:hyperlink w:anchor="_Toc52317768" w:history="1">
         <w:r>
           <w:rPr>
             <w:rStyle w:val="af1"/>
@@ -493,7 +508,7 @@
             <w:noProof/>
             <w:webHidden/>
           </w:rPr>
-          <w:instrText xml:space="preserve"> PAGEREF _Toc50299504 \h </w:instrText>
+          <w:instrText xml:space="preserve"> PAGEREF _Toc52317768 \h </w:instrText>
         </w:r>
         <w:r>
           <w:rPr>
@@ -538,7 +553,7 @@
           <w:lang w:val="ru-RU" w:eastAsia="ru-RU"/>
         </w:rPr>
       </w:pPr>
-      <w:hyperlink w:anchor="_Toc50299505" w:history="1">
+      <w:hyperlink w:anchor="_Toc52317769" w:history="1">
         <w:r>
           <w:rPr>
             <w:rStyle w:val="af1"/>
@@ -582,7 +597,7 @@
             <w:noProof/>
             <w:webHidden/>
           </w:rPr>
-          <w:instrText xml:space="preserve"> PAGEREF _Toc50299505 \h </w:instrText>
+          <w:instrText xml:space="preserve"> PAGEREF _Toc52317769 \h </w:instrText>
         </w:r>
         <w:r>
           <w:rPr>
@@ -627,7 +642,7 @@
           <w:lang w:val="ru-RU" w:eastAsia="ru-RU"/>
         </w:rPr>
       </w:pPr>
-      <w:hyperlink w:anchor="_Toc50299506" w:history="1">
+      <w:hyperlink w:anchor="_Toc52317770" w:history="1">
         <w:r>
           <w:rPr>
             <w:rStyle w:val="af1"/>
@@ -671,7 +686,7 @@
             <w:noProof/>
             <w:webHidden/>
           </w:rPr>
-          <w:instrText xml:space="preserve"> PAGEREF _Toc50299506 \h </w:instrText>
+          <w:instrText xml:space="preserve"> PAGEREF _Toc52317770 \h </w:instrText>
         </w:r>
         <w:r>
           <w:rPr>
@@ -716,7 +731,7 @@
           <w:lang w:val="ru-RU" w:eastAsia="ru-RU"/>
         </w:rPr>
       </w:pPr>
-      <w:hyperlink w:anchor="_Toc50299507" w:history="1">
+      <w:hyperlink w:anchor="_Toc52317771" w:history="1">
         <w:r>
           <w:rPr>
             <w:rStyle w:val="af1"/>
@@ -775,7 +790,7 @@
             <w:noProof/>
             <w:webHidden/>
           </w:rPr>
-          <w:instrText xml:space="preserve"> PAGEREF _Toc50299507 \h </w:instrText>
+          <w:instrText xml:space="preserve"> PAGEREF _Toc52317771 \h </w:instrText>
         </w:r>
         <w:r>
           <w:rPr>
@@ -820,7 +835,7 @@
           <w:lang w:val="ru-RU" w:eastAsia="ru-RU"/>
         </w:rPr>
       </w:pPr>
-      <w:hyperlink w:anchor="_Toc50299508" w:history="1">
+      <w:hyperlink w:anchor="_Toc52317772" w:history="1">
         <w:r>
           <w:rPr>
             <w:rStyle w:val="af1"/>
@@ -864,7 +879,7 @@
             <w:noProof/>
             <w:webHidden/>
           </w:rPr>
-          <w:instrText xml:space="preserve"> PAGEREF _Toc50299508 \h </w:instrText>
+          <w:instrText xml:space="preserve"> PAGEREF _Toc52317772 \h </w:instrText>
         </w:r>
         <w:r>
           <w:rPr>
@@ -909,7 +924,7 @@
           <w:lang w:val="ru-RU" w:eastAsia="ru-RU"/>
         </w:rPr>
       </w:pPr>
-      <w:hyperlink w:anchor="_Toc50299509" w:history="1">
+      <w:hyperlink w:anchor="_Toc52317773" w:history="1">
         <w:r>
           <w:rPr>
             <w:rStyle w:val="af1"/>
@@ -953,7 +968,7 @@
             <w:noProof/>
             <w:webHidden/>
           </w:rPr>
-          <w:instrText xml:space="preserve"> PAGEREF _Toc50299509 \h </w:instrText>
+          <w:instrText xml:space="preserve"> PAGEREF _Toc52317773 \h </w:instrText>
         </w:r>
         <w:r>
           <w:rPr>
@@ -998,7 +1013,7 @@
           <w:lang w:val="ru-RU" w:eastAsia="ru-RU"/>
         </w:rPr>
       </w:pPr>
-      <w:hyperlink w:anchor="_Toc50299510" w:history="1">
+      <w:hyperlink w:anchor="_Toc52317774" w:history="1">
         <w:r>
           <w:rPr>
             <w:rStyle w:val="af1"/>
@@ -1042,7 +1057,7 @@
             <w:noProof/>
             <w:webHidden/>
           </w:rPr>
-          <w:instrText xml:space="preserve"> PAGEREF _Toc50299510 \h </w:instrText>
+          <w:instrText xml:space="preserve"> PAGEREF _Toc52317774 \h </w:instrText>
         </w:r>
         <w:r>
           <w:rPr>
@@ -1087,7 +1102,7 @@
           <w:lang w:val="ru-RU" w:eastAsia="ru-RU"/>
         </w:rPr>
       </w:pPr>
-      <w:hyperlink w:anchor="_Toc50299511" w:history="1">
+      <w:hyperlink w:anchor="_Toc52317775" w:history="1">
         <w:r>
           <w:rPr>
             <w:rStyle w:val="af1"/>
@@ -1131,7 +1146,7 @@
             <w:noProof/>
             <w:webHidden/>
           </w:rPr>
-          <w:instrText xml:space="preserve"> PAGEREF _Toc50299511 \h </w:instrText>
+          <w:instrText xml:space="preserve"> PAGEREF _Toc52317775 \h </w:instrText>
         </w:r>
         <w:r>
           <w:rPr>
@@ -1176,7 +1191,7 @@
           <w:lang w:val="ru-RU" w:eastAsia="ru-RU"/>
         </w:rPr>
       </w:pPr>
-      <w:hyperlink w:anchor="_Toc50299512" w:history="1">
+      <w:hyperlink w:anchor="_Toc52317776" w:history="1">
         <w:r>
           <w:rPr>
             <w:rStyle w:val="af1"/>
@@ -1199,7 +1214,15 @@
             <w:rStyle w:val="af1"/>
             <w:noProof/>
           </w:rPr>
-          <w:t>Функциональные требования для роли Роль1</w:t>
+          <w:t xml:space="preserve">Функциональные требования для роли </w:t>
+        </w:r>
+        <w:r>
+          <w:rPr>
+            <w:rStyle w:val="af1"/>
+            <w:noProof/>
+            <w:lang w:val="en-US"/>
+          </w:rPr>
+          <w:t>User</w:t>
         </w:r>
         <w:r>
           <w:rPr>
@@ -1220,7 +1243,7 @@
             <w:noProof/>
             <w:webHidden/>
           </w:rPr>
-          <w:instrText xml:space="preserve"> PAGEREF _Toc50299512 \h </w:instrText>
+          <w:instrText xml:space="preserve"> PAGEREF _Toc52317776 \h </w:instrText>
         </w:r>
         <w:r>
           <w:rPr>
@@ -1262,7 +1285,7 @@
           <w:lang w:val="ru-RU" w:eastAsia="ru-RU"/>
         </w:rPr>
       </w:pPr>
-      <w:hyperlink w:anchor="_Toc50299513" w:history="1">
+      <w:hyperlink w:anchor="_Toc52317777" w:history="1">
         <w:r>
           <w:rPr>
             <w:rStyle w:val="af1"/>
@@ -1285,7 +1308,7 @@
             <w:rStyle w:val="af1"/>
             <w:noProof/>
           </w:rPr>
-          <w:t>&lt;Use Case Name 1&gt;</w:t>
+          <w:t>Выбор кредитного калькулятора</w:t>
         </w:r>
         <w:r>
           <w:rPr>
@@ -1306,7 +1329,7 @@
             <w:noProof/>
             <w:webHidden/>
           </w:rPr>
-          <w:instrText xml:space="preserve"> PAGEREF _Toc50299513 \h </w:instrText>
+          <w:instrText xml:space="preserve"> PAGEREF _Toc52317777 \h </w:instrText>
         </w:r>
         <w:r>
           <w:rPr>
@@ -1348,7 +1371,7 @@
           <w:lang w:val="ru-RU" w:eastAsia="ru-RU"/>
         </w:rPr>
       </w:pPr>
-      <w:hyperlink w:anchor="_Toc50299514" w:history="1">
+      <w:hyperlink w:anchor="_Toc52317778" w:history="1">
         <w:r>
           <w:rPr>
             <w:rStyle w:val="af1"/>
@@ -1371,7 +1394,7 @@
             <w:rStyle w:val="af1"/>
             <w:noProof/>
           </w:rPr>
-          <w:t>&lt;Use Case Name 2&gt;</w:t>
+          <w:t>Выбор депозитного калькулятора</w:t>
         </w:r>
         <w:r>
           <w:rPr>
@@ -1392,7 +1415,7 @@
             <w:noProof/>
             <w:webHidden/>
           </w:rPr>
-          <w:instrText xml:space="preserve"> PAGEREF _Toc50299514 \h </w:instrText>
+          <w:instrText xml:space="preserve"> PAGEREF _Toc52317778 \h </w:instrText>
         </w:r>
         <w:r>
           <w:rPr>
@@ -1412,7 +1435,7 @@
             <w:noProof/>
             <w:webHidden/>
           </w:rPr>
-          <w:t>4</w:t>
+          <w:t>5</w:t>
         </w:r>
         <w:r>
           <w:rPr>
@@ -1425,10 +1448,7 @@
     </w:p>
     <w:p>
       <w:pPr>
-        <w:pStyle w:val="21"/>
-        <w:tabs>
-          <w:tab w:val="left" w:pos="1293"/>
-        </w:tabs>
+        <w:pStyle w:val="31"/>
         <w:rPr>
           <w:rFonts w:asciiTheme="minorHAnsi" w:eastAsiaTheme="minorEastAsia" w:hAnsiTheme="minorHAnsi" w:cstheme="minorBidi"/>
           <w:noProof/>
@@ -1437,13 +1457,13 @@
           <w:lang w:val="ru-RU" w:eastAsia="ru-RU"/>
         </w:rPr>
       </w:pPr>
-      <w:hyperlink w:anchor="_Toc50299515" w:history="1">
+      <w:hyperlink w:anchor="_Toc52317779" w:history="1">
         <w:r>
           <w:rPr>
             <w:rStyle w:val="af1"/>
             <w:noProof/>
           </w:rPr>
-          <w:t>3.3</w:t>
+          <w:t>3.2.3</w:t>
         </w:r>
         <w:r>
           <w:rPr>
@@ -1460,7 +1480,7 @@
             <w:rStyle w:val="af1"/>
             <w:noProof/>
           </w:rPr>
-          <w:t>Функциональные требования для роли Роль2</w:t>
+          <w:t>Вывод результатов расчета депозита</w:t>
         </w:r>
         <w:r>
           <w:rPr>
@@ -1481,7 +1501,7 @@
             <w:noProof/>
             <w:webHidden/>
           </w:rPr>
-          <w:instrText xml:space="preserve"> PAGEREF _Toc50299515 \h </w:instrText>
+          <w:instrText xml:space="preserve"> PAGEREF _Toc52317779 \h </w:instrText>
         </w:r>
         <w:r>
           <w:rPr>
@@ -1501,7 +1521,7 @@
             <w:noProof/>
             <w:webHidden/>
           </w:rPr>
-          <w:t>4</w:t>
+          <w:t>5</w:t>
         </w:r>
         <w:r>
           <w:rPr>
@@ -1523,13 +1543,13 @@
           <w:lang w:val="ru-RU" w:eastAsia="ru-RU"/>
         </w:rPr>
       </w:pPr>
-      <w:hyperlink w:anchor="_Toc50299516" w:history="1">
+      <w:hyperlink w:anchor="_Toc52317780" w:history="1">
         <w:r>
           <w:rPr>
             <w:rStyle w:val="af1"/>
             <w:noProof/>
           </w:rPr>
-          <w:t>3.3.1</w:t>
+          <w:t>3.2.4</w:t>
         </w:r>
         <w:r>
           <w:rPr>
@@ -1546,7 +1566,7 @@
             <w:rStyle w:val="af1"/>
             <w:noProof/>
           </w:rPr>
-          <w:t>&lt;Use Case Name 1&gt;</w:t>
+          <w:t>Вывод результатов расчета кредита</w:t>
         </w:r>
         <w:r>
           <w:rPr>
@@ -1567,7 +1587,7 @@
             <w:noProof/>
             <w:webHidden/>
           </w:rPr>
-          <w:instrText xml:space="preserve"> PAGEREF _Toc50299516 \h </w:instrText>
+          <w:instrText xml:space="preserve"> PAGEREF _Toc52317780 \h </w:instrText>
         </w:r>
         <w:r>
           <w:rPr>
@@ -1587,7 +1607,7 @@
             <w:noProof/>
             <w:webHidden/>
           </w:rPr>
-          <w:t>4</w:t>
+          <w:t>5</w:t>
         </w:r>
         <w:r>
           <w:rPr>
@@ -1600,7 +1620,10 @@
     </w:p>
     <w:p>
       <w:pPr>
-        <w:pStyle w:val="31"/>
+        <w:pStyle w:val="21"/>
+        <w:tabs>
+          <w:tab w:val="left" w:pos="1293"/>
+        </w:tabs>
         <w:rPr>
           <w:rFonts w:asciiTheme="minorHAnsi" w:eastAsiaTheme="minorEastAsia" w:hAnsiTheme="minorHAnsi" w:cstheme="minorBidi"/>
           <w:noProof/>
@@ -1609,13 +1632,13 @@
           <w:lang w:val="ru-RU" w:eastAsia="ru-RU"/>
         </w:rPr>
       </w:pPr>
-      <w:hyperlink w:anchor="_Toc50299517" w:history="1">
+      <w:hyperlink w:anchor="_Toc52317781" w:history="1">
         <w:r>
           <w:rPr>
             <w:rStyle w:val="af1"/>
             <w:noProof/>
           </w:rPr>
-          <w:t>3.3.2</w:t>
+          <w:t>3.3</w:t>
         </w:r>
         <w:r>
           <w:rPr>
@@ -1632,7 +1655,7 @@
             <w:rStyle w:val="af1"/>
             <w:noProof/>
           </w:rPr>
-          <w:t>&lt;Use Case Name 2&gt;</w:t>
+          <w:t>Нефункциональные требования</w:t>
         </w:r>
         <w:r>
           <w:rPr>
@@ -1653,7 +1676,7 @@
             <w:noProof/>
             <w:webHidden/>
           </w:rPr>
-          <w:instrText xml:space="preserve"> PAGEREF _Toc50299517 \h </w:instrText>
+          <w:instrText xml:space="preserve"> PAGEREF _Toc52317781 \h </w:instrText>
         </w:r>
         <w:r>
           <w:rPr>
@@ -1673,7 +1696,7 @@
             <w:noProof/>
             <w:webHidden/>
           </w:rPr>
-          <w:t>4</w:t>
+          <w:t>6</w:t>
         </w:r>
         <w:r>
           <w:rPr>
@@ -1686,9 +1709,9 @@
     </w:p>
     <w:p>
       <w:pPr>
-        <w:pStyle w:val="21"/>
+        <w:pStyle w:val="11"/>
         <w:tabs>
-          <w:tab w:val="left" w:pos="1293"/>
+          <w:tab w:val="left" w:pos="432"/>
         </w:tabs>
         <w:rPr>
           <w:rFonts w:asciiTheme="minorHAnsi" w:eastAsiaTheme="minorEastAsia" w:hAnsiTheme="minorHAnsi" w:cstheme="minorBidi"/>
@@ -1698,13 +1721,13 @@
           <w:lang w:val="ru-RU" w:eastAsia="ru-RU"/>
         </w:rPr>
       </w:pPr>
-      <w:hyperlink w:anchor="_Toc50299518" w:history="1">
+      <w:hyperlink w:anchor="_Toc52317782" w:history="1">
         <w:r>
           <w:rPr>
             <w:rStyle w:val="af1"/>
             <w:noProof/>
           </w:rPr>
-          <w:t>3.4</w:t>
+          <w:t>4.</w:t>
         </w:r>
         <w:r>
           <w:rPr>
@@ -1721,7 +1744,7 @@
             <w:rStyle w:val="af1"/>
             <w:noProof/>
           </w:rPr>
-          <w:t>Нефункциональные требования</w:t>
+          <w:t>Обзор архитектуры</w:t>
         </w:r>
         <w:r>
           <w:rPr>
@@ -1742,7 +1765,7 @@
             <w:noProof/>
             <w:webHidden/>
           </w:rPr>
-          <w:instrText xml:space="preserve"> PAGEREF _Toc50299518 \h </w:instrText>
+          <w:instrText xml:space="preserve"> PAGEREF _Toc52317782 \h </w:instrText>
         </w:r>
         <w:r>
           <w:rPr>
@@ -1762,7 +1785,7 @@
             <w:noProof/>
             <w:webHidden/>
           </w:rPr>
-          <w:t>4</w:t>
+          <w:t>6</w:t>
         </w:r>
         <w:r>
           <w:rPr>
@@ -1775,10 +1798,7 @@
     </w:p>
     <w:p>
       <w:pPr>
-        <w:pStyle w:val="11"/>
-        <w:tabs>
-          <w:tab w:val="left" w:pos="432"/>
-        </w:tabs>
+        <w:pStyle w:val="31"/>
         <w:rPr>
           <w:rFonts w:asciiTheme="minorHAnsi" w:eastAsiaTheme="minorEastAsia" w:hAnsiTheme="minorHAnsi" w:cstheme="minorBidi"/>
           <w:noProof/>
@@ -1787,13 +1807,13 @@
           <w:lang w:val="ru-RU" w:eastAsia="ru-RU"/>
         </w:rPr>
       </w:pPr>
-      <w:hyperlink w:anchor="_Toc50299519" w:history="1">
+      <w:hyperlink w:anchor="_Toc52317783" w:history="1">
         <w:r>
           <w:rPr>
             <w:rStyle w:val="af1"/>
             <w:noProof/>
           </w:rPr>
-          <w:t>4.</w:t>
+          <w:t>4.1.1</w:t>
         </w:r>
         <w:r>
           <w:rPr>
@@ -1810,7 +1830,7 @@
             <w:rStyle w:val="af1"/>
             <w:noProof/>
           </w:rPr>
-          <w:t>Обзор архитектуры</w:t>
+          <w:t>Компонентная модель системы</w:t>
         </w:r>
         <w:r>
           <w:rPr>
@@ -1831,7 +1851,7 @@
             <w:noProof/>
             <w:webHidden/>
           </w:rPr>
-          <w:instrText xml:space="preserve"> PAGEREF _Toc50299519 \h </w:instrText>
+          <w:instrText xml:space="preserve"> PAGEREF _Toc52317783 \h </w:instrText>
         </w:r>
         <w:r>
           <w:rPr>
@@ -1851,7 +1871,7 @@
             <w:noProof/>
             <w:webHidden/>
           </w:rPr>
-          <w:t>5</w:t>
+          <w:t>6</w:t>
         </w:r>
         <w:r>
           <w:rPr>
@@ -1864,7 +1884,7 @@
     </w:p>
     <w:p>
       <w:pPr>
-        <w:pStyle w:val="31"/>
+        <w:pStyle w:val="41"/>
         <w:rPr>
           <w:rFonts w:asciiTheme="minorHAnsi" w:eastAsiaTheme="minorEastAsia" w:hAnsiTheme="minorHAnsi" w:cstheme="minorBidi"/>
           <w:noProof/>
@@ -1873,13 +1893,13 @@
           <w:lang w:val="ru-RU" w:eastAsia="ru-RU"/>
         </w:rPr>
       </w:pPr>
-      <w:hyperlink w:anchor="_Toc50299520" w:history="1">
+      <w:hyperlink w:anchor="_Toc52317784" w:history="1">
         <w:r>
           <w:rPr>
             <w:rStyle w:val="af1"/>
             <w:noProof/>
           </w:rPr>
-          <w:t>4.1.1</w:t>
+          <w:t>4.1.1.1</w:t>
         </w:r>
         <w:r>
           <w:rPr>
@@ -1896,7 +1916,7 @@
             <w:rStyle w:val="af1"/>
             <w:noProof/>
           </w:rPr>
-          <w:t>Компонентная модель системы</w:t>
+          <w:t>Компонент 1</w:t>
         </w:r>
         <w:r>
           <w:rPr>
@@ -1917,7 +1937,7 @@
             <w:noProof/>
             <w:webHidden/>
           </w:rPr>
-          <w:instrText xml:space="preserve"> PAGEREF _Toc50299520 \h </w:instrText>
+          <w:instrText xml:space="preserve"> PAGEREF _Toc52317784 \h </w:instrText>
         </w:r>
         <w:r>
           <w:rPr>
@@ -1937,7 +1957,7 @@
             <w:noProof/>
             <w:webHidden/>
           </w:rPr>
-          <w:t>5</w:t>
+          <w:t>6</w:t>
         </w:r>
         <w:r>
           <w:rPr>
@@ -1959,13 +1979,13 @@
           <w:lang w:val="ru-RU" w:eastAsia="ru-RU"/>
         </w:rPr>
       </w:pPr>
-      <w:hyperlink w:anchor="_Toc50299521" w:history="1">
+      <w:hyperlink w:anchor="_Toc52317785" w:history="1">
         <w:r>
           <w:rPr>
             <w:rStyle w:val="af1"/>
             <w:noProof/>
           </w:rPr>
-          <w:t>4.1.1.1</w:t>
+          <w:t>4.1.1.2</w:t>
         </w:r>
         <w:r>
           <w:rPr>
@@ -1982,7 +2002,7 @@
             <w:rStyle w:val="af1"/>
             <w:noProof/>
           </w:rPr>
-          <w:t>Компонент 1</w:t>
+          <w:t>Компонент 2</w:t>
         </w:r>
         <w:r>
           <w:rPr>
@@ -2003,7 +2023,7 @@
             <w:noProof/>
             <w:webHidden/>
           </w:rPr>
-          <w:instrText xml:space="preserve"> PAGEREF _Toc50299521 \h </w:instrText>
+          <w:instrText xml:space="preserve"> PAGEREF _Toc52317785 \h </w:instrText>
         </w:r>
         <w:r>
           <w:rPr>
@@ -2023,7 +2043,7 @@
             <w:noProof/>
             <w:webHidden/>
           </w:rPr>
-          <w:t>5</w:t>
+          <w:t>6</w:t>
         </w:r>
         <w:r>
           <w:rPr>
@@ -2036,7 +2056,7 @@
     </w:p>
     <w:p>
       <w:pPr>
-        <w:pStyle w:val="41"/>
+        <w:pStyle w:val="31"/>
         <w:rPr>
           <w:rFonts w:asciiTheme="minorHAnsi" w:eastAsiaTheme="minorEastAsia" w:hAnsiTheme="minorHAnsi" w:cstheme="minorBidi"/>
           <w:noProof/>
@@ -2045,13 +2065,13 @@
           <w:lang w:val="ru-RU" w:eastAsia="ru-RU"/>
         </w:rPr>
       </w:pPr>
-      <w:hyperlink w:anchor="_Toc50299522" w:history="1">
+      <w:hyperlink w:anchor="_Toc52317786" w:history="1">
         <w:r>
           <w:rPr>
             <w:rStyle w:val="af1"/>
             <w:noProof/>
           </w:rPr>
-          <w:t>4.1.1.2</w:t>
+          <w:t>4.1.2</w:t>
         </w:r>
         <w:r>
           <w:rPr>
@@ -2068,7 +2088,7 @@
             <w:rStyle w:val="af1"/>
             <w:noProof/>
           </w:rPr>
-          <w:t>Компонент 2</w:t>
+          <w:t>Компоненты сторонних производителей</w:t>
         </w:r>
         <w:r>
           <w:rPr>
@@ -2089,7 +2109,7 @@
             <w:noProof/>
             <w:webHidden/>
           </w:rPr>
-          <w:instrText xml:space="preserve"> PAGEREF _Toc50299522 \h </w:instrText>
+          <w:instrText xml:space="preserve"> PAGEREF _Toc52317786 \h </w:instrText>
         </w:r>
         <w:r>
           <w:rPr>
@@ -2109,7 +2129,7 @@
             <w:noProof/>
             <w:webHidden/>
           </w:rPr>
-          <w:t>5</w:t>
+          <w:t>6</w:t>
         </w:r>
         <w:r>
           <w:rPr>
@@ -2131,13 +2151,13 @@
           <w:lang w:val="ru-RU" w:eastAsia="ru-RU"/>
         </w:rPr>
       </w:pPr>
-      <w:hyperlink w:anchor="_Toc50299523" w:history="1">
+      <w:hyperlink w:anchor="_Toc52317787" w:history="1">
         <w:r>
           <w:rPr>
             <w:rStyle w:val="af1"/>
             <w:noProof/>
           </w:rPr>
-          <w:t>4.1.2</w:t>
+          <w:t>4.1.3</w:t>
         </w:r>
         <w:r>
           <w:rPr>
@@ -2154,7 +2174,7 @@
             <w:rStyle w:val="af1"/>
             <w:noProof/>
           </w:rPr>
-          <w:t>Компоненты сторонних производителей</w:t>
+          <w:t>Схема развертывания приложения</w:t>
         </w:r>
         <w:r>
           <w:rPr>
@@ -2175,7 +2195,7 @@
             <w:noProof/>
             <w:webHidden/>
           </w:rPr>
-          <w:instrText xml:space="preserve"> PAGEREF _Toc50299523 \h </w:instrText>
+          <w:instrText xml:space="preserve"> PAGEREF _Toc52317787 \h </w:instrText>
         </w:r>
         <w:r>
           <w:rPr>
@@ -2195,7 +2215,7 @@
             <w:noProof/>
             <w:webHidden/>
           </w:rPr>
-          <w:t>5</w:t>
+          <w:t>6</w:t>
         </w:r>
         <w:r>
           <w:rPr>
@@ -2208,7 +2228,10 @@
     </w:p>
     <w:p>
       <w:pPr>
-        <w:pStyle w:val="31"/>
+        <w:pStyle w:val="11"/>
+        <w:tabs>
+          <w:tab w:val="left" w:pos="432"/>
+        </w:tabs>
         <w:rPr>
           <w:rFonts w:asciiTheme="minorHAnsi" w:eastAsiaTheme="minorEastAsia" w:hAnsiTheme="minorHAnsi" w:cstheme="minorBidi"/>
           <w:noProof/>
@@ -2217,13 +2240,13 @@
           <w:lang w:val="ru-RU" w:eastAsia="ru-RU"/>
         </w:rPr>
       </w:pPr>
-      <w:hyperlink w:anchor="_Toc50299524" w:history="1">
+      <w:hyperlink w:anchor="_Toc52317788" w:history="1">
         <w:r>
           <w:rPr>
             <w:rStyle w:val="af1"/>
             <w:noProof/>
           </w:rPr>
-          <w:t>4.1.3</w:t>
+          <w:t>5.</w:t>
         </w:r>
         <w:r>
           <w:rPr>
@@ -2240,7 +2263,7 @@
             <w:rStyle w:val="af1"/>
             <w:noProof/>
           </w:rPr>
-          <w:t>Схема развертывания приложения</w:t>
+          <w:t>Допущения и ограничения</w:t>
         </w:r>
         <w:r>
           <w:rPr>
@@ -2261,7 +2284,7 @@
             <w:noProof/>
             <w:webHidden/>
           </w:rPr>
-          <w:instrText xml:space="preserve"> PAGEREF _Toc50299524 \h </w:instrText>
+          <w:instrText xml:space="preserve"> PAGEREF _Toc52317788 \h </w:instrText>
         </w:r>
         <w:r>
           <w:rPr>
@@ -2281,7 +2304,7 @@
             <w:noProof/>
             <w:webHidden/>
           </w:rPr>
-          <w:t>5</w:t>
+          <w:t>6</w:t>
         </w:r>
         <w:r>
           <w:rPr>
@@ -2306,13 +2329,13 @@
           <w:lang w:val="ru-RU" w:eastAsia="ru-RU"/>
         </w:rPr>
       </w:pPr>
-      <w:hyperlink w:anchor="_Toc50299525" w:history="1">
+      <w:hyperlink w:anchor="_Toc52317789" w:history="1">
         <w:r>
           <w:rPr>
             <w:rStyle w:val="af1"/>
             <w:noProof/>
           </w:rPr>
-          <w:t>5.</w:t>
+          <w:t>6.</w:t>
         </w:r>
         <w:r>
           <w:rPr>
@@ -2329,7 +2352,7 @@
             <w:rStyle w:val="af1"/>
             <w:noProof/>
           </w:rPr>
-          <w:t>Допущения и ограничения</w:t>
+          <w:t>Известные проблемы</w:t>
         </w:r>
         <w:r>
           <w:rPr>
@@ -2350,7 +2373,7 @@
             <w:noProof/>
             <w:webHidden/>
           </w:rPr>
-          <w:instrText xml:space="preserve"> PAGEREF _Toc50299525 \h </w:instrText>
+          <w:instrText xml:space="preserve"> PAGEREF _Toc52317789 \h </w:instrText>
         </w:r>
         <w:r>
           <w:rPr>
@@ -2370,7 +2393,7 @@
             <w:noProof/>
             <w:webHidden/>
           </w:rPr>
-          <w:t>5</w:t>
+          <w:t>8</w:t>
         </w:r>
         <w:r>
           <w:rPr>
@@ -2383,9 +2406,9 @@
     </w:p>
     <w:p>
       <w:pPr>
-        <w:pStyle w:val="11"/>
+        <w:pStyle w:val="21"/>
         <w:tabs>
-          <w:tab w:val="left" w:pos="432"/>
+          <w:tab w:val="left" w:pos="1293"/>
         </w:tabs>
         <w:rPr>
           <w:rFonts w:asciiTheme="minorHAnsi" w:eastAsiaTheme="minorEastAsia" w:hAnsiTheme="minorHAnsi" w:cstheme="minorBidi"/>
@@ -2395,13 +2418,13 @@
           <w:lang w:val="ru-RU" w:eastAsia="ru-RU"/>
         </w:rPr>
       </w:pPr>
-      <w:hyperlink w:anchor="_Toc50299526" w:history="1">
+      <w:hyperlink w:anchor="_Toc52317790" w:history="1">
         <w:r>
           <w:rPr>
             <w:rStyle w:val="af1"/>
             <w:noProof/>
           </w:rPr>
-          <w:t>6.</w:t>
+          <w:t>6.1</w:t>
         </w:r>
         <w:r>
           <w:rPr>
@@ -2418,7 +2441,7 @@
             <w:rStyle w:val="af1"/>
             <w:noProof/>
           </w:rPr>
-          <w:t>Известные проблемы</w:t>
+          <w:t>Невысокая производительность приложения</w:t>
         </w:r>
         <w:r>
           <w:rPr>
@@ -2439,7 +2462,7 @@
             <w:noProof/>
             <w:webHidden/>
           </w:rPr>
-          <w:instrText xml:space="preserve"> PAGEREF _Toc50299526 \h </w:instrText>
+          <w:instrText xml:space="preserve"> PAGEREF _Toc52317790 \h </w:instrText>
         </w:r>
         <w:r>
           <w:rPr>
@@ -2459,96 +2482,7 @@
             <w:noProof/>
             <w:webHidden/>
           </w:rPr>
-          <w:t>6</w:t>
-        </w:r>
-        <w:r>
-          <w:rPr>
-            <w:noProof/>
-            <w:webHidden/>
-          </w:rPr>
-          <w:fldChar w:fldCharType="end"/>
-        </w:r>
-      </w:hyperlink>
-    </w:p>
-    <w:p>
-      <w:pPr>
-        <w:pStyle w:val="21"/>
-        <w:tabs>
-          <w:tab w:val="left" w:pos="1293"/>
-        </w:tabs>
-        <w:rPr>
-          <w:rFonts w:asciiTheme="minorHAnsi" w:eastAsiaTheme="minorEastAsia" w:hAnsiTheme="minorHAnsi" w:cstheme="minorBidi"/>
-          <w:noProof/>
-          <w:sz w:val="24"/>
-          <w:szCs w:val="24"/>
-          <w:lang w:val="ru-RU" w:eastAsia="ru-RU"/>
-        </w:rPr>
-      </w:pPr>
-      <w:hyperlink w:anchor="_Toc50299527" w:history="1">
-        <w:r>
-          <w:rPr>
-            <w:rStyle w:val="af1"/>
-            <w:noProof/>
-          </w:rPr>
-          <w:t>6.1</w:t>
-        </w:r>
-        <w:r>
-          <w:rPr>
-            <w:rFonts w:asciiTheme="minorHAnsi" w:eastAsiaTheme="minorEastAsia" w:hAnsiTheme="minorHAnsi" w:cstheme="minorBidi"/>
-            <w:noProof/>
-            <w:sz w:val="24"/>
-            <w:szCs w:val="24"/>
-            <w:lang w:val="ru-RU" w:eastAsia="ru-RU"/>
-          </w:rPr>
-          <w:tab/>
-        </w:r>
-        <w:r>
-          <w:rPr>
-            <w:rStyle w:val="af1"/>
-            <w:noProof/>
-          </w:rPr>
-          <w:t>Невысокая производительность приложения</w:t>
-        </w:r>
-        <w:r>
-          <w:rPr>
-            <w:noProof/>
-            <w:webHidden/>
-          </w:rPr>
-          <w:tab/>
-        </w:r>
-        <w:r>
-          <w:rPr>
-            <w:noProof/>
-            <w:webHidden/>
-          </w:rPr>
-          <w:fldChar w:fldCharType="begin"/>
-        </w:r>
-        <w:r>
-          <w:rPr>
-            <w:noProof/>
-            <w:webHidden/>
-          </w:rPr>
-          <w:instrText xml:space="preserve"> PAGEREF _Toc50299527 \h </w:instrText>
-        </w:r>
-        <w:r>
-          <w:rPr>
-            <w:noProof/>
-            <w:webHidden/>
-          </w:rPr>
-        </w:r>
-        <w:r>
-          <w:rPr>
-            <w:noProof/>
-            <w:webHidden/>
-          </w:rPr>
-          <w:fldChar w:fldCharType="separate"/>
-        </w:r>
-        <w:r>
-          <w:rPr>
-            <w:noProof/>
-            <w:webHidden/>
-          </w:rPr>
-          <w:t>6</w:t>
+          <w:t>8</w:t>
         </w:r>
         <w:r>
           <w:rPr>
@@ -2585,7 +2519,7 @@
       <w:bookmarkStart w:id="0" w:name="_Ref211717649"/>
       <w:bookmarkStart w:id="1" w:name="_Toc456598586"/>
       <w:bookmarkStart w:id="2" w:name="_Toc456600917"/>
-      <w:bookmarkStart w:id="3" w:name="_Toc50299501"/>
+      <w:bookmarkStart w:id="3" w:name="_Toc52317765"/>
       <w:r>
         <w:t>Введение</w:t>
       </w:r>
@@ -2596,7 +2530,7 @@
       <w:pPr>
         <w:pStyle w:val="2"/>
       </w:pPr>
-      <w:bookmarkStart w:id="4" w:name="_Toc50299502"/>
+      <w:bookmarkStart w:id="4" w:name="_Toc52317766"/>
       <w:bookmarkEnd w:id="1"/>
       <w:bookmarkEnd w:id="2"/>
       <w:r>
@@ -2644,25 +2578,34 @@
         </w:rPr>
         <w:fldChar w:fldCharType="separate"/>
       </w:r>
+      <w:proofErr w:type="spellStart"/>
       <w:r>
         <w:rPr>
           <w:i/>
           <w:iCs/>
         </w:rPr>
-        <w:t>Депозитный и Кредитный Калькулятор</w:t>
-      </w:r>
+        <w:t>MoneyCalc</w:t>
+      </w:r>
+      <w:proofErr w:type="spellEnd"/>
       <w:r>
         <w:rPr>
           <w:i/>
           <w:iCs/>
         </w:rPr>
-        <w:fldChar w:fldCharType="end"/>
+        <w:t xml:space="preserve"> - депозитный и кредитный калькуляторы</w:t>
       </w:r>
       <w:r>
         <w:rPr>
           <w:i/>
           <w:iCs/>
         </w:rPr>
+        <w:fldChar w:fldCharType="end"/>
+      </w:r>
+      <w:r>
+        <w:rPr>
+          <w:i/>
+          <w:iCs/>
+        </w:rPr>
         <w:t xml:space="preserve"> </w:t>
       </w:r>
       <w:r>
@@ -2691,7 +2634,7 @@
       <w:pPr>
         <w:pStyle w:val="2"/>
       </w:pPr>
-      <w:bookmarkStart w:id="5" w:name="_Toc50299503"/>
+      <w:bookmarkStart w:id="5" w:name="_Toc52317767"/>
       <w:r>
         <w:t>Область действия</w:t>
       </w:r>
@@ -2722,11 +2665,19 @@
         </w:rPr>
         <w:fldChar w:fldCharType="separate"/>
       </w:r>
+      <w:proofErr w:type="spellStart"/>
       <w:r>
         <w:rPr>
           <w:rStyle w:val="BodyReferenceChar"/>
         </w:rPr>
-        <w:t>Депозитный и Кредитный Калькулятор</w:t>
+        <w:t>MoneyCalc</w:t>
+      </w:r>
+      <w:proofErr w:type="spellEnd"/>
+      <w:r>
+        <w:rPr>
+          <w:rStyle w:val="BodyReferenceChar"/>
+        </w:rPr>
+        <w:t xml:space="preserve"> - депозитный и кредитный калькуляторы</w:t>
       </w:r>
       <w:r>
         <w:rPr>
@@ -2792,7 +2743,7 @@
       <w:pPr>
         <w:pStyle w:val="2"/>
       </w:pPr>
-      <w:bookmarkStart w:id="6" w:name="_Toc50299504"/>
+      <w:bookmarkStart w:id="6" w:name="_Toc52317768"/>
       <w:r>
         <w:t>Определения и сокращения</w:t>
       </w:r>
@@ -2808,14 +2759,27 @@
       <w:r>
         <w:t xml:space="preserve"> </w:t>
       </w:r>
-      <w:fldSimple w:instr=" SEQ Таблица \* ARABIC ">
-        <w:r>
-          <w:rPr>
-            <w:noProof/>
-          </w:rPr>
-          <w:t>1</w:t>
-        </w:r>
-      </w:fldSimple>
+      <w:r>
+        <w:fldChar w:fldCharType="begin"/>
+      </w:r>
+      <w:r>
+        <w:instrText xml:space="preserve"> SEQ Таблица \* ARABIC </w:instrText>
+      </w:r>
+      <w:r>
+        <w:fldChar w:fldCharType="separate"/>
+      </w:r>
+      <w:r>
+        <w:rPr>
+          <w:noProof/>
+        </w:rPr>
+        <w:t>1</w:t>
+      </w:r>
+      <w:r>
+        <w:rPr>
+          <w:noProof/>
+        </w:rPr>
+        <w:fldChar w:fldCharType="end"/>
+      </w:r>
       <w:r>
         <w:t>: Определения и сокращения</w:t>
       </w:r>
@@ -2921,19 +2885,7 @@
               <w:rPr>
                 <w:lang w:val="ru-RU"/>
               </w:rPr>
-              <w:t>енежная сумма, предоставляемая</w:t>
-            </w:r>
-            <w:r>
-              <w:rPr>
-                <w:lang w:val="ru-RU"/>
-              </w:rPr>
-              <w:t xml:space="preserve"> кредитором</w:t>
-            </w:r>
-            <w:r>
-              <w:rPr>
-                <w:lang w:val="ru-RU"/>
-              </w:rPr>
-              <w:t> на определённый срок и на определённых условиях</w:t>
+              <w:t>енежная сумма, предоставляемая кредитором на определённый срок и на определённых условиях</w:t>
             </w:r>
             <w:r>
               <w:rPr>
@@ -3079,19 +3031,7 @@
               <w:rPr>
                 <w:lang w:val="ru-RU"/>
               </w:rPr>
-              <w:t>Схем</w:t>
-            </w:r>
-            <w:r>
-              <w:rPr>
-                <w:lang w:val="ru-RU"/>
-              </w:rPr>
-              <w:t>а</w:t>
-            </w:r>
-            <w:r>
-              <w:rPr>
-                <w:lang w:val="ru-RU"/>
-              </w:rPr>
-              <w:t xml:space="preserve"> ежемесячных выплат, при которой сумма (тело) </w:t>
+              <w:t xml:space="preserve">Схема ежемесячных выплат, при которой сумма (тело) </w:t>
             </w:r>
             <w:r>
               <w:rPr>
@@ -3135,13 +3075,7 @@
               <w:rPr>
                 <w:lang w:val="ru-RU"/>
               </w:rPr>
-              <w:t>Дифференцированная</w:t>
-            </w:r>
-            <w:r>
-              <w:rPr>
-                <w:lang w:val="ru-RU"/>
-              </w:rPr>
-              <w:t xml:space="preserve"> схема погашения кредита</w:t>
+              <w:t>Дифференцированная схема погашения кредита</w:t>
             </w:r>
           </w:p>
         </w:tc>
@@ -3248,13 +3182,7 @@
               <w:rPr>
                 <w:lang w:val="ru-RU"/>
               </w:rPr>
-              <w:t>ричисление процентов к сумме вклада, позволяет в дальнейшем осуществлять начисление процентов на проценты</w:t>
-            </w:r>
-            <w:r>
-              <w:rPr>
-                <w:lang w:val="ru-RU"/>
-              </w:rPr>
-              <w:t>.</w:t>
+              <w:t>ричисление процентов к сумме вклада, позволяет в дальнейшем осуществлять начисление процентов на проценты.</w:t>
             </w:r>
           </w:p>
         </w:tc>
@@ -3264,7 +3192,7 @@
       <w:pPr>
         <w:pStyle w:val="2"/>
       </w:pPr>
-      <w:bookmarkStart w:id="7" w:name="_Toc50299505"/>
+      <w:bookmarkStart w:id="7" w:name="_Toc52317769"/>
       <w:r>
         <w:t>Ссылки</w:t>
       </w:r>
@@ -3361,7 +3289,7 @@
       <w:pPr>
         <w:pStyle w:val="2"/>
       </w:pPr>
-      <w:bookmarkStart w:id="8" w:name="_Toc50299506"/>
+      <w:bookmarkStart w:id="8" w:name="_Toc52317770"/>
       <w:r>
         <w:t>Краткое описание</w:t>
       </w:r>
@@ -3507,7 +3435,7 @@
       <w:r>
         <w:br w:type="page"/>
       </w:r>
-      <w:bookmarkStart w:id="13" w:name="_Toc50299507"/>
+      <w:bookmarkStart w:id="13" w:name="_Toc52317771"/>
       <w:r>
         <w:lastRenderedPageBreak/>
         <w:t>П</w:t>
@@ -3582,7 +3510,7 @@
         <w:pStyle w:val="2"/>
       </w:pPr>
       <w:bookmarkStart w:id="14" w:name="_Toc511855719"/>
-      <w:bookmarkStart w:id="15" w:name="_Toc50299508"/>
+      <w:bookmarkStart w:id="15" w:name="_Toc52317772"/>
       <w:bookmarkEnd w:id="11"/>
       <w:bookmarkEnd w:id="12"/>
       <w:r>
@@ -3759,20 +3687,14 @@
         </w:numPr>
       </w:pPr>
       <w:r>
-        <w:t xml:space="preserve">Реализация подсчетов </w:t>
-      </w:r>
-      <w:r>
-        <w:t>полученных процентов</w:t>
-      </w:r>
-      <w:r>
-        <w:t xml:space="preserve"> и вывод этой информации в удобном формате</w:t>
+        <w:t>Реализация подсчетов полученных процентов и вывод этой информации в удобном формате</w:t>
       </w:r>
     </w:p>
     <w:p>
       <w:pPr>
         <w:pStyle w:val="2"/>
       </w:pPr>
-      <w:bookmarkStart w:id="16" w:name="_Toc50299509"/>
+      <w:bookmarkStart w:id="16" w:name="_Toc52317773"/>
       <w:r>
         <w:t>Пре</w:t>
       </w:r>
@@ -3837,7 +3759,9 @@
       <w:bookmarkStart w:id="17" w:name="_Ref80640009"/>
       <w:bookmarkStart w:id="18" w:name="_Ref80640012"/>
       <w:bookmarkStart w:id="19" w:name="_Ref211720613"/>
-      <w:bookmarkStart w:id="20" w:name="_Toc50299510"/>
+      <w:bookmarkStart w:id="20" w:name="OLE_LINK1"/>
+      <w:bookmarkStart w:id="21" w:name="OLE_LINK3"/>
+      <w:bookmarkStart w:id="22" w:name="_Toc52317774"/>
       <w:bookmarkEnd w:id="14"/>
       <w:r>
         <w:t xml:space="preserve">Требования к программному </w:t>
@@ -3848,8 +3772,10 @@
         <w:t>решению</w:t>
       </w:r>
       <w:bookmarkEnd w:id="19"/>
-      <w:bookmarkEnd w:id="20"/>
-    </w:p>
+      <w:bookmarkEnd w:id="22"/>
+    </w:p>
+    <w:bookmarkEnd w:id="20"/>
+    <w:bookmarkEnd w:id="21"/>
     <w:p>
       <w:pPr>
         <w:pStyle w:val="a0"/>
@@ -3878,16 +3804,24 @@
         </w:rPr>
         <w:fldChar w:fldCharType="separate"/>
       </w:r>
+      <w:proofErr w:type="spellStart"/>
       <w:r>
         <w:rPr>
           <w:rStyle w:val="BodyReferenceChar"/>
         </w:rPr>
-        <w:t>Депозитный и Кредитный Калькулятор</w:t>
-      </w:r>
+        <w:t>MoneyCalc</w:t>
+      </w:r>
+      <w:proofErr w:type="spellEnd"/>
       <w:r>
         <w:rPr>
           <w:rStyle w:val="BodyReferenceChar"/>
         </w:rPr>
+        <w:t xml:space="preserve"> - депозитный и кредитный калькуляторы</w:t>
+      </w:r>
+      <w:r>
+        <w:rPr>
+          <w:rStyle w:val="BodyReferenceChar"/>
+        </w:rPr>
         <w:fldChar w:fldCharType="end"/>
       </w:r>
       <w:r>
@@ -3901,11 +3835,11 @@
       <w:pPr>
         <w:pStyle w:val="2"/>
       </w:pPr>
-      <w:bookmarkStart w:id="21" w:name="_Toc50299511"/>
+      <w:bookmarkStart w:id="23" w:name="_Toc52317775"/>
       <w:r>
         <w:t>Роли</w:t>
       </w:r>
-      <w:bookmarkEnd w:id="21"/>
+      <w:bookmarkEnd w:id="23"/>
     </w:p>
     <w:p>
       <w:pPr>
@@ -3936,59 +3870,73 @@
           <w:ilvl w:val="0"/>
           <w:numId w:val="9"/>
         </w:numPr>
+        <w:rPr>
+          <w:color w:val="000000" w:themeColor="text1"/>
+        </w:rPr>
       </w:pPr>
       <w:r>
         <w:rPr>
           <w:rFonts w:ascii="Arial" w:hAnsi="Arial" w:cs="Arial"/>
-          <w:color w:val="008000"/>
+          <w:color w:val="000000" w:themeColor="text1"/>
           <w:lang w:val="en-US"/>
         </w:rPr>
-        <w:t>&lt;</w:t>
+        <w:t>User</w:t>
       </w:r>
       <w:r>
         <w:rPr>
           <w:rFonts w:ascii="Arial" w:hAnsi="Arial" w:cs="Arial"/>
-          <w:color w:val="008000"/>
-        </w:rPr>
-        <w:t>Роль1</w:t>
-      </w:r>
-      <w:r>
-        <w:rPr>
-          <w:rFonts w:ascii="Arial" w:hAnsi="Arial" w:cs="Arial"/>
-          <w:color w:val="008000"/>
+          <w:color w:val="000000" w:themeColor="text1"/>
+        </w:rPr>
+        <w:t xml:space="preserve"> – пользователь приложения </w:t>
+      </w:r>
+    </w:p>
+    <w:p>
+      <w:pPr>
+        <w:pStyle w:val="2"/>
+      </w:pPr>
+      <w:bookmarkStart w:id="24" w:name="_Ref534795255"/>
+      <w:bookmarkStart w:id="25" w:name="_Ref211717636"/>
+      <w:bookmarkStart w:id="26" w:name="_Ref211717671"/>
+      <w:bookmarkStart w:id="27" w:name="_Toc52317776"/>
+      <w:r>
+        <w:t>Ф</w:t>
+      </w:r>
+      <w:r>
+        <w:t>ункциональн</w:t>
+      </w:r>
+      <w:bookmarkEnd w:id="24"/>
+      <w:r>
+        <w:t>ые требования</w:t>
+      </w:r>
+      <w:r>
+        <w:t xml:space="preserve"> для роли </w:t>
+      </w:r>
+      <w:bookmarkEnd w:id="25"/>
+      <w:bookmarkEnd w:id="26"/>
+      <w:r>
+        <w:rPr>
           <w:lang w:val="en-US"/>
         </w:rPr>
-        <w:t>&gt;</w:t>
-      </w:r>
-      <w:r>
-        <w:rPr>
-          <w:rFonts w:ascii="Arial" w:hAnsi="Arial" w:cs="Arial"/>
-          <w:color w:val="008000"/>
-        </w:rPr>
-        <w:t xml:space="preserve"> – </w:t>
-      </w:r>
-      <w:r>
-        <w:rPr>
-          <w:rFonts w:ascii="Arial" w:hAnsi="Arial" w:cs="Arial"/>
-          <w:color w:val="008000"/>
-          <w:lang w:val="en-US"/>
-        </w:rPr>
-        <w:t>&lt;</w:t>
-      </w:r>
-      <w:r>
-        <w:rPr>
-          <w:rFonts w:ascii="Arial" w:hAnsi="Arial" w:cs="Arial"/>
-          <w:color w:val="008000"/>
-        </w:rPr>
-        <w:t>краткое описание роли</w:t>
-      </w:r>
-      <w:r>
-        <w:rPr>
-          <w:rFonts w:ascii="Arial" w:hAnsi="Arial" w:cs="Arial"/>
-          <w:color w:val="008000"/>
-          <w:lang w:val="en-US"/>
-        </w:rPr>
-        <w:t>&gt;</w:t>
+        <w:t>User</w:t>
+      </w:r>
+      <w:bookmarkEnd w:id="27"/>
+    </w:p>
+    <w:p>
+      <w:pPr>
+        <w:pStyle w:val="3"/>
+      </w:pPr>
+      <w:bookmarkStart w:id="28" w:name="_Toc52317777"/>
+      <w:r>
+        <w:t>Выбор кредитного калькулятора</w:t>
+      </w:r>
+      <w:bookmarkEnd w:id="28"/>
+    </w:p>
+    <w:p>
+      <w:pPr>
+        <w:pStyle w:val="a0"/>
+      </w:pPr>
+      <w:r>
+        <w:t>При выборе кредитного калькулятора будут доступны следующие поля:</w:t>
       </w:r>
     </w:p>
     <w:p>
@@ -3996,430 +3944,683 @@
         <w:pStyle w:val="a0"/>
         <w:numPr>
           <w:ilvl w:val="0"/>
-          <w:numId w:val="9"/>
+          <w:numId w:val="18"/>
         </w:numPr>
-        <w:rPr>
-          <w:rFonts w:ascii="Arial" w:hAnsi="Arial" w:cs="Arial"/>
-          <w:color w:val="008000"/>
-        </w:rPr>
-      </w:pPr>
-      <w:r>
-        <w:rPr>
-          <w:rFonts w:ascii="Arial" w:hAnsi="Arial" w:cs="Arial"/>
-          <w:color w:val="008000"/>
-          <w:lang w:val="en-US"/>
-        </w:rPr>
-        <w:t>&lt;</w:t>
-      </w:r>
-      <w:r>
-        <w:rPr>
-          <w:rFonts w:ascii="Arial" w:hAnsi="Arial" w:cs="Arial"/>
-          <w:color w:val="008000"/>
-        </w:rPr>
-        <w:t>Роль2</w:t>
-      </w:r>
-      <w:r>
-        <w:rPr>
-          <w:rFonts w:ascii="Arial" w:hAnsi="Arial" w:cs="Arial"/>
-          <w:color w:val="008000"/>
-          <w:lang w:val="en-US"/>
-        </w:rPr>
-        <w:t>&gt;</w:t>
-      </w:r>
-      <w:r>
-        <w:rPr>
-          <w:rFonts w:ascii="Arial" w:hAnsi="Arial" w:cs="Arial"/>
-          <w:color w:val="008000"/>
-        </w:rPr>
-        <w:t xml:space="preserve"> – </w:t>
-      </w:r>
-      <w:r>
-        <w:rPr>
-          <w:rFonts w:ascii="Arial" w:hAnsi="Arial" w:cs="Arial"/>
-          <w:color w:val="008000"/>
-          <w:lang w:val="en-US"/>
-        </w:rPr>
-        <w:t>&lt;</w:t>
-      </w:r>
-      <w:r>
-        <w:rPr>
-          <w:rFonts w:ascii="Arial" w:hAnsi="Arial" w:cs="Arial"/>
-          <w:color w:val="008000"/>
-        </w:rPr>
-        <w:t>краткое описание роли</w:t>
-      </w:r>
-      <w:r>
-        <w:rPr>
-          <w:rFonts w:ascii="Arial" w:hAnsi="Arial" w:cs="Arial"/>
-          <w:color w:val="008000"/>
-          <w:lang w:val="en-US"/>
-        </w:rPr>
-        <w:t>&gt;</w:t>
+      </w:pPr>
+      <w:r>
+        <w:t>Сумма (с возможностью выбора валюты)</w:t>
+      </w:r>
+    </w:p>
+    <w:p>
+      <w:pPr>
+        <w:pStyle w:val="a0"/>
+        <w:numPr>
+          <w:ilvl w:val="0"/>
+          <w:numId w:val="18"/>
+        </w:numPr>
+      </w:pPr>
+      <w:r>
+        <w:t>Срок (количество месяцев или лет)</w:t>
+      </w:r>
+    </w:p>
+    <w:p>
+      <w:pPr>
+        <w:pStyle w:val="a0"/>
+        <w:numPr>
+          <w:ilvl w:val="0"/>
+          <w:numId w:val="18"/>
+        </w:numPr>
+      </w:pPr>
+      <w:r>
+        <w:t>Процентная ставка</w:t>
+      </w:r>
+    </w:p>
+    <w:p>
+      <w:pPr>
+        <w:pStyle w:val="a0"/>
+        <w:numPr>
+          <w:ilvl w:val="0"/>
+          <w:numId w:val="18"/>
+        </w:numPr>
+      </w:pPr>
+      <w:r>
+        <w:t>Дата взятия кредита</w:t>
+      </w:r>
+    </w:p>
+    <w:p>
+      <w:pPr>
+        <w:pStyle w:val="a0"/>
+        <w:numPr>
+          <w:ilvl w:val="0"/>
+          <w:numId w:val="18"/>
+        </w:numPr>
+      </w:pPr>
+      <w:r>
+        <w:t>Схема выплат (</w:t>
+      </w:r>
+      <w:proofErr w:type="spellStart"/>
+      <w:r>
+        <w:t>аннуитентная</w:t>
+      </w:r>
+      <w:proofErr w:type="spellEnd"/>
+      <w:r>
+        <w:t xml:space="preserve"> или дифференцированная)</w:t>
+      </w:r>
+    </w:p>
+    <w:p>
+      <w:pPr>
+        <w:pStyle w:val="a0"/>
+        <w:numPr>
+          <w:ilvl w:val="0"/>
+          <w:numId w:val="18"/>
+        </w:numPr>
+      </w:pPr>
+      <w:r>
+        <w:t xml:space="preserve">Опция вывода результатов в </w:t>
+      </w:r>
+      <w:proofErr w:type="spellStart"/>
+      <w:r>
+        <w:t>csv</w:t>
+      </w:r>
+      <w:proofErr w:type="spellEnd"/>
+      <w:r>
+        <w:t xml:space="preserve"> файл</w:t>
+      </w:r>
+    </w:p>
+    <w:p>
+      <w:pPr>
+        <w:pStyle w:val="3"/>
+      </w:pPr>
+      <w:bookmarkStart w:id="29" w:name="_Toc52317778"/>
+      <w:r>
+        <w:lastRenderedPageBreak/>
+        <w:t>Выбор депозитного калькулятора</w:t>
+      </w:r>
+      <w:bookmarkEnd w:id="29"/>
+    </w:p>
+    <w:p>
+      <w:pPr>
+        <w:pStyle w:val="a0"/>
+      </w:pPr>
+      <w:r>
+        <w:t>При выборе депозитного калькулятора будут доступны следующие поля:</w:t>
+      </w:r>
+    </w:p>
+    <w:p>
+      <w:pPr>
+        <w:pStyle w:val="a0"/>
+        <w:numPr>
+          <w:ilvl w:val="0"/>
+          <w:numId w:val="19"/>
+        </w:numPr>
+      </w:pPr>
+      <w:r>
+        <w:t>Сумма (с возможностью выбора валюты)</w:t>
+      </w:r>
+    </w:p>
+    <w:p>
+      <w:pPr>
+        <w:pStyle w:val="a0"/>
+        <w:numPr>
+          <w:ilvl w:val="0"/>
+          <w:numId w:val="19"/>
+        </w:numPr>
+      </w:pPr>
+      <w:r>
+        <w:t>Срок (количество месяцев или лет)</w:t>
+      </w:r>
+    </w:p>
+    <w:p>
+      <w:pPr>
+        <w:pStyle w:val="a0"/>
+        <w:numPr>
+          <w:ilvl w:val="0"/>
+          <w:numId w:val="19"/>
+        </w:numPr>
+      </w:pPr>
+      <w:r>
+        <w:t>Процентная ставка</w:t>
+      </w:r>
+    </w:p>
+    <w:p>
+      <w:pPr>
+        <w:pStyle w:val="a0"/>
+        <w:numPr>
+          <w:ilvl w:val="0"/>
+          <w:numId w:val="19"/>
+        </w:numPr>
+      </w:pPr>
+      <w:r>
+        <w:t>Дата открытия депозита</w:t>
+      </w:r>
+    </w:p>
+    <w:p>
+      <w:pPr>
+        <w:pStyle w:val="a0"/>
+        <w:numPr>
+          <w:ilvl w:val="0"/>
+          <w:numId w:val="19"/>
+        </w:numPr>
+      </w:pPr>
+      <w:r>
+        <w:t>Периодичность выплат:</w:t>
+      </w:r>
+    </w:p>
+    <w:p>
+      <w:pPr>
+        <w:pStyle w:val="a0"/>
+        <w:numPr>
+          <w:ilvl w:val="0"/>
+          <w:numId w:val="23"/>
+        </w:numPr>
+      </w:pPr>
+      <w:r>
+        <w:t>Ежедневно</w:t>
+      </w:r>
+    </w:p>
+    <w:p>
+      <w:pPr>
+        <w:pStyle w:val="a0"/>
+        <w:numPr>
+          <w:ilvl w:val="0"/>
+          <w:numId w:val="23"/>
+        </w:numPr>
+      </w:pPr>
+      <w:r>
+        <w:t>Еженедельно</w:t>
+      </w:r>
+    </w:p>
+    <w:p>
+      <w:pPr>
+        <w:pStyle w:val="a0"/>
+        <w:numPr>
+          <w:ilvl w:val="0"/>
+          <w:numId w:val="23"/>
+        </w:numPr>
+      </w:pPr>
+      <w:r>
+        <w:t>Раз в месяц в день вклада</w:t>
+      </w:r>
+    </w:p>
+    <w:p>
+      <w:pPr>
+        <w:pStyle w:val="a0"/>
+        <w:numPr>
+          <w:ilvl w:val="0"/>
+          <w:numId w:val="23"/>
+        </w:numPr>
+      </w:pPr>
+      <w:r>
+        <w:t>Раз в 3 месяца в день вклада</w:t>
+      </w:r>
+    </w:p>
+    <w:p>
+      <w:pPr>
+        <w:pStyle w:val="a0"/>
+        <w:numPr>
+          <w:ilvl w:val="0"/>
+          <w:numId w:val="23"/>
+        </w:numPr>
+      </w:pPr>
+      <w:r>
+        <w:t>Раз в полгода в день вклада</w:t>
+      </w:r>
+    </w:p>
+    <w:p>
+      <w:pPr>
+        <w:pStyle w:val="a0"/>
+        <w:numPr>
+          <w:ilvl w:val="0"/>
+          <w:numId w:val="23"/>
+        </w:numPr>
+      </w:pPr>
+      <w:r>
+        <w:t>Раз в год в день вклада</w:t>
+      </w:r>
+    </w:p>
+    <w:p>
+      <w:pPr>
+        <w:pStyle w:val="a0"/>
+        <w:numPr>
+          <w:ilvl w:val="0"/>
+          <w:numId w:val="23"/>
+        </w:numPr>
+      </w:pPr>
+      <w:r>
+        <w:t>В первый день месяца</w:t>
+      </w:r>
+    </w:p>
+    <w:p>
+      <w:pPr>
+        <w:pStyle w:val="a0"/>
+        <w:numPr>
+          <w:ilvl w:val="0"/>
+          <w:numId w:val="23"/>
+        </w:numPr>
+      </w:pPr>
+      <w:r>
+        <w:t>В последний день месяца</w:t>
+      </w:r>
+    </w:p>
+    <w:p>
+      <w:pPr>
+        <w:pStyle w:val="a0"/>
+        <w:numPr>
+          <w:ilvl w:val="0"/>
+          <w:numId w:val="23"/>
+        </w:numPr>
+      </w:pPr>
+      <w:r>
+        <w:t>В последний день года</w:t>
+      </w:r>
+    </w:p>
+    <w:p>
+      <w:pPr>
+        <w:pStyle w:val="a0"/>
+        <w:numPr>
+          <w:ilvl w:val="0"/>
+          <w:numId w:val="23"/>
+        </w:numPr>
+      </w:pPr>
+      <w:r>
+        <w:t>В конце срока</w:t>
+      </w:r>
+    </w:p>
+    <w:p>
+      <w:pPr>
+        <w:pStyle w:val="a0"/>
+        <w:numPr>
+          <w:ilvl w:val="0"/>
+          <w:numId w:val="20"/>
+        </w:numPr>
+      </w:pPr>
+      <w:r>
+        <w:t>Включение/отключение капитализации процентов</w:t>
+      </w:r>
+    </w:p>
+    <w:p>
+      <w:pPr>
+        <w:pStyle w:val="a0"/>
+        <w:numPr>
+          <w:ilvl w:val="0"/>
+          <w:numId w:val="20"/>
+        </w:numPr>
+      </w:pPr>
+      <w:r>
+        <w:t xml:space="preserve">Опция вывода результатов в </w:t>
+      </w:r>
+      <w:proofErr w:type="spellStart"/>
+      <w:r>
+        <w:t>csv</w:t>
+      </w:r>
+      <w:proofErr w:type="spellEnd"/>
+      <w:r>
+        <w:t xml:space="preserve"> файл</w:t>
+      </w:r>
+    </w:p>
+    <w:p>
+      <w:pPr>
+        <w:pStyle w:val="3"/>
+      </w:pPr>
+      <w:bookmarkStart w:id="30" w:name="_Toc52317779"/>
+      <w:r>
+        <w:t>Вывод результатов расчета депозита</w:t>
+      </w:r>
+      <w:bookmarkEnd w:id="30"/>
+    </w:p>
+    <w:p>
+      <w:pPr>
+        <w:pStyle w:val="a0"/>
+        <w:ind w:left="720"/>
+      </w:pPr>
+      <w:r>
+        <w:t xml:space="preserve">Вывод результатов идет в таблицу в приложении, а также в </w:t>
+      </w:r>
+      <w:proofErr w:type="spellStart"/>
+      <w:r>
+        <w:t>csv</w:t>
+      </w:r>
+      <w:proofErr w:type="spellEnd"/>
+      <w:r>
+        <w:t xml:space="preserve"> файл если </w:t>
+      </w:r>
+      <w:proofErr w:type="spellStart"/>
+      <w:r>
+        <w:t>User</w:t>
+      </w:r>
+      <w:proofErr w:type="spellEnd"/>
+      <w:r>
+        <w:t xml:space="preserve"> выбрал данную опцию.</w:t>
+      </w:r>
+    </w:p>
+    <w:p>
+      <w:pPr>
+        <w:pStyle w:val="a0"/>
+        <w:ind w:left="720"/>
+      </w:pPr>
+      <w:r>
+        <w:t>В таблице имеются следующие колонки:</w:t>
+      </w:r>
+    </w:p>
+    <w:p>
+      <w:pPr>
+        <w:pStyle w:val="a0"/>
+        <w:numPr>
+          <w:ilvl w:val="2"/>
+          <w:numId w:val="25"/>
+        </w:numPr>
+      </w:pPr>
+      <w:r>
+        <w:t>Номер выплаты</w:t>
+      </w:r>
+    </w:p>
+    <w:p>
+      <w:pPr>
+        <w:pStyle w:val="a0"/>
+        <w:numPr>
+          <w:ilvl w:val="2"/>
+          <w:numId w:val="25"/>
+        </w:numPr>
+      </w:pPr>
+      <w:r>
+        <w:t>Дата выплаты</w:t>
+      </w:r>
+    </w:p>
+    <w:p>
+      <w:pPr>
+        <w:pStyle w:val="a0"/>
+        <w:numPr>
+          <w:ilvl w:val="2"/>
+          <w:numId w:val="25"/>
+        </w:numPr>
+      </w:pPr>
+      <w:r>
+        <w:t>Сумма начисленных процентов</w:t>
+      </w:r>
+    </w:p>
+    <w:p>
+      <w:pPr>
+        <w:pStyle w:val="a0"/>
+        <w:numPr>
+          <w:ilvl w:val="2"/>
+          <w:numId w:val="25"/>
+        </w:numPr>
+      </w:pPr>
+      <w:r>
+        <w:t>Удержанный налог</w:t>
+      </w:r>
+    </w:p>
+    <w:p>
+      <w:pPr>
+        <w:pStyle w:val="a0"/>
+        <w:numPr>
+          <w:ilvl w:val="2"/>
+          <w:numId w:val="25"/>
+        </w:numPr>
+      </w:pPr>
+      <w:r>
+        <w:t>Сумма с учетом налога</w:t>
+      </w:r>
+    </w:p>
+    <w:p>
+      <w:pPr>
+        <w:pStyle w:val="a0"/>
+        <w:numPr>
+          <w:ilvl w:val="2"/>
+          <w:numId w:val="25"/>
+        </w:numPr>
+      </w:pPr>
+      <w:r>
+        <w:t>Баланс вклада</w:t>
+      </w:r>
+    </w:p>
+    <w:p>
+      <w:pPr>
+        <w:pStyle w:val="a0"/>
+        <w:ind w:left="720"/>
+      </w:pPr>
+    </w:p>
+    <w:p>
+      <w:pPr>
+        <w:pStyle w:val="a0"/>
+        <w:ind w:left="720"/>
+      </w:pPr>
+      <w:r>
+        <w:t>Так же идет обобщения результатов таких как:</w:t>
+      </w:r>
+    </w:p>
+    <w:p>
+      <w:pPr>
+        <w:pStyle w:val="a0"/>
+        <w:numPr>
+          <w:ilvl w:val="2"/>
+          <w:numId w:val="26"/>
+        </w:numPr>
+      </w:pPr>
+      <w:r>
+        <w:t>Баланс вклада на конец срока</w:t>
+      </w:r>
+    </w:p>
+    <w:p>
+      <w:pPr>
+        <w:pStyle w:val="a0"/>
+        <w:numPr>
+          <w:ilvl w:val="2"/>
+          <w:numId w:val="26"/>
+        </w:numPr>
+      </w:pPr>
+      <w:r>
+        <w:t>Сумма начислений</w:t>
+      </w:r>
+    </w:p>
+    <w:p>
+      <w:pPr>
+        <w:pStyle w:val="a0"/>
+        <w:numPr>
+          <w:ilvl w:val="2"/>
+          <w:numId w:val="26"/>
+        </w:numPr>
+      </w:pPr>
+      <w:r>
+        <w:t>Налог</w:t>
+      </w:r>
+    </w:p>
+    <w:p>
+      <w:pPr>
+        <w:pStyle w:val="a0"/>
+        <w:numPr>
+          <w:ilvl w:val="2"/>
+          <w:numId w:val="26"/>
+        </w:numPr>
+      </w:pPr>
+      <w:r>
+        <w:t>Сумма начислений с учетом налога</w:t>
+      </w:r>
+    </w:p>
+    <w:p>
+      <w:pPr>
+        <w:pStyle w:val="3"/>
+      </w:pPr>
+      <w:bookmarkStart w:id="31" w:name="_Toc52317780"/>
+      <w:r>
+        <w:t>Вывод результатов расчета кредита</w:t>
+      </w:r>
+      <w:bookmarkEnd w:id="31"/>
+    </w:p>
+    <w:p>
+      <w:pPr>
+        <w:pStyle w:val="a0"/>
+        <w:ind w:left="720"/>
+      </w:pPr>
+      <w:r>
+        <w:t xml:space="preserve">Вывод результатов идет в таблицу в приложении, а также в </w:t>
+      </w:r>
+      <w:proofErr w:type="spellStart"/>
+      <w:r>
+        <w:t>csv</w:t>
+      </w:r>
+      <w:proofErr w:type="spellEnd"/>
+      <w:r>
+        <w:t xml:space="preserve"> файл если </w:t>
+      </w:r>
+      <w:proofErr w:type="spellStart"/>
+      <w:r>
+        <w:t>User</w:t>
+      </w:r>
+      <w:proofErr w:type="spellEnd"/>
+      <w:r>
+        <w:t xml:space="preserve"> выбрал данную опцию.</w:t>
+      </w:r>
+    </w:p>
+    <w:p>
+      <w:pPr>
+        <w:pStyle w:val="a0"/>
+        <w:ind w:left="720"/>
+      </w:pPr>
+    </w:p>
+    <w:p>
+      <w:pPr>
+        <w:pStyle w:val="a0"/>
+        <w:ind w:left="720"/>
+      </w:pPr>
+      <w:r>
+        <w:lastRenderedPageBreak/>
+        <w:t>В таблице имеются следующие колонки:</w:t>
+      </w:r>
+    </w:p>
+    <w:p>
+      <w:pPr>
+        <w:pStyle w:val="a0"/>
+        <w:numPr>
+          <w:ilvl w:val="2"/>
+          <w:numId w:val="27"/>
+        </w:numPr>
+      </w:pPr>
+      <w:r>
+        <w:t>Номер выплаты</w:t>
+      </w:r>
+    </w:p>
+    <w:p>
+      <w:pPr>
+        <w:pStyle w:val="a0"/>
+        <w:numPr>
+          <w:ilvl w:val="2"/>
+          <w:numId w:val="27"/>
+        </w:numPr>
+      </w:pPr>
+      <w:r>
+        <w:t>Дата выплаты</w:t>
+      </w:r>
+    </w:p>
+    <w:p>
+      <w:pPr>
+        <w:pStyle w:val="a0"/>
+        <w:numPr>
+          <w:ilvl w:val="2"/>
+          <w:numId w:val="27"/>
+        </w:numPr>
+      </w:pPr>
+      <w:r>
+        <w:t>Сумма</w:t>
+      </w:r>
+    </w:p>
+    <w:p>
+      <w:pPr>
+        <w:pStyle w:val="a0"/>
+        <w:numPr>
+          <w:ilvl w:val="2"/>
+          <w:numId w:val="27"/>
+        </w:numPr>
+      </w:pPr>
+      <w:r>
+        <w:t>Часть основного долга</w:t>
+      </w:r>
+    </w:p>
+    <w:p>
+      <w:pPr>
+        <w:pStyle w:val="a0"/>
+        <w:numPr>
+          <w:ilvl w:val="2"/>
+          <w:numId w:val="27"/>
+        </w:numPr>
+      </w:pPr>
+      <w:r>
+        <w:t>Часть погашения процентов</w:t>
+      </w:r>
+    </w:p>
+    <w:p>
+      <w:pPr>
+        <w:pStyle w:val="a0"/>
+        <w:numPr>
+          <w:ilvl w:val="2"/>
+          <w:numId w:val="27"/>
+        </w:numPr>
+      </w:pPr>
+      <w:r>
+        <w:t>Остаток основного долга</w:t>
+      </w:r>
+    </w:p>
+    <w:p>
+      <w:pPr>
+        <w:pStyle w:val="a0"/>
+        <w:ind w:left="720"/>
+      </w:pPr>
+    </w:p>
+    <w:p>
+      <w:pPr>
+        <w:pStyle w:val="a0"/>
+        <w:ind w:left="720"/>
+      </w:pPr>
+      <w:r>
+        <w:t>Так же идет обобщения результатов таких как:</w:t>
+      </w:r>
+    </w:p>
+    <w:p>
+      <w:pPr>
+        <w:pStyle w:val="a0"/>
+        <w:numPr>
+          <w:ilvl w:val="2"/>
+          <w:numId w:val="28"/>
+        </w:numPr>
+      </w:pPr>
+      <w:r>
+        <w:t>Общая сумма выплат</w:t>
+      </w:r>
+    </w:p>
+    <w:p>
+      <w:pPr>
+        <w:pStyle w:val="a0"/>
+        <w:numPr>
+          <w:ilvl w:val="2"/>
+          <w:numId w:val="28"/>
+        </w:numPr>
+      </w:pPr>
+      <w:r>
+        <w:t>Переплата</w:t>
       </w:r>
     </w:p>
     <w:p>
       <w:pPr>
         <w:pStyle w:val="2"/>
       </w:pPr>
-      <w:bookmarkStart w:id="22" w:name="_Ref534795255"/>
-      <w:bookmarkStart w:id="23" w:name="_Ref211717636"/>
-      <w:bookmarkStart w:id="24" w:name="_Ref211717671"/>
-      <w:bookmarkStart w:id="25" w:name="_Toc50299512"/>
-      <w:r>
-        <w:t>Ф</w:t>
-      </w:r>
-      <w:r>
-        <w:t>ункциональн</w:t>
-      </w:r>
-      <w:bookmarkEnd w:id="22"/>
-      <w:r>
-        <w:t>ые требования</w:t>
-      </w:r>
-      <w:r>
-        <w:t xml:space="preserve"> для роли Роль1</w:t>
-      </w:r>
-      <w:bookmarkEnd w:id="23"/>
-      <w:bookmarkEnd w:id="24"/>
-      <w:bookmarkEnd w:id="25"/>
-    </w:p>
-    <w:p>
-      <w:pPr>
-        <w:pStyle w:val="Comment"/>
-      </w:pPr>
-      <w:r>
-        <w:t xml:space="preserve">[В этом пункте необходимо сделать описание требований к системе в соответствии с </w:t>
-      </w:r>
-      <w:r>
-        <w:rPr>
-          <w:lang w:val="en-US"/>
-        </w:rPr>
-        <w:t>Use</w:t>
-      </w:r>
-      <w:r>
-        <w:t>-</w:t>
-      </w:r>
-      <w:r>
-        <w:rPr>
-          <w:lang w:val="en-US"/>
-        </w:rPr>
-        <w:t>Case</w:t>
+      <w:bookmarkStart w:id="32" w:name="_Ref534795257"/>
+      <w:bookmarkStart w:id="33" w:name="_Toc52317781"/>
+      <w:r>
+        <w:t>Нефункциональные</w:t>
       </w:r>
       <w:r>
         <w:t xml:space="preserve"> </w:t>
       </w:r>
       <w:r>
-        <w:t>моделью</w:t>
-      </w:r>
-      <w:r>
-        <w:t>.</w:t>
-      </w:r>
-      <w:r>
-        <w:t xml:space="preserve"> Для каждой роли необходимо ввести отдельный пункт </w:t>
-      </w:r>
-      <w:r>
-        <w:t>2</w:t>
-      </w:r>
-      <w:r>
-        <w:t>-го уровня, такой как</w:t>
-      </w:r>
-      <w:r>
-        <w:t xml:space="preserve"> </w:t>
-      </w:r>
-      <w:r>
-        <w:fldChar w:fldCharType="begin"/>
-      </w:r>
-      <w:r>
-        <w:instrText xml:space="preserve"> REF _Ref211717671 \r \h </w:instrText>
-      </w:r>
-      <w:r>
-        <w:fldChar w:fldCharType="separate"/>
-      </w:r>
-      <w:r>
-        <w:t>3.2</w:t>
-      </w:r>
-      <w:r>
-        <w:fldChar w:fldCharType="end"/>
-      </w:r>
-      <w:r>
-        <w:t>]</w:t>
-      </w:r>
-    </w:p>
-    <w:p>
-      <w:pPr>
-        <w:pStyle w:val="3"/>
-      </w:pPr>
-      <w:bookmarkStart w:id="26" w:name="_Toc50299513"/>
-      <w:r>
-        <w:t>&lt;</w:t>
-      </w:r>
-      <w:proofErr w:type="spellStart"/>
-      <w:r>
-        <w:t>Use</w:t>
-      </w:r>
-      <w:proofErr w:type="spellEnd"/>
-      <w:r>
-        <w:t xml:space="preserve"> </w:t>
-      </w:r>
-      <w:proofErr w:type="spellStart"/>
-      <w:r>
-        <w:t>Case</w:t>
-      </w:r>
-      <w:proofErr w:type="spellEnd"/>
-      <w:r>
-        <w:t xml:space="preserve"> </w:t>
-      </w:r>
-      <w:proofErr w:type="spellStart"/>
-      <w:r>
-        <w:t>Name</w:t>
-      </w:r>
-      <w:proofErr w:type="spellEnd"/>
-      <w:r>
-        <w:t xml:space="preserve"> 1&gt;</w:t>
-      </w:r>
-      <w:bookmarkEnd w:id="26"/>
-    </w:p>
-    <w:p>
-      <w:pPr>
-        <w:pStyle w:val="Comment"/>
-      </w:pPr>
-      <w:r>
-        <w:t xml:space="preserve">[В этом пункте необходимо сделать описание </w:t>
-      </w:r>
-      <w:r>
-        <w:t>данного</w:t>
-      </w:r>
-      <w:r>
-        <w:t xml:space="preserve"> </w:t>
-      </w:r>
-      <w:r>
-        <w:rPr>
-          <w:lang w:val="en-US"/>
-        </w:rPr>
-        <w:t>Use</w:t>
-      </w:r>
-      <w:r>
-        <w:t>-</w:t>
-      </w:r>
-      <w:r>
-        <w:rPr>
-          <w:lang w:val="en-US"/>
-        </w:rPr>
-        <w:t>Case</w:t>
-      </w:r>
-      <w:r>
-        <w:t>.]</w:t>
-      </w:r>
-    </w:p>
-    <w:p>
-      <w:pPr>
-        <w:pStyle w:val="3"/>
-      </w:pPr>
-      <w:bookmarkStart w:id="27" w:name="_Toc50299514"/>
-      <w:r>
-        <w:t>&lt;</w:t>
-      </w:r>
-      <w:proofErr w:type="spellStart"/>
-      <w:r>
-        <w:t>Use</w:t>
-      </w:r>
-      <w:proofErr w:type="spellEnd"/>
-      <w:r>
-        <w:t xml:space="preserve"> </w:t>
-      </w:r>
-      <w:proofErr w:type="spellStart"/>
-      <w:r>
-        <w:t>Case</w:t>
-      </w:r>
-      <w:proofErr w:type="spellEnd"/>
-      <w:r>
-        <w:t xml:space="preserve"> </w:t>
-      </w:r>
-      <w:proofErr w:type="spellStart"/>
-      <w:r>
-        <w:t>Name</w:t>
-      </w:r>
-      <w:proofErr w:type="spellEnd"/>
-      <w:r>
-        <w:t xml:space="preserve"> 2&gt;</w:t>
-      </w:r>
-      <w:bookmarkEnd w:id="27"/>
-    </w:p>
-    <w:p>
-      <w:pPr>
-        <w:pStyle w:val="Comment"/>
-      </w:pPr>
-      <w:r>
-        <w:t xml:space="preserve">[В этом пункте необходимо сделать описание данного </w:t>
-      </w:r>
-      <w:proofErr w:type="spellStart"/>
-      <w:r>
-        <w:t>Use</w:t>
-      </w:r>
-      <w:r>
-        <w:t>-</w:t>
-      </w:r>
-      <w:r>
-        <w:t>Case</w:t>
-      </w:r>
-      <w:proofErr w:type="spellEnd"/>
-      <w:r>
-        <w:t>.]</w:t>
-      </w:r>
-    </w:p>
-    <w:p>
-      <w:pPr>
-        <w:pStyle w:val="2"/>
-      </w:pPr>
-      <w:bookmarkStart w:id="28" w:name="_Toc50299515"/>
-      <w:r>
-        <w:lastRenderedPageBreak/>
-        <w:t>Функциональные требования для роли Роль2</w:t>
-      </w:r>
-      <w:bookmarkEnd w:id="28"/>
-    </w:p>
-    <w:p>
-      <w:pPr>
-        <w:pStyle w:val="3"/>
-      </w:pPr>
-      <w:bookmarkStart w:id="29" w:name="_Toc50299516"/>
-      <w:r>
-        <w:t>&lt;</w:t>
-      </w:r>
-      <w:proofErr w:type="spellStart"/>
-      <w:r>
-        <w:t>Use</w:t>
-      </w:r>
-      <w:proofErr w:type="spellEnd"/>
-      <w:r>
-        <w:t xml:space="preserve"> </w:t>
-      </w:r>
-      <w:proofErr w:type="spellStart"/>
-      <w:r>
-        <w:t>Case</w:t>
-      </w:r>
-      <w:proofErr w:type="spellEnd"/>
-      <w:r>
-        <w:t xml:space="preserve"> </w:t>
-      </w:r>
-      <w:proofErr w:type="spellStart"/>
-      <w:r>
-        <w:t>Name</w:t>
-      </w:r>
-      <w:proofErr w:type="spellEnd"/>
-      <w:r>
-        <w:t xml:space="preserve"> 1&gt;</w:t>
-      </w:r>
-      <w:bookmarkEnd w:id="29"/>
-    </w:p>
-    <w:p>
-      <w:pPr>
-        <w:pStyle w:val="Comment"/>
-      </w:pPr>
-      <w:r>
-        <w:t xml:space="preserve">[В этом пункте необходимо сделать описание данного </w:t>
-      </w:r>
-      <w:r>
-        <w:rPr>
-          <w:lang w:val="en-US"/>
-        </w:rPr>
-        <w:t>Use</w:t>
-      </w:r>
-      <w:r>
-        <w:t>-</w:t>
-      </w:r>
-      <w:r>
-        <w:rPr>
-          <w:lang w:val="en-US"/>
-        </w:rPr>
-        <w:t>Case</w:t>
-      </w:r>
-      <w:r>
-        <w:t>.]</w:t>
-      </w:r>
-    </w:p>
-    <w:p>
-      <w:pPr>
-        <w:pStyle w:val="3"/>
-      </w:pPr>
-      <w:bookmarkStart w:id="30" w:name="_Toc50299517"/>
-      <w:r>
-        <w:t>&lt;</w:t>
-      </w:r>
-      <w:proofErr w:type="spellStart"/>
-      <w:r>
-        <w:t>Use</w:t>
-      </w:r>
-      <w:proofErr w:type="spellEnd"/>
-      <w:r>
-        <w:t xml:space="preserve"> </w:t>
-      </w:r>
-      <w:proofErr w:type="spellStart"/>
-      <w:r>
-        <w:t>Case</w:t>
-      </w:r>
-      <w:proofErr w:type="spellEnd"/>
-      <w:r>
-        <w:t xml:space="preserve"> </w:t>
-      </w:r>
-      <w:proofErr w:type="spellStart"/>
-      <w:r>
-        <w:t>Name</w:t>
-      </w:r>
-      <w:proofErr w:type="spellEnd"/>
-      <w:r>
-        <w:t xml:space="preserve"> 2&gt;</w:t>
-      </w:r>
-      <w:bookmarkEnd w:id="30"/>
-    </w:p>
-    <w:p>
-      <w:pPr>
-        <w:pStyle w:val="Comment"/>
-      </w:pPr>
-      <w:r>
-        <w:t xml:space="preserve">[В этом пункте необходимо сделать описание данного </w:t>
-      </w:r>
-      <w:r>
-        <w:rPr>
-          <w:lang w:val="en-US"/>
-        </w:rPr>
-        <w:t>Use</w:t>
-      </w:r>
-      <w:r>
-        <w:t>-</w:t>
-      </w:r>
-      <w:r>
-        <w:rPr>
-          <w:lang w:val="en-US"/>
-        </w:rPr>
-        <w:t>Case</w:t>
-      </w:r>
-      <w:r>
-        <w:t>.]</w:t>
-      </w:r>
-    </w:p>
-    <w:p>
-      <w:pPr>
-        <w:pStyle w:val="2"/>
-      </w:pPr>
-      <w:bookmarkStart w:id="31" w:name="_Ref534795257"/>
-      <w:bookmarkStart w:id="32" w:name="_Toc50299518"/>
-      <w:r>
-        <w:t>Нефункциональные</w:t>
-      </w:r>
-      <w:r>
-        <w:t xml:space="preserve"> </w:t>
-      </w:r>
-      <w:r>
         <w:t>требования</w:t>
       </w:r>
-      <w:bookmarkStart w:id="33" w:name="_Toc533580191"/>
-      <w:bookmarkStart w:id="34" w:name="_Toc533580194"/>
-      <w:bookmarkStart w:id="35" w:name="_Toc533580195"/>
-      <w:bookmarkStart w:id="36" w:name="_Toc533580199"/>
-      <w:bookmarkStart w:id="37" w:name="_Toc533580200"/>
-      <w:bookmarkStart w:id="38" w:name="_Toc533580201"/>
-      <w:bookmarkStart w:id="39" w:name="_Toc530305843"/>
-      <w:bookmarkEnd w:id="31"/>
+      <w:bookmarkStart w:id="34" w:name="_Toc533580191"/>
+      <w:bookmarkStart w:id="35" w:name="_Toc533580194"/>
+      <w:bookmarkStart w:id="36" w:name="_Toc533580195"/>
+      <w:bookmarkStart w:id="37" w:name="_Toc533580199"/>
+      <w:bookmarkStart w:id="38" w:name="_Toc533580200"/>
+      <w:bookmarkStart w:id="39" w:name="_Toc533580201"/>
+      <w:bookmarkStart w:id="40" w:name="_Toc530305843"/>
       <w:bookmarkEnd w:id="32"/>
       <w:bookmarkEnd w:id="33"/>
       <w:bookmarkEnd w:id="34"/>
@@ -4427,137 +4628,70 @@
       <w:bookmarkEnd w:id="36"/>
       <w:bookmarkEnd w:id="37"/>
       <w:bookmarkEnd w:id="38"/>
-    </w:p>
-    <w:p>
-      <w:pPr>
-        <w:pStyle w:val="Comment"/>
-      </w:pPr>
-      <w:r>
-        <w:t>[В этом пункте необходимо опис</w:t>
-      </w:r>
-      <w:r>
-        <w:t xml:space="preserve">ать </w:t>
-      </w:r>
-      <w:r>
-        <w:t xml:space="preserve">нефункциональные </w:t>
-      </w:r>
-      <w:r>
-        <w:t>требования</w:t>
-      </w:r>
-      <w:r>
-        <w:t>, такие как:</w:t>
-      </w:r>
-    </w:p>
-    <w:p>
-      <w:pPr>
-        <w:pStyle w:val="Comment"/>
+      <w:bookmarkEnd w:id="39"/>
+    </w:p>
+    <w:p>
+      <w:pPr>
+        <w:pStyle w:val="a0"/>
         <w:numPr>
           <w:ilvl w:val="0"/>
-          <w:numId w:val="10"/>
+          <w:numId w:val="17"/>
         </w:numPr>
       </w:pPr>
       <w:r>
-        <w:t>Производительность</w:t>
-      </w:r>
-    </w:p>
-    <w:p>
-      <w:pPr>
-        <w:pStyle w:val="Comment"/>
+        <w:t>Точность расчетов</w:t>
+      </w:r>
+    </w:p>
+    <w:p>
+      <w:pPr>
+        <w:pStyle w:val="a0"/>
         <w:numPr>
           <w:ilvl w:val="0"/>
-          <w:numId w:val="10"/>
+          <w:numId w:val="17"/>
         </w:numPr>
+      </w:pPr>
+      <w:r>
         <w:rPr>
           <w:lang w:val="en-US"/>
         </w:rPr>
-      </w:pPr>
-      <w:r>
-        <w:t>Масштабируемость</w:t>
-      </w:r>
-    </w:p>
-    <w:p>
-      <w:pPr>
-        <w:pStyle w:val="Comment"/>
-        <w:numPr>
-          <w:ilvl w:val="0"/>
-          <w:numId w:val="10"/>
-        </w:numPr>
-      </w:pPr>
-      <w:r>
-        <w:t>Ограничения по используемым компонентам</w:t>
-      </w:r>
-    </w:p>
-    <w:p>
-      <w:pPr>
-        <w:pStyle w:val="Comment"/>
-        <w:numPr>
-          <w:ilvl w:val="0"/>
-          <w:numId w:val="10"/>
-        </w:numPr>
-      </w:pPr>
-      <w:r>
-        <w:t xml:space="preserve">Необходимость миграции данных из </w:t>
-      </w:r>
-      <w:r>
-        <w:rPr>
-          <w:lang w:val="en-US"/>
-        </w:rPr>
-        <w:t>legacy</w:t>
-      </w:r>
-      <w:r>
-        <w:t xml:space="preserve"> </w:t>
-      </w:r>
-      <w:r>
-        <w:t>систем</w:t>
-      </w:r>
-    </w:p>
-    <w:p>
-      <w:pPr>
-        <w:pStyle w:val="Comment"/>
-        <w:numPr>
-          <w:ilvl w:val="0"/>
-          <w:numId w:val="10"/>
-        </w:numPr>
-      </w:pPr>
-      <w:r>
-        <w:t>И т.д</w:t>
-      </w:r>
-      <w:r>
-        <w:t>.]</w:t>
+        <w:t>Unit-</w:t>
+      </w:r>
+      <w:r>
+        <w:t>тестирование расчетов</w:t>
       </w:r>
     </w:p>
     <w:p>
       <w:pPr>
         <w:pStyle w:val="1"/>
       </w:pPr>
-      <w:bookmarkStart w:id="40" w:name="_Ref211720636"/>
-      <w:bookmarkStart w:id="41" w:name="OLE_LINK2"/>
-      <w:bookmarkStart w:id="42" w:name="_Toc50299519"/>
+      <w:bookmarkStart w:id="41" w:name="_Ref211720636"/>
+      <w:bookmarkStart w:id="42" w:name="OLE_LINK2"/>
+      <w:bookmarkStart w:id="43" w:name="_Toc52317782"/>
       <w:r>
         <w:t>Обзор архитектуры</w:t>
       </w:r>
+      <w:bookmarkEnd w:id="41"/>
+      <w:bookmarkEnd w:id="43"/>
+    </w:p>
+    <w:bookmarkEnd w:id="42"/>
+    <w:p>
+      <w:pPr>
+        <w:pStyle w:val="a0"/>
+      </w:pPr>
+      <w:r>
+        <w:t>Этот раздел описывает архитектуру системы.</w:t>
+      </w:r>
       <w:bookmarkEnd w:id="40"/>
-      <w:bookmarkEnd w:id="42"/>
-    </w:p>
-    <w:bookmarkEnd w:id="41"/>
-    <w:p>
-      <w:pPr>
-        <w:pStyle w:val="a0"/>
-      </w:pPr>
-      <w:r>
-        <w:t>Этот раздел описывает архитектуру системы.</w:t>
-      </w:r>
-      <w:bookmarkEnd w:id="39"/>
     </w:p>
     <w:p>
       <w:pPr>
         <w:pStyle w:val="3"/>
       </w:pPr>
-      <w:bookmarkStart w:id="43" w:name="_Toc50299520"/>
+      <w:bookmarkStart w:id="44" w:name="_Toc52317783"/>
       <w:r>
         <w:t>Компонентная модель системы</w:t>
       </w:r>
-      <w:bookmarkEnd w:id="43"/>
+      <w:bookmarkEnd w:id="44"/>
     </w:p>
     <w:p>
       <w:pPr>
@@ -4623,11 +4757,11 @@
       <w:pPr>
         <w:pStyle w:val="4"/>
       </w:pPr>
-      <w:bookmarkStart w:id="44" w:name="_Toc50299521"/>
+      <w:bookmarkStart w:id="45" w:name="_Toc52317784"/>
       <w:r>
         <w:t>Компонент 1</w:t>
       </w:r>
-      <w:bookmarkEnd w:id="44"/>
+      <w:bookmarkEnd w:id="45"/>
     </w:p>
     <w:p>
       <w:pPr>
@@ -4729,11 +4863,11 @@
       <w:pPr>
         <w:pStyle w:val="4"/>
       </w:pPr>
-      <w:bookmarkStart w:id="45" w:name="_Toc50299522"/>
+      <w:bookmarkStart w:id="46" w:name="_Toc52317785"/>
       <w:r>
         <w:t>Компонент 2</w:t>
       </w:r>
-      <w:bookmarkEnd w:id="45"/>
+      <w:bookmarkEnd w:id="46"/>
     </w:p>
     <w:p>
       <w:pPr>
@@ -4829,11 +4963,11 @@
       <w:pPr>
         <w:pStyle w:val="3"/>
       </w:pPr>
-      <w:bookmarkStart w:id="46" w:name="_Toc50299523"/>
+      <w:bookmarkStart w:id="47" w:name="_Toc52317786"/>
       <w:r>
         <w:t>Компоненты сторонних производителей</w:t>
       </w:r>
-      <w:bookmarkEnd w:id="46"/>
+      <w:bookmarkEnd w:id="47"/>
     </w:p>
     <w:p>
       <w:pPr>
@@ -4853,11 +4987,11 @@
       <w:pPr>
         <w:pStyle w:val="3"/>
       </w:pPr>
-      <w:bookmarkStart w:id="47" w:name="_Toc50299524"/>
+      <w:bookmarkStart w:id="48" w:name="_Toc52317787"/>
       <w:r>
         <w:t>Схема развертывания приложения</w:t>
       </w:r>
-      <w:bookmarkEnd w:id="47"/>
+      <w:bookmarkEnd w:id="48"/>
     </w:p>
     <w:p>
       <w:pPr>
@@ -4923,15 +5057,15 @@
       <w:pPr>
         <w:pStyle w:val="1"/>
       </w:pPr>
-      <w:bookmarkStart w:id="48" w:name="_Ref535409726"/>
-      <w:bookmarkStart w:id="49" w:name="_Ref535409729"/>
-      <w:bookmarkStart w:id="50" w:name="_Toc50299525"/>
+      <w:bookmarkStart w:id="49" w:name="_Ref535409726"/>
+      <w:bookmarkStart w:id="50" w:name="_Ref535409729"/>
+      <w:bookmarkStart w:id="51" w:name="_Toc52317788"/>
       <w:r>
         <w:t>Допущения и ограничения</w:t>
       </w:r>
-      <w:bookmarkEnd w:id="48"/>
       <w:bookmarkEnd w:id="49"/>
       <w:bookmarkEnd w:id="50"/>
+      <w:bookmarkEnd w:id="51"/>
     </w:p>
     <w:p>
       <w:pPr>
@@ -4991,33 +5125,33 @@
           <w:color w:val="008000"/>
         </w:rPr>
       </w:pPr>
-      <w:bookmarkStart w:id="51" w:name="_Ref535397143"/>
-      <w:bookmarkStart w:id="52" w:name="_Ref535397146"/>
-      <w:bookmarkStart w:id="53" w:name="_Toc530305859"/>
+      <w:bookmarkStart w:id="52" w:name="_Ref535397143"/>
+      <w:bookmarkStart w:id="53" w:name="_Ref535397146"/>
+      <w:bookmarkStart w:id="54" w:name="_Toc530305859"/>
     </w:p>
     <w:p>
       <w:pPr>
         <w:pStyle w:val="1"/>
       </w:pPr>
-      <w:bookmarkStart w:id="54" w:name="_Ref4498734"/>
-      <w:bookmarkStart w:id="55" w:name="_Ref4498737"/>
+      <w:bookmarkStart w:id="55" w:name="_Ref4498734"/>
+      <w:bookmarkStart w:id="56" w:name="_Ref4498737"/>
       <w:r>
         <w:br w:type="page"/>
       </w:r>
-      <w:bookmarkStart w:id="56" w:name="_Ref78059594"/>
-      <w:bookmarkStart w:id="57" w:name="_Ref78059595"/>
-      <w:bookmarkStart w:id="58" w:name="_Toc50299526"/>
+      <w:bookmarkStart w:id="57" w:name="_Ref78059594"/>
+      <w:bookmarkStart w:id="58" w:name="_Ref78059595"/>
+      <w:bookmarkStart w:id="59" w:name="_Toc52317789"/>
       <w:r>
         <w:lastRenderedPageBreak/>
         <w:t>Известные проблемы</w:t>
       </w:r>
-      <w:bookmarkEnd w:id="51"/>
       <w:bookmarkEnd w:id="52"/>
-      <w:bookmarkEnd w:id="54"/>
+      <w:bookmarkEnd w:id="53"/>
       <w:bookmarkEnd w:id="55"/>
       <w:bookmarkEnd w:id="56"/>
       <w:bookmarkEnd w:id="57"/>
       <w:bookmarkEnd w:id="58"/>
+      <w:bookmarkEnd w:id="59"/>
     </w:p>
     <w:p>
       <w:pPr>
@@ -5056,14 +5190,14 @@
           <w:color w:val="339966"/>
         </w:rPr>
       </w:pPr>
-      <w:bookmarkStart w:id="59" w:name="_Toc50299527"/>
+      <w:bookmarkStart w:id="60" w:name="_Toc52317790"/>
       <w:r>
         <w:rPr>
           <w:color w:val="339966"/>
         </w:rPr>
         <w:t>Невысокая производительность приложения</w:t>
       </w:r>
-      <w:bookmarkEnd w:id="59"/>
+      <w:bookmarkEnd w:id="60"/>
     </w:p>
     <w:tbl>
       <w:tblPr>
@@ -5298,7 +5432,7 @@
         <w:pStyle w:val="a0"/>
       </w:pPr>
     </w:p>
-    <w:bookmarkEnd w:id="53"/>
+    <w:bookmarkEnd w:id="54"/>
     <w:p>
       <w:pPr>
         <w:pStyle w:val="a5"/>
@@ -5508,6 +5642,8 @@
               <w:pStyle w:val="TableText"/>
               <w:jc w:val="center"/>
             </w:pPr>
+            <w:bookmarkStart w:id="61" w:name="OLE_LINK4"/>
+            <w:bookmarkStart w:id="62" w:name="OLE_LINK5"/>
             <w:r>
               <w:t>Гайдамака А</w:t>
             </w:r>
@@ -5535,6 +5671,8 @@
             <w:r>
               <w:t>.</w:t>
             </w:r>
+            <w:bookmarkEnd w:id="61"/>
+            <w:bookmarkEnd w:id="62"/>
           </w:p>
         </w:tc>
       </w:tr>
@@ -5550,7 +5688,19 @@
           <w:p>
             <w:pPr>
               <w:pStyle w:val="TableText"/>
+              <w:rPr>
+                <w:lang w:val="en-US"/>
+              </w:rPr>
             </w:pPr>
+            <w:r>
+              <w:t>30</w:t>
+            </w:r>
+            <w:r>
+              <w:rPr>
+                <w:lang w:val="en-US"/>
+              </w:rPr>
+              <w:t>.09.2020</w:t>
+            </w:r>
           </w:p>
         </w:tc>
         <w:tc>
@@ -5562,7 +5712,16 @@
             <w:pPr>
               <w:pStyle w:val="TableText"/>
               <w:jc w:val="center"/>
+              <w:rPr>
+                <w:lang w:val="en-US"/>
+              </w:rPr>
             </w:pPr>
+            <w:r>
+              <w:rPr>
+                <w:lang w:val="en-US"/>
+              </w:rPr>
+              <w:t>1.0.2</w:t>
+            </w:r>
           </w:p>
         </w:tc>
         <w:tc>
@@ -5574,6 +5733,24 @@
             <w:pPr>
               <w:pStyle w:val="TableText"/>
             </w:pPr>
+            <w:r>
+              <w:t>Добавлен пункт 3 (</w:t>
+            </w:r>
+            <w:r>
+              <w:t>Требования к программному решению</w:t>
+            </w:r>
+            <w:r>
+              <w:t>)</w:t>
+            </w:r>
+            <w:r>
+              <w:t xml:space="preserve">, </w:t>
+            </w:r>
+            <w:r>
+              <w:t>а также изменено название проекта</w:t>
+            </w:r>
+            <w:r>
+              <w:t>.</w:t>
+            </w:r>
           </w:p>
         </w:tc>
         <w:tc>
@@ -5586,6 +5763,33 @@
               <w:pStyle w:val="TableText"/>
               <w:jc w:val="center"/>
             </w:pPr>
+            <w:r>
+              <w:t>Гайдамака А</w:t>
+            </w:r>
+            <w:r>
+              <w:t>.</w:t>
+            </w:r>
+            <w:r>
+              <w:t>В</w:t>
+            </w:r>
+            <w:r>
+              <w:t xml:space="preserve">, </w:t>
+            </w:r>
+            <w:r>
+              <w:t>Ланчуковская К</w:t>
+            </w:r>
+            <w:r>
+              <w:t>.</w:t>
+            </w:r>
+            <w:r>
+              <w:rPr>
+                <w:lang w:val="en-US"/>
+              </w:rPr>
+              <w:t>C</w:t>
+            </w:r>
+            <w:r>
+              <w:t>.</w:t>
+            </w:r>
           </w:p>
         </w:tc>
       </w:tr>
@@ -6451,11 +6655,26 @@
             <w:pStyle w:val="a7"/>
             <w:jc w:val="right"/>
           </w:pPr>
-          <w:fldSimple w:instr=" DOCPROPERTY  Subject  \* MERGEFORMAT ">
-            <w:r>
-              <w:t>Депозитный и Кредитный калькуляторы</w:t>
-            </w:r>
-          </w:fldSimple>
+          <w:r>
+            <w:fldChar w:fldCharType="begin"/>
+          </w:r>
+          <w:r>
+            <w:instrText xml:space="preserve"> DOCPROPERTY  Subject  \* MERGEFORMAT </w:instrText>
+          </w:r>
+          <w:r>
+            <w:fldChar w:fldCharType="separate"/>
+          </w:r>
+          <w:proofErr w:type="spellStart"/>
+          <w:r>
+            <w:t>MoneyCalc</w:t>
+          </w:r>
+          <w:proofErr w:type="spellEnd"/>
+          <w:r>
+            <w:t xml:space="preserve"> - депозитный и кредитный калькуляторы</w:t>
+          </w:r>
+          <w:r>
+            <w:fldChar w:fldCharType="end"/>
+          </w:r>
           <w:r>
             <w:t xml:space="preserve">   </w:t>
           </w:r>
@@ -6663,7 +6882,7 @@
               <w:sz w:val="18"/>
               <w:szCs w:val="18"/>
             </w:rPr>
-            <w:t>1.0.1</w:t>
+            <w:t>1.0.2</w:t>
           </w:r>
           <w:r>
             <w:rPr>
@@ -6747,7 +6966,7 @@
               <w:sz w:val="18"/>
               <w:szCs w:val="18"/>
             </w:rPr>
-            <w:t>06.09.2020</w:t>
+            <w:t>30.09.2020</w:t>
           </w:r>
           <w:r>
             <w:rPr>
@@ -7133,6 +7352,232 @@
     </w:lvl>
   </w:abstractNum>
   <w:abstractNum w:abstractNumId="3" w15:restartNumberingAfterBreak="0">
+    <w:nsid w:val="07464015"/>
+    <w:multiLevelType w:val="multilevel"/>
+    <w:tmpl w:val="F58460B4"/>
+    <w:lvl w:ilvl="0">
+      <w:start w:val="1"/>
+      <w:numFmt w:val="bullet"/>
+      <w:lvlText w:val=""/>
+      <w:lvlJc w:val="left"/>
+      <w:pPr>
+        <w:ind w:left="360" w:hanging="360"/>
+      </w:pPr>
+      <w:rPr>
+        <w:rFonts w:ascii="Wingdings" w:hAnsi="Wingdings" w:hint="default"/>
+      </w:rPr>
+    </w:lvl>
+    <w:lvl w:ilvl="1">
+      <w:start w:val="1"/>
+      <w:numFmt w:val="bullet"/>
+      <w:lvlText w:val=""/>
+      <w:lvlJc w:val="left"/>
+      <w:pPr>
+        <w:ind w:left="720" w:hanging="360"/>
+      </w:pPr>
+      <w:rPr>
+        <w:rFonts w:ascii="Wingdings" w:hAnsi="Wingdings" w:hint="default"/>
+      </w:rPr>
+    </w:lvl>
+    <w:lvl w:ilvl="2">
+      <w:start w:val="1"/>
+      <w:numFmt w:val="bullet"/>
+      <w:lvlText w:val=""/>
+      <w:lvlJc w:val="left"/>
+      <w:pPr>
+        <w:ind w:left="1287" w:hanging="360"/>
+      </w:pPr>
+      <w:rPr>
+        <w:rFonts w:ascii="Symbol" w:hAnsi="Symbol" w:hint="default"/>
+      </w:rPr>
+    </w:lvl>
+    <w:lvl w:ilvl="3">
+      <w:start w:val="1"/>
+      <w:numFmt w:val="bullet"/>
+      <w:lvlText w:val=""/>
+      <w:lvlJc w:val="left"/>
+      <w:pPr>
+        <w:ind w:left="1440" w:hanging="360"/>
+      </w:pPr>
+      <w:rPr>
+        <w:rFonts w:ascii="Symbol" w:hAnsi="Symbol" w:hint="default"/>
+      </w:rPr>
+    </w:lvl>
+    <w:lvl w:ilvl="4">
+      <w:start w:val="1"/>
+      <w:numFmt w:val="bullet"/>
+      <w:lvlText w:val=""/>
+      <w:lvlJc w:val="left"/>
+      <w:pPr>
+        <w:ind w:left="1800" w:hanging="360"/>
+      </w:pPr>
+      <w:rPr>
+        <w:rFonts w:ascii="Symbol" w:hAnsi="Symbol" w:hint="default"/>
+      </w:rPr>
+    </w:lvl>
+    <w:lvl w:ilvl="5">
+      <w:start w:val="1"/>
+      <w:numFmt w:val="bullet"/>
+      <w:lvlText w:val=""/>
+      <w:lvlJc w:val="left"/>
+      <w:pPr>
+        <w:ind w:left="2160" w:hanging="360"/>
+      </w:pPr>
+      <w:rPr>
+        <w:rFonts w:ascii="Wingdings" w:hAnsi="Wingdings" w:hint="default"/>
+      </w:rPr>
+    </w:lvl>
+    <w:lvl w:ilvl="6">
+      <w:start w:val="1"/>
+      <w:numFmt w:val="bullet"/>
+      <w:lvlText w:val=""/>
+      <w:lvlJc w:val="left"/>
+      <w:pPr>
+        <w:ind w:left="2520" w:hanging="360"/>
+      </w:pPr>
+      <w:rPr>
+        <w:rFonts w:ascii="Wingdings" w:hAnsi="Wingdings" w:hint="default"/>
+      </w:rPr>
+    </w:lvl>
+    <w:lvl w:ilvl="7">
+      <w:start w:val="1"/>
+      <w:numFmt w:val="bullet"/>
+      <w:lvlText w:val=""/>
+      <w:lvlJc w:val="left"/>
+      <w:pPr>
+        <w:ind w:left="2880" w:hanging="360"/>
+      </w:pPr>
+      <w:rPr>
+        <w:rFonts w:ascii="Symbol" w:hAnsi="Symbol" w:hint="default"/>
+      </w:rPr>
+    </w:lvl>
+    <w:lvl w:ilvl="8">
+      <w:start w:val="1"/>
+      <w:numFmt w:val="bullet"/>
+      <w:lvlText w:val=""/>
+      <w:lvlJc w:val="left"/>
+      <w:pPr>
+        <w:ind w:left="3240" w:hanging="360"/>
+      </w:pPr>
+      <w:rPr>
+        <w:rFonts w:ascii="Symbol" w:hAnsi="Symbol" w:hint="default"/>
+      </w:rPr>
+    </w:lvl>
+  </w:abstractNum>
+  <w:abstractNum w:abstractNumId="4" w15:restartNumberingAfterBreak="0">
+    <w:nsid w:val="138F165B"/>
+    <w:multiLevelType w:val="hybridMultilevel"/>
+    <w:tmpl w:val="8D3A73F6"/>
+    <w:lvl w:ilvl="0" w:tplc="04190001">
+      <w:start w:val="1"/>
+      <w:numFmt w:val="bullet"/>
+      <w:lvlText w:val=""/>
+      <w:lvlJc w:val="left"/>
+      <w:pPr>
+        <w:ind w:left="1287" w:hanging="360"/>
+      </w:pPr>
+      <w:rPr>
+        <w:rFonts w:ascii="Symbol" w:hAnsi="Symbol" w:hint="default"/>
+      </w:rPr>
+    </w:lvl>
+    <w:lvl w:ilvl="1" w:tplc="04190003" w:tentative="1">
+      <w:start w:val="1"/>
+      <w:numFmt w:val="bullet"/>
+      <w:lvlText w:val="o"/>
+      <w:lvlJc w:val="left"/>
+      <w:pPr>
+        <w:ind w:left="2007" w:hanging="360"/>
+      </w:pPr>
+      <w:rPr>
+        <w:rFonts w:ascii="Courier New" w:hAnsi="Courier New" w:cs="Courier New" w:hint="default"/>
+      </w:rPr>
+    </w:lvl>
+    <w:lvl w:ilvl="2" w:tplc="04190005" w:tentative="1">
+      <w:start w:val="1"/>
+      <w:numFmt w:val="bullet"/>
+      <w:lvlText w:val=""/>
+      <w:lvlJc w:val="left"/>
+      <w:pPr>
+        <w:ind w:left="2727" w:hanging="360"/>
+      </w:pPr>
+      <w:rPr>
+        <w:rFonts w:ascii="Wingdings" w:hAnsi="Wingdings" w:hint="default"/>
+      </w:rPr>
+    </w:lvl>
+    <w:lvl w:ilvl="3" w:tplc="04190001" w:tentative="1">
+      <w:start w:val="1"/>
+      <w:numFmt w:val="bullet"/>
+      <w:lvlText w:val=""/>
+      <w:lvlJc w:val="left"/>
+      <w:pPr>
+        <w:ind w:left="3447" w:hanging="360"/>
+      </w:pPr>
+      <w:rPr>
+        <w:rFonts w:ascii="Symbol" w:hAnsi="Symbol" w:hint="default"/>
+      </w:rPr>
+    </w:lvl>
+    <w:lvl w:ilvl="4" w:tplc="04190003" w:tentative="1">
+      <w:start w:val="1"/>
+      <w:numFmt w:val="bullet"/>
+      <w:lvlText w:val="o"/>
+      <w:lvlJc w:val="left"/>
+      <w:pPr>
+        <w:ind w:left="4167" w:hanging="360"/>
+      </w:pPr>
+      <w:rPr>
+        <w:rFonts w:ascii="Courier New" w:hAnsi="Courier New" w:cs="Courier New" w:hint="default"/>
+      </w:rPr>
+    </w:lvl>
+    <w:lvl w:ilvl="5" w:tplc="04190005" w:tentative="1">
+      <w:start w:val="1"/>
+      <w:numFmt w:val="bullet"/>
+      <w:lvlText w:val=""/>
+      <w:lvlJc w:val="left"/>
+      <w:pPr>
+        <w:ind w:left="4887" w:hanging="360"/>
+      </w:pPr>
+      <w:rPr>
+        <w:rFonts w:ascii="Wingdings" w:hAnsi="Wingdings" w:hint="default"/>
+      </w:rPr>
+    </w:lvl>
+    <w:lvl w:ilvl="6" w:tplc="04190001" w:tentative="1">
+      <w:start w:val="1"/>
+      <w:numFmt w:val="bullet"/>
+      <w:lvlText w:val=""/>
+      <w:lvlJc w:val="left"/>
+      <w:pPr>
+        <w:ind w:left="5607" w:hanging="360"/>
+      </w:pPr>
+      <w:rPr>
+        <w:rFonts w:ascii="Symbol" w:hAnsi="Symbol" w:hint="default"/>
+      </w:rPr>
+    </w:lvl>
+    <w:lvl w:ilvl="7" w:tplc="04190003" w:tentative="1">
+      <w:start w:val="1"/>
+      <w:numFmt w:val="bullet"/>
+      <w:lvlText w:val="o"/>
+      <w:lvlJc w:val="left"/>
+      <w:pPr>
+        <w:ind w:left="6327" w:hanging="360"/>
+      </w:pPr>
+      <w:rPr>
+        <w:rFonts w:ascii="Courier New" w:hAnsi="Courier New" w:cs="Courier New" w:hint="default"/>
+      </w:rPr>
+    </w:lvl>
+    <w:lvl w:ilvl="8" w:tplc="04190005" w:tentative="1">
+      <w:start w:val="1"/>
+      <w:numFmt w:val="bullet"/>
+      <w:lvlText w:val=""/>
+      <w:lvlJc w:val="left"/>
+      <w:pPr>
+        <w:ind w:left="7047" w:hanging="360"/>
+      </w:pPr>
+      <w:rPr>
+        <w:rFonts w:ascii="Wingdings" w:hAnsi="Wingdings" w:hint="default"/>
+      </w:rPr>
+    </w:lvl>
+  </w:abstractNum>
+  <w:abstractNum w:abstractNumId="5" w15:restartNumberingAfterBreak="0">
     <w:nsid w:val="18D901FF"/>
     <w:multiLevelType w:val="hybridMultilevel"/>
     <w:tmpl w:val="70BC49C6"/>
@@ -7272,7 +7717,7 @@
       </w:rPr>
     </w:lvl>
   </w:abstractNum>
-  <w:abstractNum w:abstractNumId="4" w15:restartNumberingAfterBreak="0">
+  <w:abstractNum w:abstractNumId="6" w15:restartNumberingAfterBreak="0">
     <w:nsid w:val="1A486B62"/>
     <w:multiLevelType w:val="multilevel"/>
     <w:tmpl w:val="99748AA0"/>
@@ -7412,7 +7857,233 @@
       </w:rPr>
     </w:lvl>
   </w:abstractNum>
-  <w:abstractNum w:abstractNumId="5" w15:restartNumberingAfterBreak="0">
+  <w:abstractNum w:abstractNumId="7" w15:restartNumberingAfterBreak="0">
+    <w:nsid w:val="1DBF6FFB"/>
+    <w:multiLevelType w:val="hybridMultilevel"/>
+    <w:tmpl w:val="A418BB36"/>
+    <w:lvl w:ilvl="0" w:tplc="04190003">
+      <w:start w:val="1"/>
+      <w:numFmt w:val="bullet"/>
+      <w:lvlText w:val="o"/>
+      <w:lvlJc w:val="left"/>
+      <w:pPr>
+        <w:ind w:left="1287" w:hanging="360"/>
+      </w:pPr>
+      <w:rPr>
+        <w:rFonts w:ascii="Courier New" w:hAnsi="Courier New" w:cs="Courier New" w:hint="default"/>
+      </w:rPr>
+    </w:lvl>
+    <w:lvl w:ilvl="1" w:tplc="04190003" w:tentative="1">
+      <w:start w:val="1"/>
+      <w:numFmt w:val="bullet"/>
+      <w:lvlText w:val="o"/>
+      <w:lvlJc w:val="left"/>
+      <w:pPr>
+        <w:ind w:left="2007" w:hanging="360"/>
+      </w:pPr>
+      <w:rPr>
+        <w:rFonts w:ascii="Courier New" w:hAnsi="Courier New" w:cs="Courier New" w:hint="default"/>
+      </w:rPr>
+    </w:lvl>
+    <w:lvl w:ilvl="2" w:tplc="04190005" w:tentative="1">
+      <w:start w:val="1"/>
+      <w:numFmt w:val="bullet"/>
+      <w:lvlText w:val=""/>
+      <w:lvlJc w:val="left"/>
+      <w:pPr>
+        <w:ind w:left="2727" w:hanging="360"/>
+      </w:pPr>
+      <w:rPr>
+        <w:rFonts w:ascii="Wingdings" w:hAnsi="Wingdings" w:hint="default"/>
+      </w:rPr>
+    </w:lvl>
+    <w:lvl w:ilvl="3" w:tplc="04190001" w:tentative="1">
+      <w:start w:val="1"/>
+      <w:numFmt w:val="bullet"/>
+      <w:lvlText w:val=""/>
+      <w:lvlJc w:val="left"/>
+      <w:pPr>
+        <w:ind w:left="3447" w:hanging="360"/>
+      </w:pPr>
+      <w:rPr>
+        <w:rFonts w:ascii="Symbol" w:hAnsi="Symbol" w:hint="default"/>
+      </w:rPr>
+    </w:lvl>
+    <w:lvl w:ilvl="4" w:tplc="04190003" w:tentative="1">
+      <w:start w:val="1"/>
+      <w:numFmt w:val="bullet"/>
+      <w:lvlText w:val="o"/>
+      <w:lvlJc w:val="left"/>
+      <w:pPr>
+        <w:ind w:left="4167" w:hanging="360"/>
+      </w:pPr>
+      <w:rPr>
+        <w:rFonts w:ascii="Courier New" w:hAnsi="Courier New" w:cs="Courier New" w:hint="default"/>
+      </w:rPr>
+    </w:lvl>
+    <w:lvl w:ilvl="5" w:tplc="04190005" w:tentative="1">
+      <w:start w:val="1"/>
+      <w:numFmt w:val="bullet"/>
+      <w:lvlText w:val=""/>
+      <w:lvlJc w:val="left"/>
+      <w:pPr>
+        <w:ind w:left="4887" w:hanging="360"/>
+      </w:pPr>
+      <w:rPr>
+        <w:rFonts w:ascii="Wingdings" w:hAnsi="Wingdings" w:hint="default"/>
+      </w:rPr>
+    </w:lvl>
+    <w:lvl w:ilvl="6" w:tplc="04190001" w:tentative="1">
+      <w:start w:val="1"/>
+      <w:numFmt w:val="bullet"/>
+      <w:lvlText w:val=""/>
+      <w:lvlJc w:val="left"/>
+      <w:pPr>
+        <w:ind w:left="5607" w:hanging="360"/>
+      </w:pPr>
+      <w:rPr>
+        <w:rFonts w:ascii="Symbol" w:hAnsi="Symbol" w:hint="default"/>
+      </w:rPr>
+    </w:lvl>
+    <w:lvl w:ilvl="7" w:tplc="04190003" w:tentative="1">
+      <w:start w:val="1"/>
+      <w:numFmt w:val="bullet"/>
+      <w:lvlText w:val="o"/>
+      <w:lvlJc w:val="left"/>
+      <w:pPr>
+        <w:ind w:left="6327" w:hanging="360"/>
+      </w:pPr>
+      <w:rPr>
+        <w:rFonts w:ascii="Courier New" w:hAnsi="Courier New" w:cs="Courier New" w:hint="default"/>
+      </w:rPr>
+    </w:lvl>
+    <w:lvl w:ilvl="8" w:tplc="04190005" w:tentative="1">
+      <w:start w:val="1"/>
+      <w:numFmt w:val="bullet"/>
+      <w:lvlText w:val=""/>
+      <w:lvlJc w:val="left"/>
+      <w:pPr>
+        <w:ind w:left="7047" w:hanging="360"/>
+      </w:pPr>
+      <w:rPr>
+        <w:rFonts w:ascii="Wingdings" w:hAnsi="Wingdings" w:hint="default"/>
+      </w:rPr>
+    </w:lvl>
+  </w:abstractNum>
+  <w:abstractNum w:abstractNumId="8" w15:restartNumberingAfterBreak="0">
+    <w:nsid w:val="298B7DB3"/>
+    <w:multiLevelType w:val="hybridMultilevel"/>
+    <w:tmpl w:val="2856F7EC"/>
+    <w:lvl w:ilvl="0" w:tplc="04190003">
+      <w:start w:val="1"/>
+      <w:numFmt w:val="bullet"/>
+      <w:lvlText w:val="o"/>
+      <w:lvlJc w:val="left"/>
+      <w:pPr>
+        <w:ind w:left="1287" w:hanging="360"/>
+      </w:pPr>
+      <w:rPr>
+        <w:rFonts w:ascii="Courier New" w:hAnsi="Courier New" w:cs="Courier New" w:hint="default"/>
+      </w:rPr>
+    </w:lvl>
+    <w:lvl w:ilvl="1" w:tplc="04190003" w:tentative="1">
+      <w:start w:val="1"/>
+      <w:numFmt w:val="bullet"/>
+      <w:lvlText w:val="o"/>
+      <w:lvlJc w:val="left"/>
+      <w:pPr>
+        <w:ind w:left="2007" w:hanging="360"/>
+      </w:pPr>
+      <w:rPr>
+        <w:rFonts w:ascii="Courier New" w:hAnsi="Courier New" w:cs="Courier New" w:hint="default"/>
+      </w:rPr>
+    </w:lvl>
+    <w:lvl w:ilvl="2" w:tplc="04190005" w:tentative="1">
+      <w:start w:val="1"/>
+      <w:numFmt w:val="bullet"/>
+      <w:lvlText w:val=""/>
+      <w:lvlJc w:val="left"/>
+      <w:pPr>
+        <w:ind w:left="2727" w:hanging="360"/>
+      </w:pPr>
+      <w:rPr>
+        <w:rFonts w:ascii="Wingdings" w:hAnsi="Wingdings" w:hint="default"/>
+      </w:rPr>
+    </w:lvl>
+    <w:lvl w:ilvl="3" w:tplc="04190001" w:tentative="1">
+      <w:start w:val="1"/>
+      <w:numFmt w:val="bullet"/>
+      <w:lvlText w:val=""/>
+      <w:lvlJc w:val="left"/>
+      <w:pPr>
+        <w:ind w:left="3447" w:hanging="360"/>
+      </w:pPr>
+      <w:rPr>
+        <w:rFonts w:ascii="Symbol" w:hAnsi="Symbol" w:hint="default"/>
+      </w:rPr>
+    </w:lvl>
+    <w:lvl w:ilvl="4" w:tplc="04190003" w:tentative="1">
+      <w:start w:val="1"/>
+      <w:numFmt w:val="bullet"/>
+      <w:lvlText w:val="o"/>
+      <w:lvlJc w:val="left"/>
+      <w:pPr>
+        <w:ind w:left="4167" w:hanging="360"/>
+      </w:pPr>
+      <w:rPr>
+        <w:rFonts w:ascii="Courier New" w:hAnsi="Courier New" w:cs="Courier New" w:hint="default"/>
+      </w:rPr>
+    </w:lvl>
+    <w:lvl w:ilvl="5" w:tplc="04190005" w:tentative="1">
+      <w:start w:val="1"/>
+      <w:numFmt w:val="bullet"/>
+      <w:lvlText w:val=""/>
+      <w:lvlJc w:val="left"/>
+      <w:pPr>
+        <w:ind w:left="4887" w:hanging="360"/>
+      </w:pPr>
+      <w:rPr>
+        <w:rFonts w:ascii="Wingdings" w:hAnsi="Wingdings" w:hint="default"/>
+      </w:rPr>
+    </w:lvl>
+    <w:lvl w:ilvl="6" w:tplc="04190001" w:tentative="1">
+      <w:start w:val="1"/>
+      <w:numFmt w:val="bullet"/>
+      <w:lvlText w:val=""/>
+      <w:lvlJc w:val="left"/>
+      <w:pPr>
+        <w:ind w:left="5607" w:hanging="360"/>
+      </w:pPr>
+      <w:rPr>
+        <w:rFonts w:ascii="Symbol" w:hAnsi="Symbol" w:hint="default"/>
+      </w:rPr>
+    </w:lvl>
+    <w:lvl w:ilvl="7" w:tplc="04190003" w:tentative="1">
+      <w:start w:val="1"/>
+      <w:numFmt w:val="bullet"/>
+      <w:lvlText w:val="o"/>
+      <w:lvlJc w:val="left"/>
+      <w:pPr>
+        <w:ind w:left="6327" w:hanging="360"/>
+      </w:pPr>
+      <w:rPr>
+        <w:rFonts w:ascii="Courier New" w:hAnsi="Courier New" w:cs="Courier New" w:hint="default"/>
+      </w:rPr>
+    </w:lvl>
+    <w:lvl w:ilvl="8" w:tplc="04190005" w:tentative="1">
+      <w:start w:val="1"/>
+      <w:numFmt w:val="bullet"/>
+      <w:lvlText w:val=""/>
+      <w:lvlJc w:val="left"/>
+      <w:pPr>
+        <w:ind w:left="7047" w:hanging="360"/>
+      </w:pPr>
+      <w:rPr>
+        <w:rFonts w:ascii="Wingdings" w:hAnsi="Wingdings" w:hint="default"/>
+      </w:rPr>
+    </w:lvl>
+  </w:abstractNum>
+  <w:abstractNum w:abstractNumId="9" w15:restartNumberingAfterBreak="0">
     <w:nsid w:val="30A8492C"/>
     <w:multiLevelType w:val="hybridMultilevel"/>
     <w:tmpl w:val="C3AC2A18"/>
@@ -7525,7 +8196,7 @@
       </w:rPr>
     </w:lvl>
   </w:abstractNum>
-  <w:abstractNum w:abstractNumId="6" w15:restartNumberingAfterBreak="0">
+  <w:abstractNum w:abstractNumId="10" w15:restartNumberingAfterBreak="0">
     <w:nsid w:val="33F87A89"/>
     <w:multiLevelType w:val="multilevel"/>
     <w:tmpl w:val="88CEC14E"/>
@@ -7666,13 +8337,239 @@
       </w:rPr>
     </w:lvl>
   </w:abstractNum>
-  <w:abstractNum w:abstractNumId="7" w15:restartNumberingAfterBreak="0">
+  <w:abstractNum w:abstractNumId="11" w15:restartNumberingAfterBreak="0">
     <w:nsid w:val="35176466"/>
     <w:multiLevelType w:val="multilevel"/>
     <w:tmpl w:val="9EA4704E"/>
     <w:numStyleLink w:val="BodyListSymbol"/>
   </w:abstractNum>
-  <w:abstractNum w:abstractNumId="8" w15:restartNumberingAfterBreak="0">
+  <w:abstractNum w:abstractNumId="12" w15:restartNumberingAfterBreak="0">
+    <w:nsid w:val="365E6199"/>
+    <w:multiLevelType w:val="hybridMultilevel"/>
+    <w:tmpl w:val="FC30841E"/>
+    <w:lvl w:ilvl="0" w:tplc="04190001">
+      <w:start w:val="1"/>
+      <w:numFmt w:val="bullet"/>
+      <w:lvlText w:val=""/>
+      <w:lvlJc w:val="left"/>
+      <w:pPr>
+        <w:ind w:left="1287" w:hanging="360"/>
+      </w:pPr>
+      <w:rPr>
+        <w:rFonts w:ascii="Symbol" w:hAnsi="Symbol" w:hint="default"/>
+      </w:rPr>
+    </w:lvl>
+    <w:lvl w:ilvl="1" w:tplc="04190003" w:tentative="1">
+      <w:start w:val="1"/>
+      <w:numFmt w:val="bullet"/>
+      <w:lvlText w:val="o"/>
+      <w:lvlJc w:val="left"/>
+      <w:pPr>
+        <w:ind w:left="2007" w:hanging="360"/>
+      </w:pPr>
+      <w:rPr>
+        <w:rFonts w:ascii="Courier New" w:hAnsi="Courier New" w:cs="Courier New" w:hint="default"/>
+      </w:rPr>
+    </w:lvl>
+    <w:lvl w:ilvl="2" w:tplc="04190005" w:tentative="1">
+      <w:start w:val="1"/>
+      <w:numFmt w:val="bullet"/>
+      <w:lvlText w:val=""/>
+      <w:lvlJc w:val="left"/>
+      <w:pPr>
+        <w:ind w:left="2727" w:hanging="360"/>
+      </w:pPr>
+      <w:rPr>
+        <w:rFonts w:ascii="Wingdings" w:hAnsi="Wingdings" w:hint="default"/>
+      </w:rPr>
+    </w:lvl>
+    <w:lvl w:ilvl="3" w:tplc="04190001" w:tentative="1">
+      <w:start w:val="1"/>
+      <w:numFmt w:val="bullet"/>
+      <w:lvlText w:val=""/>
+      <w:lvlJc w:val="left"/>
+      <w:pPr>
+        <w:ind w:left="3447" w:hanging="360"/>
+      </w:pPr>
+      <w:rPr>
+        <w:rFonts w:ascii="Symbol" w:hAnsi="Symbol" w:hint="default"/>
+      </w:rPr>
+    </w:lvl>
+    <w:lvl w:ilvl="4" w:tplc="04190003" w:tentative="1">
+      <w:start w:val="1"/>
+      <w:numFmt w:val="bullet"/>
+      <w:lvlText w:val="o"/>
+      <w:lvlJc w:val="left"/>
+      <w:pPr>
+        <w:ind w:left="4167" w:hanging="360"/>
+      </w:pPr>
+      <w:rPr>
+        <w:rFonts w:ascii="Courier New" w:hAnsi="Courier New" w:cs="Courier New" w:hint="default"/>
+      </w:rPr>
+    </w:lvl>
+    <w:lvl w:ilvl="5" w:tplc="04190005" w:tentative="1">
+      <w:start w:val="1"/>
+      <w:numFmt w:val="bullet"/>
+      <w:lvlText w:val=""/>
+      <w:lvlJc w:val="left"/>
+      <w:pPr>
+        <w:ind w:left="4887" w:hanging="360"/>
+      </w:pPr>
+      <w:rPr>
+        <w:rFonts w:ascii="Wingdings" w:hAnsi="Wingdings" w:hint="default"/>
+      </w:rPr>
+    </w:lvl>
+    <w:lvl w:ilvl="6" w:tplc="04190001" w:tentative="1">
+      <w:start w:val="1"/>
+      <w:numFmt w:val="bullet"/>
+      <w:lvlText w:val=""/>
+      <w:lvlJc w:val="left"/>
+      <w:pPr>
+        <w:ind w:left="5607" w:hanging="360"/>
+      </w:pPr>
+      <w:rPr>
+        <w:rFonts w:ascii="Symbol" w:hAnsi="Symbol" w:hint="default"/>
+      </w:rPr>
+    </w:lvl>
+    <w:lvl w:ilvl="7" w:tplc="04190003" w:tentative="1">
+      <w:start w:val="1"/>
+      <w:numFmt w:val="bullet"/>
+      <w:lvlText w:val="o"/>
+      <w:lvlJc w:val="left"/>
+      <w:pPr>
+        <w:ind w:left="6327" w:hanging="360"/>
+      </w:pPr>
+      <w:rPr>
+        <w:rFonts w:ascii="Courier New" w:hAnsi="Courier New" w:cs="Courier New" w:hint="default"/>
+      </w:rPr>
+    </w:lvl>
+    <w:lvl w:ilvl="8" w:tplc="04190005" w:tentative="1">
+      <w:start w:val="1"/>
+      <w:numFmt w:val="bullet"/>
+      <w:lvlText w:val=""/>
+      <w:lvlJc w:val="left"/>
+      <w:pPr>
+        <w:ind w:left="7047" w:hanging="360"/>
+      </w:pPr>
+      <w:rPr>
+        <w:rFonts w:ascii="Wingdings" w:hAnsi="Wingdings" w:hint="default"/>
+      </w:rPr>
+    </w:lvl>
+  </w:abstractNum>
+  <w:abstractNum w:abstractNumId="13" w15:restartNumberingAfterBreak="0">
+    <w:nsid w:val="38E67CD1"/>
+    <w:multiLevelType w:val="hybridMultilevel"/>
+    <w:tmpl w:val="5C1E7806"/>
+    <w:lvl w:ilvl="0" w:tplc="04190001">
+      <w:start w:val="1"/>
+      <w:numFmt w:val="bullet"/>
+      <w:lvlText w:val=""/>
+      <w:lvlJc w:val="left"/>
+      <w:pPr>
+        <w:ind w:left="1287" w:hanging="360"/>
+      </w:pPr>
+      <w:rPr>
+        <w:rFonts w:ascii="Symbol" w:hAnsi="Symbol" w:hint="default"/>
+      </w:rPr>
+    </w:lvl>
+    <w:lvl w:ilvl="1" w:tplc="04190003" w:tentative="1">
+      <w:start w:val="1"/>
+      <w:numFmt w:val="bullet"/>
+      <w:lvlText w:val="o"/>
+      <w:lvlJc w:val="left"/>
+      <w:pPr>
+        <w:ind w:left="2007" w:hanging="360"/>
+      </w:pPr>
+      <w:rPr>
+        <w:rFonts w:ascii="Courier New" w:hAnsi="Courier New" w:cs="Courier New" w:hint="default"/>
+      </w:rPr>
+    </w:lvl>
+    <w:lvl w:ilvl="2" w:tplc="04190005" w:tentative="1">
+      <w:start w:val="1"/>
+      <w:numFmt w:val="bullet"/>
+      <w:lvlText w:val=""/>
+      <w:lvlJc w:val="left"/>
+      <w:pPr>
+        <w:ind w:left="2727" w:hanging="360"/>
+      </w:pPr>
+      <w:rPr>
+        <w:rFonts w:ascii="Wingdings" w:hAnsi="Wingdings" w:hint="default"/>
+      </w:rPr>
+    </w:lvl>
+    <w:lvl w:ilvl="3" w:tplc="04190001" w:tentative="1">
+      <w:start w:val="1"/>
+      <w:numFmt w:val="bullet"/>
+      <w:lvlText w:val=""/>
+      <w:lvlJc w:val="left"/>
+      <w:pPr>
+        <w:ind w:left="3447" w:hanging="360"/>
+      </w:pPr>
+      <w:rPr>
+        <w:rFonts w:ascii="Symbol" w:hAnsi="Symbol" w:hint="default"/>
+      </w:rPr>
+    </w:lvl>
+    <w:lvl w:ilvl="4" w:tplc="04190003" w:tentative="1">
+      <w:start w:val="1"/>
+      <w:numFmt w:val="bullet"/>
+      <w:lvlText w:val="o"/>
+      <w:lvlJc w:val="left"/>
+      <w:pPr>
+        <w:ind w:left="4167" w:hanging="360"/>
+      </w:pPr>
+      <w:rPr>
+        <w:rFonts w:ascii="Courier New" w:hAnsi="Courier New" w:cs="Courier New" w:hint="default"/>
+      </w:rPr>
+    </w:lvl>
+    <w:lvl w:ilvl="5" w:tplc="04190005" w:tentative="1">
+      <w:start w:val="1"/>
+      <w:numFmt w:val="bullet"/>
+      <w:lvlText w:val=""/>
+      <w:lvlJc w:val="left"/>
+      <w:pPr>
+        <w:ind w:left="4887" w:hanging="360"/>
+      </w:pPr>
+      <w:rPr>
+        <w:rFonts w:ascii="Wingdings" w:hAnsi="Wingdings" w:hint="default"/>
+      </w:rPr>
+    </w:lvl>
+    <w:lvl w:ilvl="6" w:tplc="04190001" w:tentative="1">
+      <w:start w:val="1"/>
+      <w:numFmt w:val="bullet"/>
+      <w:lvlText w:val=""/>
+      <w:lvlJc w:val="left"/>
+      <w:pPr>
+        <w:ind w:left="5607" w:hanging="360"/>
+      </w:pPr>
+      <w:rPr>
+        <w:rFonts w:ascii="Symbol" w:hAnsi="Symbol" w:hint="default"/>
+      </w:rPr>
+    </w:lvl>
+    <w:lvl w:ilvl="7" w:tplc="04190003" w:tentative="1">
+      <w:start w:val="1"/>
+      <w:numFmt w:val="bullet"/>
+      <w:lvlText w:val="o"/>
+      <w:lvlJc w:val="left"/>
+      <w:pPr>
+        <w:ind w:left="6327" w:hanging="360"/>
+      </w:pPr>
+      <w:rPr>
+        <w:rFonts w:ascii="Courier New" w:hAnsi="Courier New" w:cs="Courier New" w:hint="default"/>
+      </w:rPr>
+    </w:lvl>
+    <w:lvl w:ilvl="8" w:tplc="04190005" w:tentative="1">
+      <w:start w:val="1"/>
+      <w:numFmt w:val="bullet"/>
+      <w:lvlText w:val=""/>
+      <w:lvlJc w:val="left"/>
+      <w:pPr>
+        <w:ind w:left="7047" w:hanging="360"/>
+      </w:pPr>
+      <w:rPr>
+        <w:rFonts w:ascii="Wingdings" w:hAnsi="Wingdings" w:hint="default"/>
+      </w:rPr>
+    </w:lvl>
+  </w:abstractNum>
+  <w:abstractNum w:abstractNumId="14" w15:restartNumberingAfterBreak="0">
     <w:nsid w:val="3A5C2B8A"/>
     <w:multiLevelType w:val="multilevel"/>
     <w:tmpl w:val="9EA4704E"/>
@@ -7813,7 +8710,7 @@
       </w:rPr>
     </w:lvl>
   </w:abstractNum>
-  <w:abstractNum w:abstractNumId="9" w15:restartNumberingAfterBreak="0">
+  <w:abstractNum w:abstractNumId="15" w15:restartNumberingAfterBreak="0">
     <w:nsid w:val="3D9D677B"/>
     <w:multiLevelType w:val="hybridMultilevel"/>
     <w:tmpl w:val="6CA0C4A2"/>
@@ -7926,13 +8823,14 @@
       </w:rPr>
     </w:lvl>
   </w:abstractNum>
-  <w:abstractNum w:abstractNumId="10" w15:restartNumberingAfterBreak="0">
+  <w:abstractNum w:abstractNumId="16" w15:restartNumberingAfterBreak="0">
     <w:nsid w:val="477C217D"/>
     <w:multiLevelType w:val="hybridMultilevel"/>
     <w:tmpl w:val="B088C978"/>
     <w:lvl w:ilvl="0" w:tplc="4C8AD25E">
       <w:start w:val="1"/>
       <w:numFmt w:val="decimal"/>
+      <w:pStyle w:val="Example"/>
       <w:lvlText w:val="[%1]"/>
       <w:lvlJc w:val="left"/>
       <w:pPr>
@@ -8066,7 +8964,120 @@
       </w:rPr>
     </w:lvl>
   </w:abstractNum>
-  <w:abstractNum w:abstractNumId="11" w15:restartNumberingAfterBreak="0">
+  <w:abstractNum w:abstractNumId="17" w15:restartNumberingAfterBreak="0">
+    <w:nsid w:val="4F4836E0"/>
+    <w:multiLevelType w:val="multilevel"/>
+    <w:tmpl w:val="F58460B4"/>
+    <w:lvl w:ilvl="0">
+      <w:start w:val="1"/>
+      <w:numFmt w:val="bullet"/>
+      <w:lvlText w:val=""/>
+      <w:lvlJc w:val="left"/>
+      <w:pPr>
+        <w:ind w:left="360" w:hanging="360"/>
+      </w:pPr>
+      <w:rPr>
+        <w:rFonts w:ascii="Wingdings" w:hAnsi="Wingdings" w:hint="default"/>
+      </w:rPr>
+    </w:lvl>
+    <w:lvl w:ilvl="1">
+      <w:start w:val="1"/>
+      <w:numFmt w:val="bullet"/>
+      <w:lvlText w:val=""/>
+      <w:lvlJc w:val="left"/>
+      <w:pPr>
+        <w:ind w:left="720" w:hanging="360"/>
+      </w:pPr>
+      <w:rPr>
+        <w:rFonts w:ascii="Wingdings" w:hAnsi="Wingdings" w:hint="default"/>
+      </w:rPr>
+    </w:lvl>
+    <w:lvl w:ilvl="2">
+      <w:start w:val="1"/>
+      <w:numFmt w:val="bullet"/>
+      <w:lvlText w:val=""/>
+      <w:lvlJc w:val="left"/>
+      <w:pPr>
+        <w:ind w:left="1287" w:hanging="360"/>
+      </w:pPr>
+      <w:rPr>
+        <w:rFonts w:ascii="Symbol" w:hAnsi="Symbol" w:hint="default"/>
+      </w:rPr>
+    </w:lvl>
+    <w:lvl w:ilvl="3">
+      <w:start w:val="1"/>
+      <w:numFmt w:val="bullet"/>
+      <w:lvlText w:val=""/>
+      <w:lvlJc w:val="left"/>
+      <w:pPr>
+        <w:ind w:left="1440" w:hanging="360"/>
+      </w:pPr>
+      <w:rPr>
+        <w:rFonts w:ascii="Symbol" w:hAnsi="Symbol" w:hint="default"/>
+      </w:rPr>
+    </w:lvl>
+    <w:lvl w:ilvl="4">
+      <w:start w:val="1"/>
+      <w:numFmt w:val="bullet"/>
+      <w:lvlText w:val=""/>
+      <w:lvlJc w:val="left"/>
+      <w:pPr>
+        <w:ind w:left="1800" w:hanging="360"/>
+      </w:pPr>
+      <w:rPr>
+        <w:rFonts w:ascii="Symbol" w:hAnsi="Symbol" w:hint="default"/>
+      </w:rPr>
+    </w:lvl>
+    <w:lvl w:ilvl="5">
+      <w:start w:val="1"/>
+      <w:numFmt w:val="bullet"/>
+      <w:lvlText w:val=""/>
+      <w:lvlJc w:val="left"/>
+      <w:pPr>
+        <w:ind w:left="2160" w:hanging="360"/>
+      </w:pPr>
+      <w:rPr>
+        <w:rFonts w:ascii="Wingdings" w:hAnsi="Wingdings" w:hint="default"/>
+      </w:rPr>
+    </w:lvl>
+    <w:lvl w:ilvl="6">
+      <w:start w:val="1"/>
+      <w:numFmt w:val="bullet"/>
+      <w:lvlText w:val=""/>
+      <w:lvlJc w:val="left"/>
+      <w:pPr>
+        <w:ind w:left="2520" w:hanging="360"/>
+      </w:pPr>
+      <w:rPr>
+        <w:rFonts w:ascii="Wingdings" w:hAnsi="Wingdings" w:hint="default"/>
+      </w:rPr>
+    </w:lvl>
+    <w:lvl w:ilvl="7">
+      <w:start w:val="1"/>
+      <w:numFmt w:val="bullet"/>
+      <w:lvlText w:val=""/>
+      <w:lvlJc w:val="left"/>
+      <w:pPr>
+        <w:ind w:left="2880" w:hanging="360"/>
+      </w:pPr>
+      <w:rPr>
+        <w:rFonts w:ascii="Symbol" w:hAnsi="Symbol" w:hint="default"/>
+      </w:rPr>
+    </w:lvl>
+    <w:lvl w:ilvl="8">
+      <w:start w:val="1"/>
+      <w:numFmt w:val="bullet"/>
+      <w:lvlText w:val=""/>
+      <w:lvlJc w:val="left"/>
+      <w:pPr>
+        <w:ind w:left="3240" w:hanging="360"/>
+      </w:pPr>
+      <w:rPr>
+        <w:rFonts w:ascii="Symbol" w:hAnsi="Symbol" w:hint="default"/>
+      </w:rPr>
+    </w:lvl>
+  </w:abstractNum>
+  <w:abstractNum w:abstractNumId="18" w15:restartNumberingAfterBreak="0">
     <w:nsid w:val="4F9F429F"/>
     <w:multiLevelType w:val="multilevel"/>
     <w:tmpl w:val="139C9D2A"/>
@@ -8109,7 +9120,7 @@
       <w:lvlJc w:val="left"/>
       <w:pPr>
         <w:tabs>
-          <w:tab w:val="num" w:pos="0"/>
+          <w:tab w:val="num" w:pos="284"/>
         </w:tabs>
       </w:pPr>
       <w:rPr>
@@ -8207,7 +9218,7 @@
       </w:rPr>
     </w:lvl>
   </w:abstractNum>
-  <w:abstractNum w:abstractNumId="12" w15:restartNumberingAfterBreak="0">
+  <w:abstractNum w:abstractNumId="19" w15:restartNumberingAfterBreak="0">
     <w:nsid w:val="57913090"/>
     <w:multiLevelType w:val="hybridMultilevel"/>
     <w:tmpl w:val="84A6367A"/>
@@ -8347,7 +9358,233 @@
       </w:rPr>
     </w:lvl>
   </w:abstractNum>
-  <w:abstractNum w:abstractNumId="13" w15:restartNumberingAfterBreak="0">
+  <w:abstractNum w:abstractNumId="20" w15:restartNumberingAfterBreak="0">
+    <w:nsid w:val="5A2D2973"/>
+    <w:multiLevelType w:val="multilevel"/>
+    <w:tmpl w:val="04190021"/>
+    <w:lvl w:ilvl="0">
+      <w:start w:val="1"/>
+      <w:numFmt w:val="bullet"/>
+      <w:lvlText w:val=""/>
+      <w:lvlJc w:val="left"/>
+      <w:pPr>
+        <w:ind w:left="360" w:hanging="360"/>
+      </w:pPr>
+      <w:rPr>
+        <w:rFonts w:ascii="Wingdings" w:hAnsi="Wingdings" w:hint="default"/>
+      </w:rPr>
+    </w:lvl>
+    <w:lvl w:ilvl="1">
+      <w:start w:val="1"/>
+      <w:numFmt w:val="bullet"/>
+      <w:lvlText w:val=""/>
+      <w:lvlJc w:val="left"/>
+      <w:pPr>
+        <w:ind w:left="720" w:hanging="360"/>
+      </w:pPr>
+      <w:rPr>
+        <w:rFonts w:ascii="Wingdings" w:hAnsi="Wingdings" w:hint="default"/>
+      </w:rPr>
+    </w:lvl>
+    <w:lvl w:ilvl="2">
+      <w:start w:val="1"/>
+      <w:numFmt w:val="bullet"/>
+      <w:lvlText w:val=""/>
+      <w:lvlJc w:val="left"/>
+      <w:pPr>
+        <w:ind w:left="1080" w:hanging="360"/>
+      </w:pPr>
+      <w:rPr>
+        <w:rFonts w:ascii="Wingdings" w:hAnsi="Wingdings" w:hint="default"/>
+      </w:rPr>
+    </w:lvl>
+    <w:lvl w:ilvl="3">
+      <w:start w:val="1"/>
+      <w:numFmt w:val="bullet"/>
+      <w:lvlText w:val=""/>
+      <w:lvlJc w:val="left"/>
+      <w:pPr>
+        <w:ind w:left="1440" w:hanging="360"/>
+      </w:pPr>
+      <w:rPr>
+        <w:rFonts w:ascii="Symbol" w:hAnsi="Symbol" w:hint="default"/>
+      </w:rPr>
+    </w:lvl>
+    <w:lvl w:ilvl="4">
+      <w:start w:val="1"/>
+      <w:numFmt w:val="bullet"/>
+      <w:lvlText w:val=""/>
+      <w:lvlJc w:val="left"/>
+      <w:pPr>
+        <w:ind w:left="1800" w:hanging="360"/>
+      </w:pPr>
+      <w:rPr>
+        <w:rFonts w:ascii="Symbol" w:hAnsi="Symbol" w:hint="default"/>
+      </w:rPr>
+    </w:lvl>
+    <w:lvl w:ilvl="5">
+      <w:start w:val="1"/>
+      <w:numFmt w:val="bullet"/>
+      <w:lvlText w:val=""/>
+      <w:lvlJc w:val="left"/>
+      <w:pPr>
+        <w:ind w:left="2160" w:hanging="360"/>
+      </w:pPr>
+      <w:rPr>
+        <w:rFonts w:ascii="Wingdings" w:hAnsi="Wingdings" w:hint="default"/>
+      </w:rPr>
+    </w:lvl>
+    <w:lvl w:ilvl="6">
+      <w:start w:val="1"/>
+      <w:numFmt w:val="bullet"/>
+      <w:lvlText w:val=""/>
+      <w:lvlJc w:val="left"/>
+      <w:pPr>
+        <w:ind w:left="2520" w:hanging="360"/>
+      </w:pPr>
+      <w:rPr>
+        <w:rFonts w:ascii="Wingdings" w:hAnsi="Wingdings" w:hint="default"/>
+      </w:rPr>
+    </w:lvl>
+    <w:lvl w:ilvl="7">
+      <w:start w:val="1"/>
+      <w:numFmt w:val="bullet"/>
+      <w:lvlText w:val=""/>
+      <w:lvlJc w:val="left"/>
+      <w:pPr>
+        <w:ind w:left="2880" w:hanging="360"/>
+      </w:pPr>
+      <w:rPr>
+        <w:rFonts w:ascii="Symbol" w:hAnsi="Symbol" w:hint="default"/>
+      </w:rPr>
+    </w:lvl>
+    <w:lvl w:ilvl="8">
+      <w:start w:val="1"/>
+      <w:numFmt w:val="bullet"/>
+      <w:lvlText w:val=""/>
+      <w:lvlJc w:val="left"/>
+      <w:pPr>
+        <w:ind w:left="3240" w:hanging="360"/>
+      </w:pPr>
+      <w:rPr>
+        <w:rFonts w:ascii="Symbol" w:hAnsi="Symbol" w:hint="default"/>
+      </w:rPr>
+    </w:lvl>
+  </w:abstractNum>
+  <w:abstractNum w:abstractNumId="21" w15:restartNumberingAfterBreak="0">
+    <w:nsid w:val="5CD65415"/>
+    <w:multiLevelType w:val="multilevel"/>
+    <w:tmpl w:val="F58460B4"/>
+    <w:lvl w:ilvl="0">
+      <w:start w:val="1"/>
+      <w:numFmt w:val="bullet"/>
+      <w:lvlText w:val=""/>
+      <w:lvlJc w:val="left"/>
+      <w:pPr>
+        <w:ind w:left="360" w:hanging="360"/>
+      </w:pPr>
+      <w:rPr>
+        <w:rFonts w:ascii="Wingdings" w:hAnsi="Wingdings" w:hint="default"/>
+      </w:rPr>
+    </w:lvl>
+    <w:lvl w:ilvl="1">
+      <w:start w:val="1"/>
+      <w:numFmt w:val="bullet"/>
+      <w:lvlText w:val=""/>
+      <w:lvlJc w:val="left"/>
+      <w:pPr>
+        <w:ind w:left="720" w:hanging="360"/>
+      </w:pPr>
+      <w:rPr>
+        <w:rFonts w:ascii="Wingdings" w:hAnsi="Wingdings" w:hint="default"/>
+      </w:rPr>
+    </w:lvl>
+    <w:lvl w:ilvl="2">
+      <w:start w:val="1"/>
+      <w:numFmt w:val="bullet"/>
+      <w:lvlText w:val=""/>
+      <w:lvlJc w:val="left"/>
+      <w:pPr>
+        <w:ind w:left="1287" w:hanging="360"/>
+      </w:pPr>
+      <w:rPr>
+        <w:rFonts w:ascii="Symbol" w:hAnsi="Symbol" w:hint="default"/>
+      </w:rPr>
+    </w:lvl>
+    <w:lvl w:ilvl="3">
+      <w:start w:val="1"/>
+      <w:numFmt w:val="bullet"/>
+      <w:lvlText w:val=""/>
+      <w:lvlJc w:val="left"/>
+      <w:pPr>
+        <w:ind w:left="1440" w:hanging="360"/>
+      </w:pPr>
+      <w:rPr>
+        <w:rFonts w:ascii="Symbol" w:hAnsi="Symbol" w:hint="default"/>
+      </w:rPr>
+    </w:lvl>
+    <w:lvl w:ilvl="4">
+      <w:start w:val="1"/>
+      <w:numFmt w:val="bullet"/>
+      <w:lvlText w:val=""/>
+      <w:lvlJc w:val="left"/>
+      <w:pPr>
+        <w:ind w:left="1800" w:hanging="360"/>
+      </w:pPr>
+      <w:rPr>
+        <w:rFonts w:ascii="Symbol" w:hAnsi="Symbol" w:hint="default"/>
+      </w:rPr>
+    </w:lvl>
+    <w:lvl w:ilvl="5">
+      <w:start w:val="1"/>
+      <w:numFmt w:val="bullet"/>
+      <w:lvlText w:val=""/>
+      <w:lvlJc w:val="left"/>
+      <w:pPr>
+        <w:ind w:left="2160" w:hanging="360"/>
+      </w:pPr>
+      <w:rPr>
+        <w:rFonts w:ascii="Wingdings" w:hAnsi="Wingdings" w:hint="default"/>
+      </w:rPr>
+    </w:lvl>
+    <w:lvl w:ilvl="6">
+      <w:start w:val="1"/>
+      <w:numFmt w:val="bullet"/>
+      <w:lvlText w:val=""/>
+      <w:lvlJc w:val="left"/>
+      <w:pPr>
+        <w:ind w:left="2520" w:hanging="360"/>
+      </w:pPr>
+      <w:rPr>
+        <w:rFonts w:ascii="Wingdings" w:hAnsi="Wingdings" w:hint="default"/>
+      </w:rPr>
+    </w:lvl>
+    <w:lvl w:ilvl="7">
+      <w:start w:val="1"/>
+      <w:numFmt w:val="bullet"/>
+      <w:lvlText w:val=""/>
+      <w:lvlJc w:val="left"/>
+      <w:pPr>
+        <w:ind w:left="2880" w:hanging="360"/>
+      </w:pPr>
+      <w:rPr>
+        <w:rFonts w:ascii="Symbol" w:hAnsi="Symbol" w:hint="default"/>
+      </w:rPr>
+    </w:lvl>
+    <w:lvl w:ilvl="8">
+      <w:start w:val="1"/>
+      <w:numFmt w:val="bullet"/>
+      <w:lvlText w:val=""/>
+      <w:lvlJc w:val="left"/>
+      <w:pPr>
+        <w:ind w:left="3240" w:hanging="360"/>
+      </w:pPr>
+      <w:rPr>
+        <w:rFonts w:ascii="Symbol" w:hAnsi="Symbol" w:hint="default"/>
+      </w:rPr>
+    </w:lvl>
+  </w:abstractNum>
+  <w:abstractNum w:abstractNumId="22" w15:restartNumberingAfterBreak="0">
     <w:nsid w:val="641837A0"/>
     <w:multiLevelType w:val="hybridMultilevel"/>
     <w:tmpl w:val="5BECC796"/>
@@ -8487,7 +9724,7 @@
       </w:rPr>
     </w:lvl>
   </w:abstractNum>
-  <w:abstractNum w:abstractNumId="14" w15:restartNumberingAfterBreak="0">
+  <w:abstractNum w:abstractNumId="23" w15:restartNumberingAfterBreak="0">
     <w:nsid w:val="6F4202ED"/>
     <w:multiLevelType w:val="multilevel"/>
     <w:tmpl w:val="729A0908"/>
@@ -8628,38 +9865,377 @@
       </w:rPr>
     </w:lvl>
   </w:abstractNum>
+  <w:abstractNum w:abstractNumId="24" w15:restartNumberingAfterBreak="0">
+    <w:nsid w:val="799F1FD9"/>
+    <w:multiLevelType w:val="hybridMultilevel"/>
+    <w:tmpl w:val="7E18BE84"/>
+    <w:lvl w:ilvl="0" w:tplc="04190001">
+      <w:start w:val="1"/>
+      <w:numFmt w:val="bullet"/>
+      <w:lvlText w:val=""/>
+      <w:lvlJc w:val="left"/>
+      <w:pPr>
+        <w:ind w:left="1287" w:hanging="360"/>
+      </w:pPr>
+      <w:rPr>
+        <w:rFonts w:ascii="Symbol" w:hAnsi="Symbol" w:hint="default"/>
+      </w:rPr>
+    </w:lvl>
+    <w:lvl w:ilvl="1" w:tplc="04190003" w:tentative="1">
+      <w:start w:val="1"/>
+      <w:numFmt w:val="bullet"/>
+      <w:lvlText w:val="o"/>
+      <w:lvlJc w:val="left"/>
+      <w:pPr>
+        <w:ind w:left="2007" w:hanging="360"/>
+      </w:pPr>
+      <w:rPr>
+        <w:rFonts w:ascii="Courier New" w:hAnsi="Courier New" w:cs="Courier New" w:hint="default"/>
+      </w:rPr>
+    </w:lvl>
+    <w:lvl w:ilvl="2" w:tplc="04190005" w:tentative="1">
+      <w:start w:val="1"/>
+      <w:numFmt w:val="bullet"/>
+      <w:lvlText w:val=""/>
+      <w:lvlJc w:val="left"/>
+      <w:pPr>
+        <w:ind w:left="2727" w:hanging="360"/>
+      </w:pPr>
+      <w:rPr>
+        <w:rFonts w:ascii="Wingdings" w:hAnsi="Wingdings" w:hint="default"/>
+      </w:rPr>
+    </w:lvl>
+    <w:lvl w:ilvl="3" w:tplc="04190001" w:tentative="1">
+      <w:start w:val="1"/>
+      <w:numFmt w:val="bullet"/>
+      <w:lvlText w:val=""/>
+      <w:lvlJc w:val="left"/>
+      <w:pPr>
+        <w:ind w:left="3447" w:hanging="360"/>
+      </w:pPr>
+      <w:rPr>
+        <w:rFonts w:ascii="Symbol" w:hAnsi="Symbol" w:hint="default"/>
+      </w:rPr>
+    </w:lvl>
+    <w:lvl w:ilvl="4" w:tplc="04190003" w:tentative="1">
+      <w:start w:val="1"/>
+      <w:numFmt w:val="bullet"/>
+      <w:lvlText w:val="o"/>
+      <w:lvlJc w:val="left"/>
+      <w:pPr>
+        <w:ind w:left="4167" w:hanging="360"/>
+      </w:pPr>
+      <w:rPr>
+        <w:rFonts w:ascii="Courier New" w:hAnsi="Courier New" w:cs="Courier New" w:hint="default"/>
+      </w:rPr>
+    </w:lvl>
+    <w:lvl w:ilvl="5" w:tplc="04190005" w:tentative="1">
+      <w:start w:val="1"/>
+      <w:numFmt w:val="bullet"/>
+      <w:lvlText w:val=""/>
+      <w:lvlJc w:val="left"/>
+      <w:pPr>
+        <w:ind w:left="4887" w:hanging="360"/>
+      </w:pPr>
+      <w:rPr>
+        <w:rFonts w:ascii="Wingdings" w:hAnsi="Wingdings" w:hint="default"/>
+      </w:rPr>
+    </w:lvl>
+    <w:lvl w:ilvl="6" w:tplc="04190001" w:tentative="1">
+      <w:start w:val="1"/>
+      <w:numFmt w:val="bullet"/>
+      <w:lvlText w:val=""/>
+      <w:lvlJc w:val="left"/>
+      <w:pPr>
+        <w:ind w:left="5607" w:hanging="360"/>
+      </w:pPr>
+      <w:rPr>
+        <w:rFonts w:ascii="Symbol" w:hAnsi="Symbol" w:hint="default"/>
+      </w:rPr>
+    </w:lvl>
+    <w:lvl w:ilvl="7" w:tplc="04190003" w:tentative="1">
+      <w:start w:val="1"/>
+      <w:numFmt w:val="bullet"/>
+      <w:lvlText w:val="o"/>
+      <w:lvlJc w:val="left"/>
+      <w:pPr>
+        <w:ind w:left="6327" w:hanging="360"/>
+      </w:pPr>
+      <w:rPr>
+        <w:rFonts w:ascii="Courier New" w:hAnsi="Courier New" w:cs="Courier New" w:hint="default"/>
+      </w:rPr>
+    </w:lvl>
+    <w:lvl w:ilvl="8" w:tplc="04190005" w:tentative="1">
+      <w:start w:val="1"/>
+      <w:numFmt w:val="bullet"/>
+      <w:lvlText w:val=""/>
+      <w:lvlJc w:val="left"/>
+      <w:pPr>
+        <w:ind w:left="7047" w:hanging="360"/>
+      </w:pPr>
+      <w:rPr>
+        <w:rFonts w:ascii="Wingdings" w:hAnsi="Wingdings" w:hint="default"/>
+      </w:rPr>
+    </w:lvl>
+  </w:abstractNum>
+  <w:abstractNum w:abstractNumId="25" w15:restartNumberingAfterBreak="0">
+    <w:nsid w:val="7CAF1646"/>
+    <w:multiLevelType w:val="multilevel"/>
+    <w:tmpl w:val="F58460B4"/>
+    <w:lvl w:ilvl="0">
+      <w:start w:val="1"/>
+      <w:numFmt w:val="bullet"/>
+      <w:lvlText w:val=""/>
+      <w:lvlJc w:val="left"/>
+      <w:pPr>
+        <w:ind w:left="360" w:hanging="360"/>
+      </w:pPr>
+      <w:rPr>
+        <w:rFonts w:ascii="Wingdings" w:hAnsi="Wingdings" w:hint="default"/>
+      </w:rPr>
+    </w:lvl>
+    <w:lvl w:ilvl="1">
+      <w:start w:val="1"/>
+      <w:numFmt w:val="bullet"/>
+      <w:lvlText w:val=""/>
+      <w:lvlJc w:val="left"/>
+      <w:pPr>
+        <w:ind w:left="720" w:hanging="360"/>
+      </w:pPr>
+      <w:rPr>
+        <w:rFonts w:ascii="Wingdings" w:hAnsi="Wingdings" w:hint="default"/>
+      </w:rPr>
+    </w:lvl>
+    <w:lvl w:ilvl="2">
+      <w:start w:val="1"/>
+      <w:numFmt w:val="bullet"/>
+      <w:lvlText w:val=""/>
+      <w:lvlJc w:val="left"/>
+      <w:pPr>
+        <w:ind w:left="1287" w:hanging="360"/>
+      </w:pPr>
+      <w:rPr>
+        <w:rFonts w:ascii="Symbol" w:hAnsi="Symbol" w:hint="default"/>
+      </w:rPr>
+    </w:lvl>
+    <w:lvl w:ilvl="3">
+      <w:start w:val="1"/>
+      <w:numFmt w:val="bullet"/>
+      <w:lvlText w:val=""/>
+      <w:lvlJc w:val="left"/>
+      <w:pPr>
+        <w:ind w:left="1440" w:hanging="360"/>
+      </w:pPr>
+      <w:rPr>
+        <w:rFonts w:ascii="Symbol" w:hAnsi="Symbol" w:hint="default"/>
+      </w:rPr>
+    </w:lvl>
+    <w:lvl w:ilvl="4">
+      <w:start w:val="1"/>
+      <w:numFmt w:val="bullet"/>
+      <w:lvlText w:val=""/>
+      <w:lvlJc w:val="left"/>
+      <w:pPr>
+        <w:ind w:left="1800" w:hanging="360"/>
+      </w:pPr>
+      <w:rPr>
+        <w:rFonts w:ascii="Symbol" w:hAnsi="Symbol" w:hint="default"/>
+      </w:rPr>
+    </w:lvl>
+    <w:lvl w:ilvl="5">
+      <w:start w:val="1"/>
+      <w:numFmt w:val="bullet"/>
+      <w:lvlText w:val=""/>
+      <w:lvlJc w:val="left"/>
+      <w:pPr>
+        <w:ind w:left="2160" w:hanging="360"/>
+      </w:pPr>
+      <w:rPr>
+        <w:rFonts w:ascii="Wingdings" w:hAnsi="Wingdings" w:hint="default"/>
+      </w:rPr>
+    </w:lvl>
+    <w:lvl w:ilvl="6">
+      <w:start w:val="1"/>
+      <w:numFmt w:val="bullet"/>
+      <w:lvlText w:val=""/>
+      <w:lvlJc w:val="left"/>
+      <w:pPr>
+        <w:ind w:left="2520" w:hanging="360"/>
+      </w:pPr>
+      <w:rPr>
+        <w:rFonts w:ascii="Wingdings" w:hAnsi="Wingdings" w:hint="default"/>
+      </w:rPr>
+    </w:lvl>
+    <w:lvl w:ilvl="7">
+      <w:start w:val="1"/>
+      <w:numFmt w:val="bullet"/>
+      <w:lvlText w:val=""/>
+      <w:lvlJc w:val="left"/>
+      <w:pPr>
+        <w:ind w:left="2880" w:hanging="360"/>
+      </w:pPr>
+      <w:rPr>
+        <w:rFonts w:ascii="Symbol" w:hAnsi="Symbol" w:hint="default"/>
+      </w:rPr>
+    </w:lvl>
+    <w:lvl w:ilvl="8">
+      <w:start w:val="1"/>
+      <w:numFmt w:val="bullet"/>
+      <w:lvlText w:val=""/>
+      <w:lvlJc w:val="left"/>
+      <w:pPr>
+        <w:ind w:left="3240" w:hanging="360"/>
+      </w:pPr>
+      <w:rPr>
+        <w:rFonts w:ascii="Symbol" w:hAnsi="Symbol" w:hint="default"/>
+      </w:rPr>
+    </w:lvl>
+  </w:abstractNum>
+  <w:abstractNum w:abstractNumId="26" w15:restartNumberingAfterBreak="0">
+    <w:nsid w:val="7FEC5976"/>
+    <w:multiLevelType w:val="multilevel"/>
+    <w:tmpl w:val="04190021"/>
+    <w:lvl w:ilvl="0">
+      <w:start w:val="1"/>
+      <w:numFmt w:val="bullet"/>
+      <w:lvlText w:val=""/>
+      <w:lvlJc w:val="left"/>
+      <w:pPr>
+        <w:ind w:left="2061" w:hanging="360"/>
+      </w:pPr>
+      <w:rPr>
+        <w:rFonts w:ascii="Wingdings" w:hAnsi="Wingdings" w:hint="default"/>
+      </w:rPr>
+    </w:lvl>
+    <w:lvl w:ilvl="1">
+      <w:start w:val="1"/>
+      <w:numFmt w:val="bullet"/>
+      <w:lvlText w:val=""/>
+      <w:lvlJc w:val="left"/>
+      <w:pPr>
+        <w:ind w:left="2880" w:hanging="360"/>
+      </w:pPr>
+      <w:rPr>
+        <w:rFonts w:ascii="Wingdings" w:hAnsi="Wingdings" w:hint="default"/>
+      </w:rPr>
+    </w:lvl>
+    <w:lvl w:ilvl="2">
+      <w:start w:val="1"/>
+      <w:numFmt w:val="bullet"/>
+      <w:lvlText w:val=""/>
+      <w:lvlJc w:val="left"/>
+      <w:pPr>
+        <w:ind w:left="3240" w:hanging="360"/>
+      </w:pPr>
+      <w:rPr>
+        <w:rFonts w:ascii="Wingdings" w:hAnsi="Wingdings" w:hint="default"/>
+      </w:rPr>
+    </w:lvl>
+    <w:lvl w:ilvl="3">
+      <w:start w:val="1"/>
+      <w:numFmt w:val="bullet"/>
+      <w:lvlText w:val=""/>
+      <w:lvlJc w:val="left"/>
+      <w:pPr>
+        <w:ind w:left="3600" w:hanging="360"/>
+      </w:pPr>
+      <w:rPr>
+        <w:rFonts w:ascii="Symbol" w:hAnsi="Symbol" w:hint="default"/>
+      </w:rPr>
+    </w:lvl>
+    <w:lvl w:ilvl="4">
+      <w:start w:val="1"/>
+      <w:numFmt w:val="bullet"/>
+      <w:lvlText w:val=""/>
+      <w:lvlJc w:val="left"/>
+      <w:pPr>
+        <w:ind w:left="3960" w:hanging="360"/>
+      </w:pPr>
+      <w:rPr>
+        <w:rFonts w:ascii="Symbol" w:hAnsi="Symbol" w:hint="default"/>
+      </w:rPr>
+    </w:lvl>
+    <w:lvl w:ilvl="5">
+      <w:start w:val="1"/>
+      <w:numFmt w:val="bullet"/>
+      <w:lvlText w:val=""/>
+      <w:lvlJc w:val="left"/>
+      <w:pPr>
+        <w:ind w:left="4320" w:hanging="360"/>
+      </w:pPr>
+      <w:rPr>
+        <w:rFonts w:ascii="Wingdings" w:hAnsi="Wingdings" w:hint="default"/>
+      </w:rPr>
+    </w:lvl>
+    <w:lvl w:ilvl="6">
+      <w:start w:val="1"/>
+      <w:numFmt w:val="bullet"/>
+      <w:lvlText w:val=""/>
+      <w:lvlJc w:val="left"/>
+      <w:pPr>
+        <w:ind w:left="4680" w:hanging="360"/>
+      </w:pPr>
+      <w:rPr>
+        <w:rFonts w:ascii="Wingdings" w:hAnsi="Wingdings" w:hint="default"/>
+      </w:rPr>
+    </w:lvl>
+    <w:lvl w:ilvl="7">
+      <w:start w:val="1"/>
+      <w:numFmt w:val="bullet"/>
+      <w:lvlText w:val=""/>
+      <w:lvlJc w:val="left"/>
+      <w:pPr>
+        <w:ind w:left="5040" w:hanging="360"/>
+      </w:pPr>
+      <w:rPr>
+        <w:rFonts w:ascii="Symbol" w:hAnsi="Symbol" w:hint="default"/>
+      </w:rPr>
+    </w:lvl>
+    <w:lvl w:ilvl="8">
+      <w:start w:val="1"/>
+      <w:numFmt w:val="bullet"/>
+      <w:lvlText w:val=""/>
+      <w:lvlJc w:val="left"/>
+      <w:pPr>
+        <w:ind w:left="5400" w:hanging="360"/>
+      </w:pPr>
+      <w:rPr>
+        <w:rFonts w:ascii="Symbol" w:hAnsi="Symbol" w:hint="default"/>
+      </w:rPr>
+    </w:lvl>
+  </w:abstractNum>
   <w:num w:numId="1">
+    <w:abstractNumId w:val="10"/>
+  </w:num>
+  <w:num w:numId="2">
+    <w:abstractNumId w:val="23"/>
+  </w:num>
+  <w:num w:numId="3">
+    <w:abstractNumId w:val="14"/>
+  </w:num>
+  <w:num w:numId="4">
     <w:abstractNumId w:val="6"/>
   </w:num>
-  <w:num w:numId="2">
-    <w:abstractNumId w:val="14"/>
+  <w:num w:numId="5">
+    <w:abstractNumId w:val="18"/>
   </w:num>
-  <w:num w:numId="3">
-    <w:abstractNumId w:val="8"/>
-  </w:num>
-  <w:num w:numId="4">
-    <w:abstractNumId w:val="4"/>
-  </w:num>
-  <w:num w:numId="5">
+  <w:num w:numId="6">
     <w:abstractNumId w:val="11"/>
   </w:num>
-  <w:num w:numId="6">
-    <w:abstractNumId w:val="7"/>
-  </w:num>
   <w:num w:numId="7">
-    <w:abstractNumId w:val="10"/>
+    <w:abstractNumId w:val="16"/>
   </w:num>
   <w:num w:numId="8">
-    <w:abstractNumId w:val="13"/>
+    <w:abstractNumId w:val="22"/>
   </w:num>
   <w:num w:numId="9">
-    <w:abstractNumId w:val="12"/>
+    <w:abstractNumId w:val="19"/>
   </w:num>
   <w:num w:numId="10">
-    <w:abstractNumId w:val="3"/>
+    <w:abstractNumId w:val="5"/>
   </w:num>
   <w:num w:numId="11">
-    <w:abstractNumId w:val="11"/>
+    <w:abstractNumId w:val="18"/>
   </w:num>
   <w:num w:numId="12">
     <w:abstractNumId w:val="1"/>
@@ -8671,10 +10247,76 @@
     <w:abstractNumId w:val="0"/>
   </w:num>
   <w:num w:numId="15">
+    <w:abstractNumId w:val="15"/>
+  </w:num>
+  <w:num w:numId="16">
     <w:abstractNumId w:val="9"/>
   </w:num>
-  <w:num w:numId="16">
-    <w:abstractNumId w:val="5"/>
+  <w:num w:numId="17">
+    <w:abstractNumId w:val="13"/>
+  </w:num>
+  <w:num w:numId="18">
+    <w:abstractNumId w:val="4"/>
+  </w:num>
+  <w:num w:numId="19">
+    <w:abstractNumId w:val="24"/>
+  </w:num>
+  <w:num w:numId="20">
+    <w:abstractNumId w:val="12"/>
+  </w:num>
+  <w:num w:numId="21">
+    <w:abstractNumId w:val="7"/>
+  </w:num>
+  <w:num w:numId="22">
+    <w:abstractNumId w:val="8"/>
+  </w:num>
+  <w:num w:numId="23">
+    <w:abstractNumId w:val="26"/>
+  </w:num>
+  <w:num w:numId="24">
+    <w:abstractNumId w:val="20"/>
+  </w:num>
+  <w:num w:numId="25">
+    <w:abstractNumId w:val="21"/>
+  </w:num>
+  <w:num w:numId="26">
+    <w:abstractNumId w:val="25"/>
+  </w:num>
+  <w:num w:numId="27">
+    <w:abstractNumId w:val="17"/>
+  </w:num>
+  <w:num w:numId="28">
+    <w:abstractNumId w:val="3"/>
+  </w:num>
+  <w:num w:numId="29">
+    <w:abstractNumId w:val="18"/>
+    <w:lvlOverride w:ilvl="0">
+      <w:startOverride w:val="1"/>
+    </w:lvlOverride>
+    <w:lvlOverride w:ilvl="1">
+      <w:startOverride w:val="1"/>
+    </w:lvlOverride>
+    <w:lvlOverride w:ilvl="2">
+      <w:startOverride w:val="1"/>
+    </w:lvlOverride>
+    <w:lvlOverride w:ilvl="3">
+      <w:startOverride w:val="1"/>
+    </w:lvlOverride>
+    <w:lvlOverride w:ilvl="4">
+      <w:startOverride w:val="1"/>
+    </w:lvlOverride>
+    <w:lvlOverride w:ilvl="5">
+      <w:startOverride w:val="1"/>
+    </w:lvlOverride>
+    <w:lvlOverride w:ilvl="6">
+      <w:startOverride w:val="1"/>
+    </w:lvlOverride>
+    <w:lvlOverride w:ilvl="7">
+      <w:startOverride w:val="1"/>
+    </w:lvlOverride>
+    <w:lvlOverride w:ilvl="8">
+      <w:startOverride w:val="1"/>
+    </w:lvlOverride>
   </w:num>
 </w:numbering>
 </file>
@@ -8729,8 +10371,52 @@
     <w:lsdException w:name="Subtitle" w:uiPriority="11" w:qFormat="1"/>
     <w:lsdException w:name="Strong" w:uiPriority="22" w:qFormat="1"/>
     <w:lsdException w:name="Emphasis" w:uiPriority="20" w:qFormat="1"/>
+    <w:lsdException w:name="Normal Table" w:semiHidden="1" w:unhideWhenUsed="1"/>
+    <w:lsdException w:name="Table Simple 1" w:semiHidden="1" w:unhideWhenUsed="1"/>
+    <w:lsdException w:name="Table Simple 2" w:semiHidden="1" w:unhideWhenUsed="1"/>
+    <w:lsdException w:name="Table Simple 3" w:semiHidden="1" w:unhideWhenUsed="1"/>
+    <w:lsdException w:name="Table Classic 1" w:semiHidden="1" w:unhideWhenUsed="1"/>
+    <w:lsdException w:name="Table Classic 2" w:semiHidden="1" w:unhideWhenUsed="1"/>
+    <w:lsdException w:name="Table Classic 3" w:semiHidden="1" w:unhideWhenUsed="1"/>
+    <w:lsdException w:name="Table Classic 4" w:semiHidden="1" w:unhideWhenUsed="1"/>
+    <w:lsdException w:name="Table Colorful 1" w:semiHidden="1" w:unhideWhenUsed="1"/>
+    <w:lsdException w:name="Table Colorful 2" w:semiHidden="1" w:unhideWhenUsed="1"/>
+    <w:lsdException w:name="Table Colorful 3" w:semiHidden="1" w:unhideWhenUsed="1"/>
+    <w:lsdException w:name="Table Columns 1" w:semiHidden="1" w:unhideWhenUsed="1"/>
+    <w:lsdException w:name="Table Columns 2" w:semiHidden="1" w:unhideWhenUsed="1"/>
+    <w:lsdException w:name="Table Columns 3" w:semiHidden="1" w:unhideWhenUsed="1"/>
+    <w:lsdException w:name="Table Columns 4" w:semiHidden="1" w:unhideWhenUsed="1"/>
+    <w:lsdException w:name="Table Columns 5" w:semiHidden="1" w:unhideWhenUsed="1"/>
+    <w:lsdException w:name="Table Grid 1" w:semiHidden="1" w:unhideWhenUsed="1"/>
+    <w:lsdException w:name="Table Grid 2" w:semiHidden="1" w:unhideWhenUsed="1"/>
+    <w:lsdException w:name="Table Grid 3" w:semiHidden="1" w:unhideWhenUsed="1"/>
+    <w:lsdException w:name="Table Grid 4" w:semiHidden="1" w:unhideWhenUsed="1"/>
+    <w:lsdException w:name="Table Grid 5" w:semiHidden="1" w:unhideWhenUsed="1"/>
+    <w:lsdException w:name="Table Grid 6" w:semiHidden="1" w:unhideWhenUsed="1"/>
+    <w:lsdException w:name="Table Grid 7" w:semiHidden="1" w:unhideWhenUsed="1"/>
+    <w:lsdException w:name="Table Grid 8" w:semiHidden="1" w:unhideWhenUsed="1"/>
+    <w:lsdException w:name="Table List 1" w:semiHidden="1" w:unhideWhenUsed="1"/>
+    <w:lsdException w:name="Table List 2" w:semiHidden="1" w:unhideWhenUsed="1"/>
+    <w:lsdException w:name="Table List 3" w:semiHidden="1" w:unhideWhenUsed="1"/>
+    <w:lsdException w:name="Table List 4" w:semiHidden="1" w:unhideWhenUsed="1"/>
+    <w:lsdException w:name="Table List 5" w:semiHidden="1" w:unhideWhenUsed="1"/>
+    <w:lsdException w:name="Table List 6" w:semiHidden="1" w:unhideWhenUsed="1"/>
+    <w:lsdException w:name="Table List 7" w:semiHidden="1" w:unhideWhenUsed="1"/>
+    <w:lsdException w:name="Table List 8" w:semiHidden="1" w:unhideWhenUsed="1"/>
+    <w:lsdException w:name="Table 3D effects 1" w:semiHidden="1" w:unhideWhenUsed="1"/>
+    <w:lsdException w:name="Table 3D effects 2" w:semiHidden="1" w:unhideWhenUsed="1"/>
+    <w:lsdException w:name="Table 3D effects 3" w:semiHidden="1" w:unhideWhenUsed="1"/>
+    <w:lsdException w:name="Table Contemporary" w:semiHidden="1" w:unhideWhenUsed="1"/>
+    <w:lsdException w:name="Table Elegant" w:semiHidden="1" w:unhideWhenUsed="1"/>
+    <w:lsdException w:name="Table Professional" w:semiHidden="1" w:unhideWhenUsed="1"/>
+    <w:lsdException w:name="Table Subtle 1" w:semiHidden="1" w:unhideWhenUsed="1"/>
+    <w:lsdException w:name="Table Subtle 2" w:semiHidden="1" w:unhideWhenUsed="1"/>
+    <w:lsdException w:name="Table Web 1" w:semiHidden="1" w:unhideWhenUsed="1"/>
+    <w:lsdException w:name="Table Web 2" w:semiHidden="1" w:unhideWhenUsed="1"/>
+    <w:lsdException w:name="Table Web 3" w:semiHidden="1" w:unhideWhenUsed="1"/>
     <w:lsdException w:name="Balloon Text" w:semiHidden="1" w:unhideWhenUsed="1"/>
     <w:lsdException w:name="Table Grid" w:uiPriority="59"/>
+    <w:lsdException w:name="Table Theme" w:semiHidden="1" w:unhideWhenUsed="1"/>
     <w:lsdException w:name="Placeholder Text" w:semiHidden="1"/>
     <w:lsdException w:name="No Spacing" w:uiPriority="1" w:qFormat="1"/>
     <w:lsdException w:name="Light Shading" w:uiPriority="60"/>
@@ -9062,6 +10748,10 @@
       <w:numPr>
         <w:ilvl w:val="4"/>
       </w:numPr>
+      <w:tabs>
+        <w:tab w:val="clear" w:pos="0"/>
+        <w:tab w:val="num" w:pos="360"/>
+      </w:tabs>
       <w:spacing w:before="240"/>
       <w:outlineLvl w:val="4"/>
     </w:pPr>
@@ -9082,6 +10772,10 @@
       <w:numPr>
         <w:ilvl w:val="5"/>
       </w:numPr>
+      <w:tabs>
+        <w:tab w:val="clear" w:pos="0"/>
+        <w:tab w:val="num" w:pos="360"/>
+      </w:tabs>
       <w:outlineLvl w:val="5"/>
     </w:pPr>
     <w:rPr>
@@ -9101,6 +10795,10 @@
       <w:numPr>
         <w:ilvl w:val="6"/>
       </w:numPr>
+      <w:tabs>
+        <w:tab w:val="clear" w:pos="0"/>
+        <w:tab w:val="num" w:pos="360"/>
+      </w:tabs>
       <w:outlineLvl w:val="6"/>
     </w:pPr>
   </w:style>
@@ -9116,6 +10814,10 @@
       <w:numPr>
         <w:ilvl w:val="7"/>
       </w:numPr>
+      <w:tabs>
+        <w:tab w:val="clear" w:pos="0"/>
+        <w:tab w:val="num" w:pos="360"/>
+      </w:tabs>
       <w:outlineLvl w:val="7"/>
     </w:pPr>
     <w:rPr>
@@ -9135,6 +10837,10 @@
       <w:numPr>
         <w:ilvl w:val="8"/>
       </w:numPr>
+      <w:tabs>
+        <w:tab w:val="clear" w:pos="0"/>
+        <w:tab w:val="num" w:pos="360"/>
+      </w:tabs>
       <w:outlineLvl w:val="8"/>
     </w:pPr>
     <w:rPr>
@@ -9148,9 +10854,8 @@
   </w:style>
   <w:style w:type="character" w:default="1" w:styleId="a1">
     <w:name w:val="Default Paragraph Font"/>
-    <w:uiPriority w:val="99"/>
-    <w:semiHidden/>
-    <w:rsid w:val="00D818CE"/>
+    <w:uiPriority w:val="1"/>
+    <w:unhideWhenUsed/>
   </w:style>
   <w:style w:type="table" w:default="1" w:styleId="a2">
     <w:name w:val="Normal Table"/>
@@ -9177,7 +10882,7 @@
     <w:name w:val="Заголовок 1 Знак"/>
     <w:basedOn w:val="a1"/>
     <w:link w:val="1"/>
-    <w:uiPriority w:val="9"/>
+    <w:uiPriority w:val="99"/>
     <w:locked/>
     <w:rPr>
       <w:rFonts w:asciiTheme="majorHAnsi" w:eastAsiaTheme="majorEastAsia" w:hAnsiTheme="majorHAnsi" w:cs="Times New Roman"/>
@@ -10439,7 +12144,7 @@
 </file>
 
 <file path=customXml/itemProps1.xml><?xml version="1.0" encoding="utf-8"?>
-<ds:datastoreItem xmlns:ds="http://schemas.openxmlformats.org/officeDocument/2006/customXml" ds:itemID="{682408FB-EF01-3045-8E7A-968EE18D13D0}">
+<ds:datastoreItem xmlns:ds="http://schemas.openxmlformats.org/officeDocument/2006/customXml" ds:itemID="{D4C6FC48-7994-1646-BA10-165DB124A6F0}">
   <ds:schemaRefs>
     <ds:schemaRef ds:uri="http://schemas.openxmlformats.org/officeDocument/2006/bibliography"/>
   </ds:schemaRefs>

</xml_diff>

<commit_message>
Add  task 4 and 5
Signed-off-by: Андрей Гайдамака <a.gaidamaka1@g.nsu.ru>
</commit_message>
<xml_diff>
--- a/Техническая документация к проекту "MoneyCalc".docx
+++ b/Техническая документация к проекту "MoneyCalc".docx
@@ -139,7 +139,7 @@
           <w:sz w:val="28"/>
           <w:szCs w:val="28"/>
         </w:rPr>
-        <w:t>1.0.2</w:t>
+        <w:t>1.0.3</w:t>
       </w:r>
       <w:r>
         <w:rPr>
@@ -2517,22 +2517,22 @@
         <w:pStyle w:val="1"/>
       </w:pPr>
       <w:bookmarkStart w:id="0" w:name="_Ref211717649"/>
-      <w:bookmarkStart w:id="1" w:name="_Toc456598586"/>
-      <w:bookmarkStart w:id="2" w:name="_Toc456600917"/>
-      <w:bookmarkStart w:id="3" w:name="_Toc52317765"/>
+      <w:bookmarkStart w:id="1" w:name="_Toc52317765"/>
+      <w:bookmarkStart w:id="2" w:name="_Toc456598586"/>
+      <w:bookmarkStart w:id="3" w:name="_Toc456600917"/>
       <w:r>
         <w:t>Введение</w:t>
       </w:r>
       <w:bookmarkEnd w:id="0"/>
+      <w:bookmarkEnd w:id="1"/>
+    </w:p>
+    <w:p>
+      <w:pPr>
+        <w:pStyle w:val="2"/>
+      </w:pPr>
+      <w:bookmarkStart w:id="4" w:name="_Toc52317766"/>
+      <w:bookmarkEnd w:id="2"/>
       <w:bookmarkEnd w:id="3"/>
-    </w:p>
-    <w:p>
-      <w:pPr>
-        <w:pStyle w:val="2"/>
-      </w:pPr>
-      <w:bookmarkStart w:id="4" w:name="_Toc52317766"/>
-      <w:bookmarkEnd w:id="1"/>
-      <w:bookmarkEnd w:id="2"/>
       <w:r>
         <w:t>Цель</w:t>
       </w:r>
@@ -3000,6 +3000,9 @@
                 <w:lang w:val="ru-RU"/>
               </w:rPr>
             </w:pPr>
+            <w:bookmarkStart w:id="7" w:name="_Hlk56957567"/>
+            <w:bookmarkStart w:id="8" w:name="OLE_LINK12"/>
+            <w:bookmarkStart w:id="9" w:name="OLE_LINK13"/>
             <w:r>
               <w:rPr>
                 <w:lang w:val="ru-RU"/>
@@ -3010,7 +3013,15 @@
               <w:rPr>
                 <w:lang w:val="ru-RU"/>
               </w:rPr>
-              <w:t>ая схема погашения кредита</w:t>
+              <w:t>ая</w:t>
+            </w:r>
+            <w:bookmarkEnd w:id="8"/>
+            <w:bookmarkEnd w:id="9"/>
+            <w:r>
+              <w:rPr>
+                <w:lang w:val="ru-RU"/>
+              </w:rPr>
+              <w:t xml:space="preserve"> схема погашения кредита</w:t>
             </w:r>
           </w:p>
         </w:tc>
@@ -3071,12 +3082,17 @@
                 <w:lang w:val="ru-RU"/>
               </w:rPr>
             </w:pPr>
+            <w:bookmarkStart w:id="10" w:name="OLE_LINK8"/>
+            <w:bookmarkStart w:id="11" w:name="OLE_LINK9"/>
+            <w:bookmarkEnd w:id="7"/>
             <w:r>
               <w:rPr>
                 <w:lang w:val="ru-RU"/>
               </w:rPr>
               <w:t>Дифференцированная схема погашения кредита</w:t>
             </w:r>
+            <w:bookmarkEnd w:id="10"/>
+            <w:bookmarkEnd w:id="11"/>
           </w:p>
         </w:tc>
         <w:tc>
@@ -3192,11 +3208,11 @@
       <w:pPr>
         <w:pStyle w:val="2"/>
       </w:pPr>
-      <w:bookmarkStart w:id="7" w:name="_Toc52317769"/>
+      <w:bookmarkStart w:id="12" w:name="_Toc52317769"/>
       <w:r>
         <w:t>Ссылки</w:t>
       </w:r>
-      <w:bookmarkEnd w:id="7"/>
+      <w:bookmarkEnd w:id="12"/>
     </w:p>
     <w:p>
       <w:pPr>
@@ -3289,11 +3305,11 @@
       <w:pPr>
         <w:pStyle w:val="2"/>
       </w:pPr>
-      <w:bookmarkStart w:id="8" w:name="_Toc52317770"/>
+      <w:bookmarkStart w:id="13" w:name="_Toc52317770"/>
       <w:r>
         <w:t>Краткое описание</w:t>
       </w:r>
-      <w:bookmarkEnd w:id="8"/>
+      <w:bookmarkEnd w:id="13"/>
     </w:p>
     <w:p>
       <w:pPr>
@@ -3428,14 +3444,14 @@
       <w:pPr>
         <w:pStyle w:val="1"/>
       </w:pPr>
-      <w:bookmarkStart w:id="9" w:name="_Ref211717179"/>
-      <w:bookmarkStart w:id="10" w:name="_Ref211717182"/>
-      <w:bookmarkStart w:id="11" w:name="_Toc447095882"/>
-      <w:bookmarkStart w:id="12" w:name="_Toc458576593"/>
+      <w:bookmarkStart w:id="14" w:name="_Ref211717179"/>
+      <w:bookmarkStart w:id="15" w:name="_Ref211717182"/>
+      <w:bookmarkStart w:id="16" w:name="_Toc447095882"/>
+      <w:bookmarkStart w:id="17" w:name="_Toc458576593"/>
       <w:r>
         <w:br w:type="page"/>
       </w:r>
-      <w:bookmarkStart w:id="13" w:name="_Toc52317771"/>
+      <w:bookmarkStart w:id="18" w:name="_Toc52317771"/>
       <w:r>
         <w:lastRenderedPageBreak/>
         <w:t>П</w:t>
@@ -3467,9 +3483,9 @@
       <w:r>
         <w:t>проекта</w:t>
       </w:r>
-      <w:bookmarkEnd w:id="9"/>
-      <w:bookmarkEnd w:id="10"/>
-      <w:bookmarkEnd w:id="13"/>
+      <w:bookmarkEnd w:id="14"/>
+      <w:bookmarkEnd w:id="15"/>
+      <w:bookmarkEnd w:id="18"/>
     </w:p>
     <w:p>
       <w:pPr>
@@ -3509,14 +3525,14 @@
       <w:pPr>
         <w:pStyle w:val="2"/>
       </w:pPr>
-      <w:bookmarkStart w:id="14" w:name="_Toc511855719"/>
-      <w:bookmarkStart w:id="15" w:name="_Toc52317772"/>
-      <w:bookmarkEnd w:id="11"/>
-      <w:bookmarkEnd w:id="12"/>
+      <w:bookmarkStart w:id="19" w:name="_Toc52317772"/>
+      <w:bookmarkStart w:id="20" w:name="_Toc511855719"/>
+      <w:bookmarkEnd w:id="16"/>
+      <w:bookmarkEnd w:id="17"/>
       <w:r>
         <w:t>Существующие проблемы</w:t>
       </w:r>
-      <w:bookmarkEnd w:id="15"/>
+      <w:bookmarkEnd w:id="19"/>
     </w:p>
     <w:p>
       <w:pPr>
@@ -3694,7 +3710,7 @@
       <w:pPr>
         <w:pStyle w:val="2"/>
       </w:pPr>
-      <w:bookmarkStart w:id="16" w:name="_Toc52317773"/>
+      <w:bookmarkStart w:id="21" w:name="_Toc52317773"/>
       <w:r>
         <w:t>Пре</w:t>
       </w:r>
@@ -3704,7 +3720,7 @@
       <w:r>
         <w:t>решение</w:t>
       </w:r>
-      <w:bookmarkEnd w:id="16"/>
+      <w:bookmarkEnd w:id="21"/>
     </w:p>
     <w:p>
       <w:pPr>
@@ -3756,26 +3772,26 @@
       <w:pPr>
         <w:pStyle w:val="1"/>
       </w:pPr>
-      <w:bookmarkStart w:id="17" w:name="_Ref80640009"/>
-      <w:bookmarkStart w:id="18" w:name="_Ref80640012"/>
-      <w:bookmarkStart w:id="19" w:name="_Ref211720613"/>
-      <w:bookmarkStart w:id="20" w:name="OLE_LINK1"/>
-      <w:bookmarkStart w:id="21" w:name="OLE_LINK3"/>
-      <w:bookmarkStart w:id="22" w:name="_Toc52317774"/>
-      <w:bookmarkEnd w:id="14"/>
+      <w:bookmarkStart w:id="22" w:name="_Ref80640009"/>
+      <w:bookmarkStart w:id="23" w:name="_Ref80640012"/>
+      <w:bookmarkStart w:id="24" w:name="_Ref211720613"/>
+      <w:bookmarkStart w:id="25" w:name="_Toc52317774"/>
+      <w:bookmarkStart w:id="26" w:name="OLE_LINK1"/>
+      <w:bookmarkStart w:id="27" w:name="OLE_LINK3"/>
+      <w:bookmarkEnd w:id="20"/>
       <w:r>
         <w:t xml:space="preserve">Требования к программному </w:t>
       </w:r>
-      <w:bookmarkEnd w:id="17"/>
-      <w:bookmarkEnd w:id="18"/>
+      <w:bookmarkEnd w:id="22"/>
+      <w:bookmarkEnd w:id="23"/>
       <w:r>
         <w:t>решению</w:t>
       </w:r>
-      <w:bookmarkEnd w:id="19"/>
-      <w:bookmarkEnd w:id="22"/>
-    </w:p>
-    <w:bookmarkEnd w:id="20"/>
-    <w:bookmarkEnd w:id="21"/>
+      <w:bookmarkEnd w:id="24"/>
+      <w:bookmarkEnd w:id="25"/>
+    </w:p>
+    <w:bookmarkEnd w:id="26"/>
+    <w:bookmarkEnd w:id="27"/>
     <w:p>
       <w:pPr>
         <w:pStyle w:val="a0"/>
@@ -3835,11 +3851,11 @@
       <w:pPr>
         <w:pStyle w:val="2"/>
       </w:pPr>
-      <w:bookmarkStart w:id="23" w:name="_Toc52317775"/>
+      <w:bookmarkStart w:id="28" w:name="_Toc52317775"/>
       <w:r>
         <w:t>Роли</w:t>
       </w:r>
-      <w:bookmarkEnd w:id="23"/>
+      <w:bookmarkEnd w:id="28"/>
     </w:p>
     <w:p>
       <w:pPr>
@@ -3894,42 +3910,42 @@
       <w:pPr>
         <w:pStyle w:val="2"/>
       </w:pPr>
-      <w:bookmarkStart w:id="24" w:name="_Ref534795255"/>
-      <w:bookmarkStart w:id="25" w:name="_Ref211717636"/>
-      <w:bookmarkStart w:id="26" w:name="_Ref211717671"/>
-      <w:bookmarkStart w:id="27" w:name="_Toc52317776"/>
+      <w:bookmarkStart w:id="29" w:name="_Ref534795255"/>
+      <w:bookmarkStart w:id="30" w:name="_Ref211717636"/>
+      <w:bookmarkStart w:id="31" w:name="_Ref211717671"/>
+      <w:bookmarkStart w:id="32" w:name="_Toc52317776"/>
       <w:r>
         <w:t>Ф</w:t>
       </w:r>
       <w:r>
         <w:t>ункциональн</w:t>
       </w:r>
-      <w:bookmarkEnd w:id="24"/>
+      <w:bookmarkEnd w:id="29"/>
       <w:r>
         <w:t>ые требования</w:t>
       </w:r>
       <w:r>
         <w:t xml:space="preserve"> для роли </w:t>
       </w:r>
-      <w:bookmarkEnd w:id="25"/>
-      <w:bookmarkEnd w:id="26"/>
+      <w:bookmarkEnd w:id="30"/>
+      <w:bookmarkEnd w:id="31"/>
       <w:r>
         <w:rPr>
           <w:lang w:val="en-US"/>
         </w:rPr>
         <w:t>User</w:t>
       </w:r>
-      <w:bookmarkEnd w:id="27"/>
+      <w:bookmarkEnd w:id="32"/>
     </w:p>
     <w:p>
       <w:pPr>
         <w:pStyle w:val="3"/>
       </w:pPr>
-      <w:bookmarkStart w:id="28" w:name="_Toc52317777"/>
+      <w:bookmarkStart w:id="33" w:name="_Toc52317777"/>
       <w:r>
         <w:t>Выбор кредитного калькулятора</w:t>
       </w:r>
-      <w:bookmarkEnd w:id="28"/>
+      <w:bookmarkEnd w:id="33"/>
     </w:p>
     <w:p>
       <w:pPr>
@@ -4031,12 +4047,12 @@
       <w:pPr>
         <w:pStyle w:val="3"/>
       </w:pPr>
-      <w:bookmarkStart w:id="29" w:name="_Toc52317778"/>
+      <w:bookmarkStart w:id="34" w:name="_Toc52317778"/>
       <w:r>
         <w:lastRenderedPageBreak/>
         <w:t>Выбор депозитного калькулятора</w:t>
       </w:r>
-      <w:bookmarkEnd w:id="29"/>
+      <w:bookmarkEnd w:id="34"/>
     </w:p>
     <w:p>
       <w:pPr>
@@ -4262,11 +4278,11 @@
       <w:pPr>
         <w:pStyle w:val="3"/>
       </w:pPr>
-      <w:bookmarkStart w:id="30" w:name="_Toc52317779"/>
+      <w:bookmarkStart w:id="35" w:name="_Toc52317779"/>
       <w:r>
         <w:t>Вывод результатов расчета депозита</w:t>
       </w:r>
-      <w:bookmarkEnd w:id="30"/>
+      <w:bookmarkEnd w:id="35"/>
     </w:p>
     <w:p>
       <w:pPr>
@@ -4441,11 +4457,11 @@
       <w:pPr>
         <w:pStyle w:val="3"/>
       </w:pPr>
-      <w:bookmarkStart w:id="31" w:name="_Toc52317780"/>
+      <w:bookmarkStart w:id="36" w:name="_Toc52317780"/>
       <w:r>
         <w:t>Вывод результатов расчета кредита</w:t>
       </w:r>
-      <w:bookmarkEnd w:id="31"/>
+      <w:bookmarkEnd w:id="36"/>
     </w:p>
     <w:p>
       <w:pPr>
@@ -4603,8 +4619,8 @@
       <w:pPr>
         <w:pStyle w:val="2"/>
       </w:pPr>
-      <w:bookmarkStart w:id="32" w:name="_Ref534795257"/>
-      <w:bookmarkStart w:id="33" w:name="_Toc52317781"/>
+      <w:bookmarkStart w:id="37" w:name="_Ref534795257"/>
+      <w:bookmarkStart w:id="38" w:name="_Toc52317781"/>
       <w:r>
         <w:t>Нефункциональные</w:t>
       </w:r>
@@ -4614,21 +4630,21 @@
       <w:r>
         <w:t>требования</w:t>
       </w:r>
-      <w:bookmarkStart w:id="34" w:name="_Toc533580191"/>
-      <w:bookmarkStart w:id="35" w:name="_Toc533580194"/>
-      <w:bookmarkStart w:id="36" w:name="_Toc533580195"/>
-      <w:bookmarkStart w:id="37" w:name="_Toc533580199"/>
-      <w:bookmarkStart w:id="38" w:name="_Toc533580200"/>
-      <w:bookmarkStart w:id="39" w:name="_Toc533580201"/>
-      <w:bookmarkStart w:id="40" w:name="_Toc530305843"/>
-      <w:bookmarkEnd w:id="32"/>
-      <w:bookmarkEnd w:id="33"/>
-      <w:bookmarkEnd w:id="34"/>
-      <w:bookmarkEnd w:id="35"/>
-      <w:bookmarkEnd w:id="36"/>
+      <w:bookmarkStart w:id="39" w:name="_Toc533580191"/>
+      <w:bookmarkStart w:id="40" w:name="_Toc533580194"/>
+      <w:bookmarkStart w:id="41" w:name="_Toc533580195"/>
+      <w:bookmarkStart w:id="42" w:name="_Toc533580199"/>
+      <w:bookmarkStart w:id="43" w:name="_Toc533580200"/>
+      <w:bookmarkStart w:id="44" w:name="_Toc533580201"/>
+      <w:bookmarkStart w:id="45" w:name="_Toc530305843"/>
       <w:bookmarkEnd w:id="37"/>
       <w:bookmarkEnd w:id="38"/>
       <w:bookmarkEnd w:id="39"/>
+      <w:bookmarkEnd w:id="40"/>
+      <w:bookmarkEnd w:id="41"/>
+      <w:bookmarkEnd w:id="42"/>
+      <w:bookmarkEnd w:id="43"/>
+      <w:bookmarkEnd w:id="44"/>
     </w:p>
     <w:p>
       <w:pPr>
@@ -4664,16 +4680,16 @@
       <w:pPr>
         <w:pStyle w:val="1"/>
       </w:pPr>
-      <w:bookmarkStart w:id="41" w:name="_Ref211720636"/>
-      <w:bookmarkStart w:id="42" w:name="OLE_LINK2"/>
-      <w:bookmarkStart w:id="43" w:name="_Toc52317782"/>
+      <w:bookmarkStart w:id="46" w:name="_Ref211720636"/>
+      <w:bookmarkStart w:id="47" w:name="_Toc52317782"/>
+      <w:bookmarkStart w:id="48" w:name="OLE_LINK2"/>
       <w:r>
         <w:t>Обзор архитектуры</w:t>
       </w:r>
-      <w:bookmarkEnd w:id="41"/>
-      <w:bookmarkEnd w:id="43"/>
-    </w:p>
-    <w:bookmarkEnd w:id="42"/>
+      <w:bookmarkEnd w:id="46"/>
+      <w:bookmarkEnd w:id="47"/>
+    </w:p>
+    <w:bookmarkEnd w:id="48"/>
     <w:p>
       <w:pPr>
         <w:pStyle w:val="a0"/>
@@ -4681,484 +4697,1479 @@
       <w:r>
         <w:t>Этот раздел описывает архитектуру системы.</w:t>
       </w:r>
-      <w:bookmarkEnd w:id="40"/>
+      <w:bookmarkEnd w:id="45"/>
     </w:p>
     <w:p>
       <w:pPr>
         <w:pStyle w:val="3"/>
       </w:pPr>
-      <w:bookmarkStart w:id="44" w:name="_Toc52317783"/>
+      <w:bookmarkStart w:id="49" w:name="_Toc52317783"/>
       <w:r>
         <w:t>Компонентная модель системы</w:t>
       </w:r>
-      <w:bookmarkEnd w:id="44"/>
+      <w:bookmarkEnd w:id="49"/>
     </w:p>
     <w:p>
       <w:pPr>
         <w:pStyle w:val="a0"/>
-        <w:rPr>
-          <w:color w:val="0000FF"/>
-        </w:rPr>
-      </w:pPr>
-      <w:r>
-        <w:rPr>
-          <w:color w:val="0000FF"/>
-        </w:rPr>
-        <w:t xml:space="preserve">[Здесь приводится </w:t>
-      </w:r>
-      <w:r>
-        <w:rPr>
-          <w:color w:val="0000FF"/>
+      </w:pPr>
+      <w:r>
+        <w:t xml:space="preserve">В приложении используются следующие пакеты: </w:t>
+      </w:r>
+      <w:proofErr w:type="gramStart"/>
+      <w:r>
+        <w:rPr>
           <w:lang w:val="en-US"/>
         </w:rPr>
-        <w:t>Component</w:t>
-      </w:r>
-      <w:r>
-        <w:rPr>
-          <w:color w:val="0000FF"/>
-        </w:rPr>
+        <w:t>calculator</w:t>
+      </w:r>
+      <w:r>
+        <w:t>.</w:t>
+      </w:r>
+      <w:r>
+        <w:rPr>
+          <w:lang w:val="en-US"/>
+        </w:rPr>
+        <w:t>deposit</w:t>
+      </w:r>
+      <w:proofErr w:type="gramEnd"/>
+      <w:r>
+        <w:t xml:space="preserve">, </w:t>
+      </w:r>
+      <w:r>
+        <w:rPr>
+          <w:lang w:val="en-US"/>
+        </w:rPr>
+        <w:t>calculator</w:t>
+      </w:r>
+      <w:r>
+        <w:t>.</w:t>
+      </w:r>
+      <w:r>
+        <w:rPr>
+          <w:lang w:val="en-US"/>
+        </w:rPr>
+        <w:t>credit</w:t>
+      </w:r>
+      <w:r>
+        <w:t xml:space="preserve">, </w:t>
+      </w:r>
+      <w:proofErr w:type="spellStart"/>
+      <w:r>
+        <w:rPr>
+          <w:lang w:val="en-US"/>
+        </w:rPr>
+        <w:t>ui</w:t>
+      </w:r>
+      <w:proofErr w:type="spellEnd"/>
+      <w:r>
+        <w:t xml:space="preserve">, </w:t>
+      </w:r>
+      <w:r>
+        <w:rPr>
+          <w:lang w:val="en-US"/>
+        </w:rPr>
+        <w:t>csv</w:t>
+      </w:r>
+    </w:p>
+    <w:p>
+      <w:pPr>
+        <w:pStyle w:val="a0"/>
+      </w:pPr>
+      <w:r>
+        <w:t xml:space="preserve">Все расчеты производятся в классах пакетов </w:t>
+      </w:r>
+      <w:proofErr w:type="gramStart"/>
+      <w:r>
+        <w:rPr>
+          <w:lang w:val="en-US"/>
+        </w:rPr>
+        <w:t>calculator</w:t>
+      </w:r>
+      <w:r>
+        <w:t>.</w:t>
+      </w:r>
+      <w:r>
+        <w:rPr>
+          <w:lang w:val="en-US"/>
+        </w:rPr>
+        <w:t>deposit</w:t>
+      </w:r>
+      <w:proofErr w:type="gramEnd"/>
+      <w:r>
+        <w:t xml:space="preserve"> и </w:t>
+      </w:r>
+      <w:r>
+        <w:rPr>
+          <w:lang w:val="en-US"/>
+        </w:rPr>
+        <w:t>calculator</w:t>
+      </w:r>
+      <w:r>
+        <w:t>.</w:t>
+      </w:r>
+      <w:r>
+        <w:rPr>
+          <w:lang w:val="en-US"/>
+        </w:rPr>
+        <w:t>credit</w:t>
+      </w:r>
+      <w:r>
+        <w:t>.</w:t>
+      </w:r>
+    </w:p>
+    <w:p>
+      <w:pPr>
+        <w:pStyle w:val="a0"/>
+      </w:pPr>
+      <w:r>
+        <w:t xml:space="preserve">Для вывода результатов в файл используются классы пакета </w:t>
+      </w:r>
+      <w:r>
+        <w:rPr>
+          <w:lang w:val="en-US"/>
+        </w:rPr>
+        <w:t>csv</w:t>
+      </w:r>
+      <w:r>
+        <w:t>.</w:t>
+      </w:r>
+    </w:p>
+    <w:p>
+      <w:pPr>
+        <w:pStyle w:val="a0"/>
+      </w:pPr>
+      <w:r>
+        <w:t xml:space="preserve">Для взаимодействия с пользователем, используется графический интерфейс из пакета </w:t>
+      </w:r>
+      <w:proofErr w:type="spellStart"/>
+      <w:r>
+        <w:rPr>
+          <w:lang w:val="en-US"/>
+        </w:rPr>
+        <w:t>ui</w:t>
+      </w:r>
+      <w:proofErr w:type="spellEnd"/>
+      <w:r>
+        <w:t xml:space="preserve">, написанный на </w:t>
+      </w:r>
+      <w:proofErr w:type="spellStart"/>
+      <w:r>
+        <w:rPr>
+          <w:lang w:val="en-US"/>
+        </w:rPr>
+        <w:t>javaFX</w:t>
+      </w:r>
+      <w:proofErr w:type="spellEnd"/>
+      <w:r>
+        <w:t xml:space="preserve">. Взаимодействие с пакетом </w:t>
+      </w:r>
+      <w:r>
+        <w:rPr>
+          <w:lang w:val="en-US"/>
+        </w:rPr>
+        <w:t>csv</w:t>
+      </w:r>
+      <w:r>
         <w:t xml:space="preserve"> </w:t>
       </w:r>
+      <w:r>
+        <w:t xml:space="preserve">идет через классы пакета </w:t>
+      </w:r>
+      <w:proofErr w:type="spellStart"/>
+      <w:r>
+        <w:rPr>
+          <w:lang w:val="en-US"/>
+        </w:rPr>
+        <w:t>ui</w:t>
+      </w:r>
+      <w:proofErr w:type="spellEnd"/>
+      <w:r>
+        <w:t>.</w:t>
+      </w:r>
+    </w:p>
+    <w:p>
+      <w:pPr>
+        <w:pStyle w:val="4"/>
+        <w:rPr>
+          <w:lang w:val="en-US"/>
+        </w:rPr>
+      </w:pPr>
+      <w:r>
+        <w:rPr>
+          <w:lang w:val="en-US"/>
+        </w:rPr>
+        <w:t>Ui</w:t>
+      </w:r>
+    </w:p>
+    <w:p>
+      <w:pPr>
+        <w:pStyle w:val="a0"/>
+      </w:pPr>
+      <w:r>
+        <w:t xml:space="preserve">В пакете </w:t>
+      </w:r>
+      <w:proofErr w:type="spellStart"/>
+      <w:r>
+        <w:rPr>
+          <w:lang w:val="en-US"/>
+        </w:rPr>
+        <w:t>ui</w:t>
+      </w:r>
+      <w:proofErr w:type="spellEnd"/>
+      <w:r>
+        <w:t xml:space="preserve"> собраны </w:t>
+      </w:r>
       <w:proofErr w:type="gramStart"/>
       <w:r>
-        <w:rPr>
-          <w:color w:val="0000FF"/>
+        <w:t>классы</w:t>
+      </w:r>
+      <w:proofErr w:type="gramEnd"/>
+      <w:r>
+        <w:t xml:space="preserve"> реализующие графический интерфейс:</w:t>
+      </w:r>
+    </w:p>
+    <w:p>
+      <w:pPr>
+        <w:pStyle w:val="a0"/>
+        <w:numPr>
+          <w:ilvl w:val="0"/>
+          <w:numId w:val="35"/>
+        </w:numPr>
+      </w:pPr>
+      <w:proofErr w:type="spellStart"/>
+      <w:r>
+        <w:rPr>
           <w:lang w:val="en-US"/>
         </w:rPr>
-        <w:t>diagram</w:t>
-      </w:r>
-      <w:r>
-        <w:rPr>
-          <w:color w:val="0000FF"/>
-        </w:rPr>
-        <w:t xml:space="preserve">  -</w:t>
+        <w:t>ResultOutputController</w:t>
+      </w:r>
+      <w:proofErr w:type="spellEnd"/>
+      <w:r>
+        <w:t xml:space="preserve"> – </w:t>
+      </w:r>
+      <w:r>
+        <w:t>интерфейс вывода результатов вычислений</w:t>
+      </w:r>
+    </w:p>
+    <w:p>
+      <w:pPr>
+        <w:pStyle w:val="a0"/>
+        <w:numPr>
+          <w:ilvl w:val="0"/>
+          <w:numId w:val="35"/>
+        </w:numPr>
+      </w:pPr>
+      <w:bookmarkStart w:id="50" w:name="OLE_LINK28"/>
+      <w:bookmarkStart w:id="51" w:name="OLE_LINK29"/>
+      <w:bookmarkStart w:id="52" w:name="OLE_LINK30"/>
+      <w:bookmarkStart w:id="53" w:name="OLE_LINK31"/>
+      <w:proofErr w:type="spellStart"/>
+      <w:r>
+        <w:rPr>
+          <w:lang w:val="en-US"/>
+        </w:rPr>
+        <w:t>CreditResultOutputController</w:t>
+      </w:r>
+      <w:proofErr w:type="spellEnd"/>
+      <w:r>
+        <w:t xml:space="preserve"> – </w:t>
+      </w:r>
+      <w:r>
+        <w:t>класс</w:t>
+      </w:r>
+      <w:r>
+        <w:t xml:space="preserve">, </w:t>
+      </w:r>
+      <w:r>
+        <w:t>реализующий</w:t>
+      </w:r>
+      <w:r>
+        <w:t xml:space="preserve"> </w:t>
+      </w:r>
+      <w:r>
+        <w:t>интерфейс</w:t>
+      </w:r>
+      <w:r>
+        <w:t xml:space="preserve"> </w:t>
+      </w:r>
+      <w:proofErr w:type="spellStart"/>
+      <w:r>
+        <w:rPr>
+          <w:lang w:val="en-US"/>
+        </w:rPr>
+        <w:t>ResultOutputController</w:t>
+      </w:r>
+      <w:proofErr w:type="spellEnd"/>
+      <w:r>
+        <w:t xml:space="preserve"> </w:t>
+      </w:r>
+      <w:r>
+        <w:t>и</w:t>
+      </w:r>
+      <w:r>
+        <w:t xml:space="preserve"> </w:t>
+      </w:r>
+      <w:r>
+        <w:t xml:space="preserve">заполняющий экран вывода результатов расчета кредита в приложении. </w:t>
+      </w:r>
+      <w:bookmarkStart w:id="54" w:name="OLE_LINK32"/>
+      <w:bookmarkStart w:id="55" w:name="OLE_LINK33"/>
+      <w:bookmarkStart w:id="56" w:name="OLE_LINK34"/>
+      <w:bookmarkStart w:id="57" w:name="OLE_LINK35"/>
+      <w:bookmarkStart w:id="58" w:name="OLE_LINK36"/>
+      <w:r>
+        <w:t xml:space="preserve">Контроллер связан </w:t>
+      </w:r>
+      <w:proofErr w:type="gramStart"/>
+      <w:r>
+        <w:t xml:space="preserve">с  </w:t>
+      </w:r>
+      <w:r>
+        <w:rPr>
+          <w:lang w:val="en-US"/>
+        </w:rPr>
+        <w:t>FXML</w:t>
       </w:r>
       <w:proofErr w:type="gramEnd"/>
       <w:r>
-        <w:rPr>
-          <w:color w:val="0000FF"/>
-        </w:rPr>
-        <w:t xml:space="preserve"> диаграмма компонентов системы, со связями между компонентами  и интерфейсами между ними, а также описание их взаимодействия</w:t>
-      </w:r>
-      <w:r>
-        <w:rPr>
-          <w:color w:val="0000FF"/>
-        </w:rPr>
-        <w:t>. Для каждого компонента дается краткое описание его места и предназначения в системе</w:t>
-      </w:r>
-      <w:r>
-        <w:rPr>
-          <w:color w:val="0000FF"/>
-        </w:rPr>
-        <w:t>]</w:t>
-      </w:r>
-    </w:p>
-    <w:p>
-      <w:pPr>
-        <w:pStyle w:val="4"/>
-      </w:pPr>
-      <w:bookmarkStart w:id="45" w:name="_Toc52317784"/>
-      <w:r>
-        <w:t>Компонент 1</w:t>
-      </w:r>
-      <w:bookmarkEnd w:id="45"/>
-    </w:p>
+        <w:t xml:space="preserve"> файлом</w:t>
+      </w:r>
+      <w:bookmarkEnd w:id="57"/>
+      <w:bookmarkEnd w:id="58"/>
+    </w:p>
+    <w:bookmarkEnd w:id="52"/>
+    <w:bookmarkEnd w:id="53"/>
+    <w:bookmarkEnd w:id="54"/>
+    <w:bookmarkEnd w:id="55"/>
+    <w:bookmarkEnd w:id="56"/>
     <w:p>
       <w:pPr>
         <w:pStyle w:val="a0"/>
-        <w:rPr>
-          <w:color w:val="0000FF"/>
-        </w:rPr>
-      </w:pPr>
-      <w:r>
-        <w:rPr>
-          <w:color w:val="0000FF"/>
-        </w:rPr>
-        <w:t xml:space="preserve">[Здесь приводится </w:t>
-      </w:r>
-      <w:r>
-        <w:rPr>
-          <w:color w:val="0000FF"/>
-        </w:rPr>
-        <w:t xml:space="preserve">более подробное описание предназначения компонента и </w:t>
-      </w:r>
-      <w:r>
-        <w:rPr>
-          <w:color w:val="0000FF"/>
+        <w:numPr>
+          <w:ilvl w:val="0"/>
+          <w:numId w:val="35"/>
+        </w:numPr>
+      </w:pPr>
+      <w:proofErr w:type="spellStart"/>
+      <w:r>
+        <w:rPr>
           <w:lang w:val="en-US"/>
         </w:rPr>
-        <w:t>Package</w:t>
-      </w:r>
-      <w:r>
-        <w:rPr>
-          <w:color w:val="0000FF"/>
-        </w:rPr>
+        <w:t>Deposit</w:t>
+      </w:r>
+      <w:r>
+        <w:rPr>
+          <w:lang w:val="en-US"/>
+        </w:rPr>
+        <w:t>ResultOutputController</w:t>
+      </w:r>
+      <w:proofErr w:type="spellEnd"/>
+      <w:r>
+        <w:t xml:space="preserve"> – </w:t>
+      </w:r>
+      <w:r>
+        <w:t>класс</w:t>
+      </w:r>
+      <w:r>
+        <w:t xml:space="preserve">, </w:t>
+      </w:r>
+      <w:r>
+        <w:t>реализующий</w:t>
+      </w:r>
+      <w:r>
         <w:t xml:space="preserve"> </w:t>
       </w:r>
       <w:r>
-        <w:rPr>
-          <w:color w:val="0000FF"/>
+        <w:t>интерфейс</w:t>
+      </w:r>
+      <w:r>
+        <w:t xml:space="preserve"> </w:t>
+      </w:r>
+      <w:proofErr w:type="spellStart"/>
+      <w:r>
+        <w:rPr>
           <w:lang w:val="en-US"/>
         </w:rPr>
-        <w:t>diagram</w:t>
-      </w:r>
-      <w:r>
-        <w:rPr>
-          <w:color w:val="0000FF"/>
-        </w:rPr>
-        <w:t xml:space="preserve"> – диаграмма пакетов, из которых состоит данный компонент</w:t>
-      </w:r>
-      <w:r>
-        <w:rPr>
-          <w:color w:val="0000FF"/>
-        </w:rPr>
-        <w:t>. Обязательно выделение на диаграмме интерфейсов пакета, служащих для связи с другими пакетами (фасад пакета)</w:t>
-      </w:r>
-      <w:r>
-        <w:rPr>
-          <w:color w:val="0000FF"/>
-        </w:rPr>
-        <w:t xml:space="preserve">, а также ключевых классов, используемых другими пакетами в </w:t>
-      </w:r>
-      <w:r>
-        <w:rPr>
-          <w:color w:val="0000FF"/>
+        <w:t>ResultOutputController</w:t>
+      </w:r>
+      <w:proofErr w:type="spellEnd"/>
+      <w:r>
+        <w:t xml:space="preserve"> </w:t>
+      </w:r>
+      <w:r>
+        <w:t>и</w:t>
+      </w:r>
+      <w:r>
+        <w:t xml:space="preserve"> </w:t>
+      </w:r>
+      <w:r>
+        <w:t xml:space="preserve">заполняющий экран вывода результатов </w:t>
+      </w:r>
+      <w:r>
+        <w:t xml:space="preserve">расчета депозита </w:t>
+      </w:r>
+      <w:r>
+        <w:t>в приложении</w:t>
+      </w:r>
+      <w:r>
+        <w:t xml:space="preserve">. </w:t>
+      </w:r>
+      <w:r>
+        <w:t xml:space="preserve">Контроллер связан </w:t>
+      </w:r>
+      <w:proofErr w:type="gramStart"/>
+      <w:r>
+        <w:t xml:space="preserve">с  </w:t>
+      </w:r>
+      <w:r>
+        <w:rPr>
           <w:lang w:val="en-US"/>
         </w:rPr>
-        <w:t>use</w:t>
-      </w:r>
-      <w:r>
-        <w:rPr>
-          <w:color w:val="0000FF"/>
-        </w:rPr>
-        <w:t>-</w:t>
-      </w:r>
-      <w:r>
-        <w:rPr>
-          <w:color w:val="0000FF"/>
+        <w:t>FXML</w:t>
+      </w:r>
+      <w:proofErr w:type="gramEnd"/>
+      <w:r>
+        <w:t xml:space="preserve"> файлом</w:t>
+      </w:r>
+    </w:p>
+    <w:p>
+      <w:pPr>
+        <w:pStyle w:val="a0"/>
+        <w:numPr>
+          <w:ilvl w:val="0"/>
+          <w:numId w:val="35"/>
+        </w:numPr>
+      </w:pPr>
+      <w:proofErr w:type="spellStart"/>
+      <w:r>
+        <w:rPr>
           <w:lang w:val="en-US"/>
         </w:rPr>
-        <w:t>case</w:t>
-      </w:r>
-      <w:r>
-        <w:rPr>
-          <w:color w:val="0000FF"/>
-        </w:rPr>
-        <w:t xml:space="preserve"> </w:t>
-      </w:r>
-      <w:r>
-        <w:rPr>
-          <w:color w:val="0000FF"/>
-        </w:rPr>
-        <w:t>реализациях</w:t>
-      </w:r>
-      <w:r>
-        <w:rPr>
-          <w:color w:val="0000FF"/>
-        </w:rPr>
-        <w:t>]</w:t>
-      </w:r>
-    </w:p>
-    <w:p>
-      <w:pPr>
-        <w:pStyle w:val="4"/>
-      </w:pPr>
-      <w:bookmarkStart w:id="46" w:name="_Toc52317785"/>
-      <w:r>
-        <w:t>Компонент 2</w:t>
-      </w:r>
-      <w:bookmarkEnd w:id="46"/>
-    </w:p>
+        <w:t>CreditController</w:t>
+      </w:r>
+      <w:proofErr w:type="spellEnd"/>
+      <w:r>
+        <w:t xml:space="preserve"> – </w:t>
+      </w:r>
+      <w:bookmarkStart w:id="59" w:name="OLE_LINK37"/>
+      <w:bookmarkStart w:id="60" w:name="OLE_LINK38"/>
+      <w:r>
+        <w:t xml:space="preserve">класс, управляющий формой ввода информации о кредите. </w:t>
+      </w:r>
+      <w:r>
+        <w:t xml:space="preserve">Контроллер связан </w:t>
+      </w:r>
+      <w:proofErr w:type="gramStart"/>
+      <w:r>
+        <w:t xml:space="preserve">с  </w:t>
+      </w:r>
+      <w:r>
+        <w:rPr>
+          <w:lang w:val="en-US"/>
+        </w:rPr>
+        <w:t>FXML</w:t>
+      </w:r>
+      <w:proofErr w:type="gramEnd"/>
+      <w:r>
+        <w:t xml:space="preserve"> файлом</w:t>
+      </w:r>
+    </w:p>
+    <w:bookmarkEnd w:id="59"/>
+    <w:bookmarkEnd w:id="60"/>
     <w:p>
       <w:pPr>
         <w:pStyle w:val="a0"/>
-        <w:rPr>
-          <w:color w:val="0000FF"/>
-        </w:rPr>
-      </w:pPr>
-      <w:r>
-        <w:rPr>
-          <w:color w:val="0000FF"/>
-        </w:rPr>
-        <w:t xml:space="preserve">[Здесь приводится </w:t>
-      </w:r>
-      <w:r>
-        <w:rPr>
-          <w:color w:val="0000FF"/>
-        </w:rPr>
-        <w:t xml:space="preserve">более подробное описание предназначения компонента и </w:t>
-      </w:r>
-      <w:r>
-        <w:rPr>
-          <w:color w:val="0000FF"/>
+        <w:numPr>
+          <w:ilvl w:val="0"/>
+          <w:numId w:val="35"/>
+        </w:numPr>
+      </w:pPr>
+      <w:proofErr w:type="spellStart"/>
+      <w:r>
+        <w:rPr>
           <w:lang w:val="en-US"/>
         </w:rPr>
-        <w:t>Package</w:t>
-      </w:r>
-      <w:r>
-        <w:rPr>
-          <w:color w:val="0000FF"/>
-        </w:rPr>
-        <w:t xml:space="preserve"> </w:t>
-      </w:r>
-      <w:r>
-        <w:rPr>
-          <w:color w:val="0000FF"/>
+        <w:t>DepositController</w:t>
+      </w:r>
+      <w:proofErr w:type="spellEnd"/>
+      <w:r>
+        <w:t xml:space="preserve"> - </w:t>
+      </w:r>
+      <w:r>
+        <w:t xml:space="preserve">класс, управляющий формой ввода информации о </w:t>
+      </w:r>
+      <w:r>
+        <w:t>депозите</w:t>
+      </w:r>
+      <w:r>
+        <w:t xml:space="preserve">. Контроллер связан </w:t>
+      </w:r>
+      <w:proofErr w:type="gramStart"/>
+      <w:r>
+        <w:t xml:space="preserve">с  </w:t>
+      </w:r>
+      <w:r>
+        <w:rPr>
           <w:lang w:val="en-US"/>
         </w:rPr>
-        <w:t>diagram</w:t>
-      </w:r>
-      <w:r>
-        <w:rPr>
-          <w:color w:val="0000FF"/>
-        </w:rPr>
-        <w:t xml:space="preserve"> – диаграмма пакетов, из которых состоит данный компонент. Обязательно выделение на диаграмме интерфейсов пакета, служащих для связи с другими пакетами (фасад пакета)</w:t>
-      </w:r>
-      <w:r>
-        <w:rPr>
-          <w:color w:val="0000FF"/>
-        </w:rPr>
-        <w:t xml:space="preserve">, а также ключевых классов, используемых другими пакетами в </w:t>
-      </w:r>
-      <w:r>
-        <w:rPr>
-          <w:color w:val="0000FF"/>
-          <w:lang w:val="en-US"/>
-        </w:rPr>
-        <w:t>use</w:t>
-      </w:r>
-      <w:r>
-        <w:rPr>
-          <w:color w:val="0000FF"/>
-        </w:rPr>
-        <w:t>-</w:t>
-      </w:r>
-      <w:r>
-        <w:rPr>
-          <w:color w:val="0000FF"/>
-          <w:lang w:val="en-US"/>
-        </w:rPr>
-        <w:t>case</w:t>
-      </w:r>
-      <w:r>
-        <w:rPr>
-          <w:color w:val="0000FF"/>
-        </w:rPr>
-        <w:t xml:space="preserve"> </w:t>
-      </w:r>
-      <w:r>
-        <w:rPr>
-          <w:color w:val="0000FF"/>
-        </w:rPr>
-        <w:t>реализациях</w:t>
-      </w:r>
-      <w:r>
-        <w:rPr>
-          <w:color w:val="0000FF"/>
-        </w:rPr>
-        <w:t>]</w:t>
-      </w:r>
-    </w:p>
-    <w:p>
-      <w:pPr>
-        <w:pStyle w:val="3"/>
-      </w:pPr>
-      <w:bookmarkStart w:id="47" w:name="_Toc52317786"/>
-      <w:r>
-        <w:t>Компоненты сторонних производителей</w:t>
-      </w:r>
-      <w:bookmarkEnd w:id="47"/>
-    </w:p>
-    <w:p>
-      <w:pPr>
-        <w:pStyle w:val="a0"/>
-        <w:rPr>
-          <w:color w:val="0000FF"/>
-        </w:rPr>
-      </w:pPr>
-      <w:r>
-        <w:rPr>
-          <w:color w:val="0000FF"/>
-        </w:rPr>
-        <w:t>[Здесь приводится список использованных компонент сторонних производителей, использованных при разработке системы, с указанием их предназначения в системе]</w:t>
-      </w:r>
-    </w:p>
-    <w:p>
-      <w:pPr>
-        <w:pStyle w:val="3"/>
-      </w:pPr>
-      <w:bookmarkStart w:id="48" w:name="_Toc52317787"/>
-      <w:r>
-        <w:t>Схема развертывания приложения</w:t>
-      </w:r>
-      <w:bookmarkEnd w:id="48"/>
-    </w:p>
-    <w:p>
-      <w:pPr>
-        <w:pStyle w:val="a0"/>
-        <w:rPr>
-          <w:color w:val="0000FF"/>
-        </w:rPr>
-      </w:pPr>
-      <w:r>
-        <w:rPr>
-          <w:color w:val="0000FF"/>
-        </w:rPr>
-        <w:t xml:space="preserve">[Здесь приводится </w:t>
-      </w:r>
-      <w:r>
-        <w:rPr>
-          <w:color w:val="0000FF"/>
-          <w:lang w:val="en-US"/>
-        </w:rPr>
-        <w:t>Deployment</w:t>
-      </w:r>
-      <w:r>
-        <w:rPr>
-          <w:color w:val="0000FF"/>
-        </w:rPr>
-        <w:t xml:space="preserve"> </w:t>
-      </w:r>
-      <w:proofErr w:type="gramStart"/>
-      <w:r>
-        <w:rPr>
-          <w:color w:val="0000FF"/>
-          <w:lang w:val="en-US"/>
-        </w:rPr>
-        <w:t>diagram</w:t>
-      </w:r>
-      <w:r>
-        <w:rPr>
-          <w:color w:val="0000FF"/>
-        </w:rPr>
-        <w:t xml:space="preserve">  -</w:t>
+        <w:t>FXML</w:t>
       </w:r>
       <w:proofErr w:type="gramEnd"/>
       <w:r>
-        <w:rPr>
-          <w:color w:val="0000FF"/>
-        </w:rPr>
-        <w:t xml:space="preserve"> диаграмма развертывания системы, со связями между узлами и указанием способа связи (протокола)</w:t>
-      </w:r>
-      <w:r>
-        <w:rPr>
-          <w:color w:val="0000FF"/>
-        </w:rPr>
-        <w:t>. На диаграмме обязательно указать, какие компоненты находятся на том или ином узле</w:t>
-      </w:r>
-      <w:r>
-        <w:rPr>
-          <w:color w:val="0000FF"/>
-        </w:rPr>
-        <w:t>]</w:t>
-      </w:r>
-    </w:p>
-    <w:p>
-      <w:pPr>
-        <w:pStyle w:val="1"/>
-      </w:pPr>
-      <w:bookmarkStart w:id="49" w:name="_Ref535409726"/>
-      <w:bookmarkStart w:id="50" w:name="_Ref535409729"/>
-      <w:bookmarkStart w:id="51" w:name="_Toc52317788"/>
-      <w:r>
-        <w:t>Допущения и ограничения</w:t>
-      </w:r>
-      <w:bookmarkEnd w:id="49"/>
+        <w:t xml:space="preserve"> файлом</w:t>
+      </w:r>
       <w:bookmarkEnd w:id="50"/>
       <w:bookmarkEnd w:id="51"/>
     </w:p>
     <w:p>
       <w:pPr>
-        <w:pStyle w:val="Comment"/>
-      </w:pPr>
-      <w:r>
-        <w:t xml:space="preserve">[Краткое описание </w:t>
+        <w:pStyle w:val="4"/>
+        <w:rPr>
+          <w:lang w:val="en-US"/>
+        </w:rPr>
+      </w:pPr>
+      <w:r>
+        <w:rPr>
+          <w:lang w:val="en-US"/>
+        </w:rPr>
+        <w:t>csv</w:t>
+      </w:r>
+    </w:p>
+    <w:p>
+      <w:pPr>
+        <w:pStyle w:val="a0"/>
+      </w:pPr>
+      <w:r>
+        <w:t xml:space="preserve">В пакете </w:t>
+      </w:r>
+      <w:r>
+        <w:rPr>
+          <w:lang w:val="en-US"/>
+        </w:rPr>
+        <w:t>csv</w:t>
+      </w:r>
+      <w:r>
+        <w:t xml:space="preserve"> собраны классы для работы с </w:t>
+      </w:r>
+      <w:r>
+        <w:rPr>
+          <w:lang w:val="en-US"/>
+        </w:rPr>
+        <w:t>CSV</w:t>
+      </w:r>
+      <w:r>
+        <w:t xml:space="preserve"> </w:t>
+      </w:r>
+      <w:r>
+        <w:t>файлами:</w:t>
+      </w:r>
+    </w:p>
+    <w:p>
+      <w:pPr>
+        <w:pStyle w:val="a0"/>
+        <w:numPr>
+          <w:ilvl w:val="0"/>
+          <w:numId w:val="34"/>
+        </w:numPr>
+      </w:pPr>
+      <w:proofErr w:type="spellStart"/>
+      <w:r>
+        <w:rPr>
+          <w:lang w:val="en-US"/>
+        </w:rPr>
+        <w:t>CSVWriter</w:t>
+      </w:r>
+      <w:proofErr w:type="spellEnd"/>
+      <w:r>
+        <w:t xml:space="preserve"> – класс, предназначенный для вывода строк в </w:t>
+      </w:r>
+      <w:r>
+        <w:rPr>
+          <w:lang w:val="en-US"/>
+        </w:rPr>
+        <w:t>csv</w:t>
+      </w:r>
+      <w:r>
+        <w:t xml:space="preserve"> </w:t>
+      </w:r>
+      <w:r>
+        <w:t>файл</w:t>
+      </w:r>
+    </w:p>
+    <w:p>
+      <w:pPr>
+        <w:pStyle w:val="a0"/>
+        <w:numPr>
+          <w:ilvl w:val="0"/>
+          <w:numId w:val="34"/>
+        </w:numPr>
+      </w:pPr>
+      <w:proofErr w:type="spellStart"/>
+      <w:r>
+        <w:rPr>
+          <w:lang w:val="en-US"/>
+        </w:rPr>
+        <w:lastRenderedPageBreak/>
+        <w:t>CreditCSVFormatter</w:t>
+      </w:r>
+      <w:proofErr w:type="spellEnd"/>
+      <w:r>
+        <w:t xml:space="preserve"> –</w:t>
+      </w:r>
+      <w:r>
+        <w:t xml:space="preserve"> </w:t>
+      </w:r>
+      <w:bookmarkStart w:id="61" w:name="OLE_LINK26"/>
+      <w:bookmarkStart w:id="62" w:name="OLE_LINK27"/>
+      <w:r>
+        <w:t xml:space="preserve">класс, служащий для форматирования информации по кредиту в формат </w:t>
+      </w:r>
+      <w:r>
+        <w:rPr>
+          <w:lang w:val="en-US"/>
+        </w:rPr>
+        <w:t>CSV</w:t>
+      </w:r>
+      <w:r>
+        <w:t xml:space="preserve"> </w:t>
+      </w:r>
+    </w:p>
+    <w:bookmarkEnd w:id="61"/>
+    <w:bookmarkEnd w:id="62"/>
+    <w:p>
+      <w:pPr>
+        <w:pStyle w:val="a0"/>
+        <w:numPr>
+          <w:ilvl w:val="0"/>
+          <w:numId w:val="34"/>
+        </w:numPr>
+      </w:pPr>
+      <w:proofErr w:type="spellStart"/>
+      <w:r>
+        <w:rPr>
+          <w:lang w:val="en-US"/>
+        </w:rPr>
+        <w:t>DepositCSVFormatter</w:t>
+      </w:r>
+      <w:proofErr w:type="spellEnd"/>
+      <w:r>
+        <w:t xml:space="preserve"> -</w:t>
+      </w:r>
+      <w:r>
+        <w:t xml:space="preserve"> </w:t>
+      </w:r>
+      <w:r>
+        <w:t xml:space="preserve">класс, служащий для форматирования информации по </w:t>
+      </w:r>
+      <w:r>
+        <w:t>депозиту</w:t>
+      </w:r>
+      <w:r>
+        <w:t xml:space="preserve"> в формат </w:t>
+      </w:r>
+      <w:r>
+        <w:rPr>
+          <w:lang w:val="en-US"/>
+        </w:rPr>
+        <w:t>CSV</w:t>
+      </w:r>
+      <w:r>
+        <w:t xml:space="preserve"> </w:t>
+      </w:r>
+    </w:p>
+    <w:p>
+      <w:pPr>
+        <w:pStyle w:val="4"/>
+        <w:rPr>
+          <w:lang w:val="en-US"/>
+        </w:rPr>
+      </w:pPr>
+      <w:proofErr w:type="spellStart"/>
+      <w:r>
+        <w:rPr>
+          <w:lang w:val="en-US"/>
+        </w:rPr>
+        <w:t>Calculator.deposit</w:t>
+      </w:r>
+      <w:proofErr w:type="spellEnd"/>
+    </w:p>
+    <w:p>
+      <w:pPr>
+        <w:pStyle w:val="a0"/>
+      </w:pPr>
+      <w:r>
+        <w:t>В</w:t>
+      </w:r>
+      <w:r>
+        <w:t xml:space="preserve"> </w:t>
+      </w:r>
+      <w:r>
+        <w:t>пакете</w:t>
+      </w:r>
+      <w:r>
+        <w:t xml:space="preserve"> </w:t>
       </w:r>
       <w:proofErr w:type="gramStart"/>
       <w:r>
-        <w:t>допущений,  которые</w:t>
+        <w:rPr>
+          <w:lang w:val="en-US"/>
+        </w:rPr>
+        <w:t>calculator</w:t>
+      </w:r>
+      <w:r>
+        <w:t>.</w:t>
+      </w:r>
+      <w:r>
+        <w:rPr>
+          <w:lang w:val="en-US"/>
+        </w:rPr>
+        <w:t>deposit</w:t>
       </w:r>
       <w:proofErr w:type="gramEnd"/>
       <w:r>
-        <w:t xml:space="preserve"> подразумевает данный </w:t>
-      </w:r>
-      <w:r>
-        <w:t>проект</w:t>
-      </w:r>
-      <w:r>
-        <w:t>, и любых ограничений (например, по бюджету, участникам, требуемому оборудованию, срокам и т.п.), накладываемых на его выполнение.]</w:t>
+        <w:t xml:space="preserve"> </w:t>
+      </w:r>
+      <w:r>
+        <w:t>собраны класса необходимые для расчетов депозитов, такие как:</w:t>
+      </w:r>
+      <w:r>
+        <w:t xml:space="preserve"> </w:t>
       </w:r>
     </w:p>
     <w:p>
       <w:pPr>
         <w:pStyle w:val="a0"/>
-        <w:rPr>
-          <w:color w:val="339966"/>
-        </w:rPr>
-      </w:pPr>
-      <w:r>
-        <w:rPr>
-          <w:color w:val="339966"/>
-        </w:rPr>
-        <w:lastRenderedPageBreak/>
-        <w:t xml:space="preserve">Пример: При разработке проекта принято допущение, что число транзакций в единицу времени значительно (более </w:t>
+        <w:numPr>
+          <w:ilvl w:val="0"/>
+          <w:numId w:val="32"/>
+        </w:numPr>
+      </w:pPr>
+      <w:proofErr w:type="spellStart"/>
+      <w:r>
+        <w:rPr>
+          <w:lang w:val="en-US"/>
+        </w:rPr>
+        <w:t>FrequencyOfPayment</w:t>
+      </w:r>
+      <w:proofErr w:type="spellEnd"/>
+      <w:r>
+        <w:t xml:space="preserve"> – </w:t>
+      </w:r>
+      <w:r>
+        <w:t>класс перечислений, которые задают периодичность выплат. Используется для вычисления следующей даты выплаты</w:t>
+      </w:r>
+    </w:p>
+    <w:p>
+      <w:pPr>
+        <w:pStyle w:val="a0"/>
+        <w:numPr>
+          <w:ilvl w:val="0"/>
+          <w:numId w:val="32"/>
+        </w:numPr>
+      </w:pPr>
+      <w:proofErr w:type="spellStart"/>
+      <w:r>
+        <w:rPr>
+          <w:lang w:val="en-US"/>
+        </w:rPr>
+        <w:t>DepositInfo</w:t>
+      </w:r>
+      <w:proofErr w:type="spellEnd"/>
+      <w:r>
+        <w:t xml:space="preserve"> – </w:t>
+      </w:r>
+      <w:r>
+        <w:t>класс, включающий предоставленную пользователем информацию о депозите</w:t>
+      </w:r>
+    </w:p>
+    <w:p>
+      <w:pPr>
+        <w:pStyle w:val="a0"/>
+        <w:numPr>
+          <w:ilvl w:val="0"/>
+          <w:numId w:val="32"/>
+        </w:numPr>
+      </w:pPr>
+      <w:proofErr w:type="spellStart"/>
+      <w:r>
+        <w:rPr>
+          <w:lang w:val="en-US"/>
+        </w:rPr>
+        <w:t>DepositPayment</w:t>
+      </w:r>
+      <w:proofErr w:type="spellEnd"/>
+      <w:r>
+        <w:t xml:space="preserve"> – </w:t>
+      </w:r>
+      <w:r>
+        <w:t xml:space="preserve">класс, содержащий информацию об отдельной выплате по депозиту </w:t>
+      </w:r>
+    </w:p>
+    <w:p>
+      <w:pPr>
+        <w:pStyle w:val="a0"/>
+        <w:numPr>
+          <w:ilvl w:val="0"/>
+          <w:numId w:val="32"/>
+        </w:numPr>
+      </w:pPr>
+      <w:r>
+        <w:rPr>
+          <w:lang w:val="en-US"/>
+        </w:rPr>
+        <w:t>Deposit</w:t>
+      </w:r>
+      <w:r>
+        <w:t xml:space="preserve"> – </w:t>
+      </w:r>
+      <w:r>
+        <w:t xml:space="preserve">класс, который получает </w:t>
+      </w:r>
+      <w:proofErr w:type="spellStart"/>
+      <w:r>
+        <w:rPr>
+          <w:lang w:val="en-US"/>
+        </w:rPr>
+        <w:t>DepositInfo</w:t>
+      </w:r>
+      <w:proofErr w:type="spellEnd"/>
+      <w:r>
+        <w:t xml:space="preserve"> </w:t>
+      </w:r>
+      <w:r>
+        <w:t xml:space="preserve">и сразу при создании вычисляет список всех </w:t>
+      </w:r>
+      <w:proofErr w:type="spellStart"/>
+      <w:r>
+        <w:rPr>
+          <w:lang w:val="en-US"/>
+        </w:rPr>
+        <w:t>DepositPayment</w:t>
+      </w:r>
+      <w:proofErr w:type="spellEnd"/>
+      <w:r>
+        <w:t xml:space="preserve">, </w:t>
+      </w:r>
+      <w:r>
+        <w:t>а</w:t>
+      </w:r>
+      <w:r>
+        <w:t xml:space="preserve"> в дальнейшем служит для получение информации об отдельной выплате на протяжении всего срока депозита</w:t>
+      </w:r>
+    </w:p>
+    <w:p>
+      <w:pPr>
+        <w:pStyle w:val="4"/>
+        <w:rPr>
+          <w:lang w:val="en-US"/>
+        </w:rPr>
+      </w:pPr>
+      <w:proofErr w:type="spellStart"/>
+      <w:r>
+        <w:rPr>
+          <w:lang w:val="en-US"/>
+        </w:rPr>
+        <w:t>Calculator.credit</w:t>
+      </w:r>
+      <w:proofErr w:type="spellEnd"/>
+    </w:p>
+    <w:p>
+      <w:pPr>
+        <w:pStyle w:val="a0"/>
+      </w:pPr>
+      <w:r>
+        <w:t>В</w:t>
+      </w:r>
+      <w:r>
+        <w:t xml:space="preserve"> </w:t>
+      </w:r>
+      <w:r>
+        <w:t>пакете</w:t>
+      </w:r>
+      <w:r>
+        <w:t xml:space="preserve"> </w:t>
       </w:r>
       <w:proofErr w:type="gramStart"/>
       <w:r>
         <w:rPr>
-          <w:color w:val="339966"/>
-        </w:rPr>
-        <w:t>чем  в</w:t>
+          <w:lang w:val="en-US"/>
+        </w:rPr>
+        <w:t>calculator</w:t>
+      </w:r>
+      <w:r>
+        <w:t>.</w:t>
+      </w:r>
+      <w:r>
+        <w:rPr>
+          <w:lang w:val="en-US"/>
+        </w:rPr>
+        <w:t>credit</w:t>
       </w:r>
       <w:proofErr w:type="gramEnd"/>
       <w:r>
-        <w:rPr>
-          <w:color w:val="339966"/>
-        </w:rPr>
-        <w:t xml:space="preserve"> 10 раз) снижается в ночное время, что позволяет в период с 01:00 до 6:00 производить автоматическое обновление программного обеспечения системы, требующее полной перезагрузки и остановки сервиса на период до 5 минут. </w:t>
+        <w:t xml:space="preserve"> </w:t>
+      </w:r>
+      <w:r>
+        <w:t>собраны класса необходимые для расчетов кредитов, такие как:</w:t>
+      </w:r>
+      <w:r>
+        <w:t xml:space="preserve"> </w:t>
       </w:r>
     </w:p>
     <w:p>
       <w:pPr>
         <w:pStyle w:val="a0"/>
+        <w:numPr>
+          <w:ilvl w:val="0"/>
+          <w:numId w:val="32"/>
+        </w:numPr>
+      </w:pPr>
+      <w:proofErr w:type="spellStart"/>
+      <w:r>
+        <w:rPr>
+          <w:lang w:val="en-US"/>
+        </w:rPr>
+        <w:t>CreditType</w:t>
+      </w:r>
+      <w:proofErr w:type="spellEnd"/>
+      <w:r>
+        <w:t xml:space="preserve"> – </w:t>
+      </w:r>
+      <w:r>
+        <w:t xml:space="preserve">класс перечислений, содержащий </w:t>
+      </w:r>
+      <w:r>
+        <w:rPr>
+          <w:lang w:val="en-US"/>
+        </w:rPr>
+        <w:t>ANNUITY</w:t>
+      </w:r>
+      <w:r>
+        <w:t>, DIFFERENTIATED</w:t>
+      </w:r>
+    </w:p>
+    <w:p>
+      <w:pPr>
+        <w:pStyle w:val="a0"/>
+        <w:numPr>
+          <w:ilvl w:val="0"/>
+          <w:numId w:val="32"/>
+        </w:numPr>
+      </w:pPr>
+      <w:proofErr w:type="spellStart"/>
+      <w:r>
+        <w:rPr>
+          <w:lang w:val="en-US"/>
+        </w:rPr>
+        <w:t>CreditInfo</w:t>
+      </w:r>
+      <w:proofErr w:type="spellEnd"/>
+      <w:r>
+        <w:t xml:space="preserve"> – </w:t>
+      </w:r>
+      <w:r>
+        <w:t>класс, включающий предоставленную пользователем информацию о кредите</w:t>
+      </w:r>
+    </w:p>
+    <w:p>
+      <w:pPr>
+        <w:pStyle w:val="a0"/>
+        <w:numPr>
+          <w:ilvl w:val="0"/>
+          <w:numId w:val="32"/>
+        </w:numPr>
+      </w:pPr>
+      <w:proofErr w:type="spellStart"/>
+      <w:r>
+        <w:rPr>
+          <w:lang w:val="en-US"/>
+        </w:rPr>
+        <w:t>CreditPayment</w:t>
+      </w:r>
+      <w:proofErr w:type="spellEnd"/>
+      <w:r>
+        <w:t xml:space="preserve"> – </w:t>
+      </w:r>
+      <w:r>
+        <w:t>класс, содержащий информацию об отдельном платеже по кредиту</w:t>
+      </w:r>
+    </w:p>
+    <w:p>
+      <w:pPr>
+        <w:pStyle w:val="a0"/>
+        <w:numPr>
+          <w:ilvl w:val="0"/>
+          <w:numId w:val="32"/>
+        </w:numPr>
+      </w:pPr>
+      <w:r>
+        <w:rPr>
+          <w:lang w:val="en-US"/>
+        </w:rPr>
+        <w:t>Credit</w:t>
+      </w:r>
+      <w:r>
+        <w:t xml:space="preserve"> – </w:t>
+      </w:r>
+      <w:r>
+        <w:t>интерфейс</w:t>
+      </w:r>
+      <w:r>
+        <w:rPr>
+          <w:lang w:val="en-US"/>
+        </w:rPr>
+        <w:t xml:space="preserve"> </w:t>
+      </w:r>
+      <w:r>
+        <w:t>представляющий кредит</w:t>
+      </w:r>
+    </w:p>
+    <w:p>
+      <w:pPr>
+        <w:pStyle w:val="a0"/>
+        <w:numPr>
+          <w:ilvl w:val="0"/>
+          <w:numId w:val="32"/>
+        </w:numPr>
+      </w:pPr>
+      <w:bookmarkStart w:id="63" w:name="OLE_LINK6"/>
+      <w:bookmarkStart w:id="64" w:name="OLE_LINK7"/>
+      <w:proofErr w:type="spellStart"/>
+      <w:r>
+        <w:rPr>
+          <w:lang w:val="en-US"/>
+        </w:rPr>
+        <w:t>AnnuityCredit</w:t>
+      </w:r>
+      <w:proofErr w:type="spellEnd"/>
+      <w:r>
+        <w:t xml:space="preserve"> – </w:t>
+      </w:r>
+      <w:r>
+        <w:t>класс реализу</w:t>
+      </w:r>
+      <w:r>
+        <w:t>ет</w:t>
+      </w:r>
+      <w:r>
+        <w:t xml:space="preserve"> интерфейс </w:t>
+      </w:r>
+      <w:r>
+        <w:rPr>
+          <w:lang w:val="en-US"/>
+        </w:rPr>
+        <w:t>Credit</w:t>
+      </w:r>
+      <w:r>
+        <w:t xml:space="preserve"> и</w:t>
+      </w:r>
+      <w:r>
+        <w:t xml:space="preserve"> получает </w:t>
+      </w:r>
+      <w:proofErr w:type="spellStart"/>
+      <w:r>
+        <w:rPr>
+          <w:lang w:val="en-US"/>
+        </w:rPr>
+        <w:t>CreditInfo</w:t>
+      </w:r>
+      <w:proofErr w:type="spellEnd"/>
+      <w:r>
+        <w:t>,</w:t>
+      </w:r>
+      <w:r>
+        <w:t xml:space="preserve"> </w:t>
+      </w:r>
+      <w:r>
+        <w:t xml:space="preserve">и сразу при создании вычисляет список всех </w:t>
+      </w:r>
+      <w:proofErr w:type="spellStart"/>
+      <w:r>
+        <w:rPr>
+          <w:lang w:val="en-US"/>
+        </w:rPr>
+        <w:t>CreditPayment</w:t>
+      </w:r>
+      <w:proofErr w:type="spellEnd"/>
+      <w:r>
+        <w:t xml:space="preserve"> при </w:t>
+      </w:r>
+      <w:proofErr w:type="spellStart"/>
+      <w:r>
+        <w:t>а</w:t>
+      </w:r>
+      <w:r>
+        <w:t>ннуитетн</w:t>
+      </w:r>
+      <w:r>
+        <w:t>ой</w:t>
+      </w:r>
+      <w:proofErr w:type="spellEnd"/>
+      <w:r>
+        <w:t xml:space="preserve"> схеме погашения</w:t>
+      </w:r>
+      <w:r>
+        <w:t>, а в дальнейшем служит для получение информации об отдельно</w:t>
+      </w:r>
+      <w:r>
+        <w:t>м платеже</w:t>
+      </w:r>
+      <w:r>
+        <w:t xml:space="preserve"> на протяжении всего срока </w:t>
+      </w:r>
+      <w:r>
+        <w:t>кредитования</w:t>
+      </w:r>
+    </w:p>
+    <w:p>
+      <w:pPr>
+        <w:pStyle w:val="a0"/>
+        <w:numPr>
+          <w:ilvl w:val="0"/>
+          <w:numId w:val="32"/>
+        </w:numPr>
+      </w:pPr>
+      <w:proofErr w:type="spellStart"/>
+      <w:r>
+        <w:rPr>
+          <w:lang w:val="en-US"/>
+        </w:rPr>
+        <w:t>DifferentiatedCredit</w:t>
+      </w:r>
+      <w:proofErr w:type="spellEnd"/>
+      <w:r>
+        <w:t xml:space="preserve"> - </w:t>
+      </w:r>
+      <w:r>
+        <w:t xml:space="preserve">класс реализует интерфейс </w:t>
+      </w:r>
+      <w:r>
+        <w:rPr>
+          <w:lang w:val="en-US"/>
+        </w:rPr>
+        <w:t>Credit</w:t>
+      </w:r>
+      <w:r>
+        <w:t xml:space="preserve"> и получает </w:t>
+      </w:r>
+      <w:proofErr w:type="spellStart"/>
+      <w:r>
+        <w:rPr>
+          <w:lang w:val="en-US"/>
+        </w:rPr>
+        <w:t>CreditInfo</w:t>
+      </w:r>
+      <w:proofErr w:type="spellEnd"/>
+      <w:r>
+        <w:t>,</w:t>
+      </w:r>
+      <w:r>
+        <w:t xml:space="preserve"> </w:t>
+      </w:r>
+      <w:r>
+        <w:t xml:space="preserve">и сразу при создании вычисляет список всех </w:t>
+      </w:r>
+      <w:proofErr w:type="spellStart"/>
+      <w:r>
+        <w:rPr>
+          <w:lang w:val="en-US"/>
+        </w:rPr>
+        <w:t>CreditPayment</w:t>
+      </w:r>
+      <w:proofErr w:type="spellEnd"/>
+      <w:r>
+        <w:t xml:space="preserve"> </w:t>
+      </w:r>
+      <w:r>
+        <w:t xml:space="preserve">при </w:t>
+      </w:r>
+      <w:r>
+        <w:t>д</w:t>
+      </w:r>
+      <w:r>
+        <w:t>ифференцированн</w:t>
+      </w:r>
+      <w:r>
+        <w:t>ой</w:t>
+      </w:r>
+      <w:r>
+        <w:t xml:space="preserve"> схем</w:t>
+      </w:r>
+      <w:r>
+        <w:t>е</w:t>
+      </w:r>
+      <w:r>
+        <w:t xml:space="preserve"> погашения</w:t>
+      </w:r>
+      <w:r>
+        <w:t>, а в дальнейшем служит для получение информации об отдельном платеже на протяжении всего срока кредитования</w:t>
+      </w:r>
+    </w:p>
+    <w:bookmarkEnd w:id="63"/>
+    <w:bookmarkEnd w:id="64"/>
+    <w:p>
+      <w:pPr>
+        <w:pStyle w:val="a0"/>
+      </w:pPr>
+    </w:p>
+    <w:p>
+      <w:pPr>
+        <w:pStyle w:val="3"/>
+      </w:pPr>
+      <w:bookmarkStart w:id="65" w:name="_Toc52317786"/>
+      <w:r>
+        <w:t>Компоненты сторонних производителей</w:t>
+      </w:r>
+      <w:bookmarkEnd w:id="65"/>
+    </w:p>
+    <w:p>
+      <w:pPr>
+        <w:pStyle w:val="a0"/>
+        <w:numPr>
+          <w:ilvl w:val="0"/>
+          <w:numId w:val="31"/>
+        </w:numPr>
+        <w:rPr>
+          <w:color w:val="000000" w:themeColor="text1"/>
+        </w:rPr>
+      </w:pPr>
+      <w:r>
+        <w:rPr>
+          <w:color w:val="000000" w:themeColor="text1"/>
+          <w:lang w:val="en-US"/>
+        </w:rPr>
+        <w:t>JavaFX</w:t>
+      </w:r>
+      <w:r>
+        <w:rPr>
+          <w:color w:val="000000" w:themeColor="text1"/>
+        </w:rPr>
+        <w:t xml:space="preserve"> – </w:t>
+      </w:r>
+      <w:r>
+        <w:rPr>
+          <w:color w:val="000000" w:themeColor="text1"/>
+        </w:rPr>
+        <w:t xml:space="preserve">библиотека для </w:t>
+      </w:r>
+      <w:r>
+        <w:rPr>
+          <w:color w:val="000000" w:themeColor="text1"/>
+          <w:lang w:val="en-US"/>
+        </w:rPr>
+        <w:t>GUI</w:t>
+      </w:r>
+      <w:r>
+        <w:rPr>
+          <w:color w:val="000000" w:themeColor="text1"/>
+        </w:rPr>
+        <w:t xml:space="preserve"> приложения</w:t>
+      </w:r>
+    </w:p>
+    <w:p>
+      <w:pPr>
+        <w:pStyle w:val="a0"/>
+        <w:numPr>
+          <w:ilvl w:val="0"/>
+          <w:numId w:val="31"/>
+        </w:numPr>
+        <w:rPr>
+          <w:color w:val="000000" w:themeColor="text1"/>
+        </w:rPr>
+      </w:pPr>
+      <w:r>
+        <w:rPr>
+          <w:color w:val="000000" w:themeColor="text1"/>
+          <w:lang w:val="en-US"/>
+        </w:rPr>
+        <w:t>JUnit 5 –</w:t>
+      </w:r>
+      <w:r>
+        <w:rPr>
+          <w:color w:val="000000" w:themeColor="text1"/>
+        </w:rPr>
+        <w:t xml:space="preserve"> библиотека для тестирования</w:t>
+      </w:r>
+    </w:p>
+    <w:p>
+      <w:pPr>
+        <w:pStyle w:val="a0"/>
+        <w:numPr>
+          <w:ilvl w:val="0"/>
+          <w:numId w:val="31"/>
+        </w:numPr>
+        <w:rPr>
+          <w:color w:val="000000" w:themeColor="text1"/>
+        </w:rPr>
+      </w:pPr>
+      <w:proofErr w:type="spellStart"/>
+      <w:r>
+        <w:rPr>
+          <w:color w:val="000000" w:themeColor="text1"/>
+          <w:lang w:val="en-US"/>
+        </w:rPr>
+        <w:t>Logback</w:t>
+      </w:r>
+      <w:proofErr w:type="spellEnd"/>
+      <w:r>
+        <w:rPr>
+          <w:color w:val="000000" w:themeColor="text1"/>
+          <w:lang w:val="en-US"/>
+        </w:rPr>
+        <w:t xml:space="preserve"> </w:t>
+      </w:r>
+      <w:r>
+        <w:rPr>
+          <w:color w:val="000000" w:themeColor="text1"/>
+        </w:rPr>
+        <w:t xml:space="preserve">– библиотека для </w:t>
+      </w:r>
+      <w:proofErr w:type="spellStart"/>
+      <w:r>
+        <w:rPr>
+          <w:color w:val="000000" w:themeColor="text1"/>
+        </w:rPr>
+        <w:t>логирования</w:t>
+      </w:r>
+      <w:proofErr w:type="spellEnd"/>
+    </w:p>
+    <w:p>
+      <w:pPr>
+        <w:pStyle w:val="3"/>
+      </w:pPr>
+      <w:bookmarkStart w:id="66" w:name="_Toc52317787"/>
+      <w:r>
+        <w:t>Схема развертывания приложения</w:t>
+      </w:r>
+      <w:bookmarkEnd w:id="66"/>
+    </w:p>
+    <w:p>
+      <w:pPr>
+        <w:pStyle w:val="a0"/>
+        <w:rPr>
+          <w:color w:val="000000" w:themeColor="text1"/>
+        </w:rPr>
+      </w:pPr>
+      <w:r>
+        <w:rPr>
+          <w:color w:val="000000" w:themeColor="text1"/>
+        </w:rPr>
+        <w:t xml:space="preserve">Приложение является </w:t>
+      </w:r>
+      <w:proofErr w:type="spellStart"/>
+      <w:r>
+        <w:rPr>
+          <w:color w:val="000000" w:themeColor="text1"/>
+        </w:rPr>
+        <w:t>десктопным</w:t>
+      </w:r>
+      <w:proofErr w:type="spellEnd"/>
+      <w:r>
+        <w:rPr>
+          <w:color w:val="000000" w:themeColor="text1"/>
+        </w:rPr>
+        <w:t xml:space="preserve"> и запускается на одной машине. Приложение собирается при помощи системы сборки – </w:t>
+      </w:r>
+      <w:r>
+        <w:rPr>
+          <w:color w:val="000000" w:themeColor="text1"/>
+          <w:lang w:val="en-US"/>
+        </w:rPr>
+        <w:t>Gradle</w:t>
+      </w:r>
+      <w:r>
+        <w:rPr>
+          <w:color w:val="000000" w:themeColor="text1"/>
+        </w:rPr>
+        <w:t>. Так же есть пакет с тестами, которой не попадает в файлы исходного кода приложения</w:t>
+      </w:r>
+    </w:p>
+    <w:p>
+      <w:pPr>
+        <w:pStyle w:val="1"/>
+      </w:pPr>
+      <w:bookmarkStart w:id="67" w:name="_Ref535409726"/>
+      <w:bookmarkStart w:id="68" w:name="_Ref535409729"/>
+      <w:bookmarkStart w:id="69" w:name="_Toc52317788"/>
+      <w:r>
+        <w:t>Допущения и ограничения</w:t>
+      </w:r>
+      <w:bookmarkEnd w:id="67"/>
+      <w:bookmarkEnd w:id="68"/>
+      <w:bookmarkEnd w:id="69"/>
+    </w:p>
+    <w:p>
+      <w:pPr>
+        <w:pStyle w:val="a0"/>
+      </w:pPr>
+      <w:r>
+        <w:t xml:space="preserve">При разработке проекта принято допущение, что вывод результатов вычислений с вещественными числами ограничивается до двух знаков после запятой. Также приложение не сохраняет результаты предыдущих вычислений не записанных в </w:t>
+      </w:r>
+      <w:r>
+        <w:rPr>
+          <w:lang w:val="en-US"/>
+        </w:rPr>
+        <w:t>csv</w:t>
+      </w:r>
+      <w:r>
+        <w:t xml:space="preserve"> </w:t>
+      </w:r>
+      <w:r>
+        <w:t xml:space="preserve">файл. </w:t>
+      </w:r>
+    </w:p>
+    <w:p>
+      <w:pPr>
+        <w:pStyle w:val="a0"/>
         <w:rPr>
           <w:color w:val="008000"/>
         </w:rPr>
       </w:pPr>
-      <w:bookmarkStart w:id="52" w:name="_Ref535397143"/>
-      <w:bookmarkStart w:id="53" w:name="_Ref535397146"/>
-      <w:bookmarkStart w:id="54" w:name="_Toc530305859"/>
+      <w:bookmarkStart w:id="70" w:name="_Ref535397143"/>
+      <w:bookmarkStart w:id="71" w:name="_Ref535397146"/>
+      <w:bookmarkStart w:id="72" w:name="_Toc530305859"/>
     </w:p>
     <w:p>
       <w:pPr>
         <w:pStyle w:val="1"/>
       </w:pPr>
-      <w:bookmarkStart w:id="55" w:name="_Ref4498734"/>
-      <w:bookmarkStart w:id="56" w:name="_Ref4498737"/>
+      <w:bookmarkStart w:id="73" w:name="_Ref4498734"/>
+      <w:bookmarkStart w:id="74" w:name="_Ref4498737"/>
       <w:r>
         <w:br w:type="page"/>
       </w:r>
-      <w:bookmarkStart w:id="57" w:name="_Ref78059594"/>
-      <w:bookmarkStart w:id="58" w:name="_Ref78059595"/>
-      <w:bookmarkStart w:id="59" w:name="_Toc52317789"/>
+      <w:bookmarkStart w:id="75" w:name="_Ref78059594"/>
+      <w:bookmarkStart w:id="76" w:name="_Ref78059595"/>
+      <w:bookmarkStart w:id="77" w:name="_Toc52317789"/>
       <w:r>
         <w:lastRenderedPageBreak/>
         <w:t>Известные проблемы</w:t>
       </w:r>
-      <w:bookmarkEnd w:id="52"/>
-      <w:bookmarkEnd w:id="53"/>
-      <w:bookmarkEnd w:id="55"/>
-      <w:bookmarkEnd w:id="56"/>
-      <w:bookmarkEnd w:id="57"/>
-      <w:bookmarkEnd w:id="58"/>
-      <w:bookmarkEnd w:id="59"/>
+      <w:bookmarkEnd w:id="70"/>
+      <w:bookmarkEnd w:id="71"/>
+      <w:bookmarkEnd w:id="73"/>
+      <w:bookmarkEnd w:id="74"/>
+      <w:bookmarkEnd w:id="75"/>
+      <w:bookmarkEnd w:id="76"/>
+      <w:bookmarkEnd w:id="77"/>
     </w:p>
     <w:p>
       <w:pPr>
         <w:pStyle w:val="a0"/>
       </w:pPr>
       <w:r>
-        <w:t>Ниже прив</w:t>
+        <w:t>Н</w:t>
+      </w:r>
+      <w:bookmarkStart w:id="78" w:name="OLE_LINK20"/>
+      <w:bookmarkStart w:id="79" w:name="OLE_LINK21"/>
+      <w:r>
+        <w:t>и</w:t>
+      </w:r>
+      <w:bookmarkEnd w:id="78"/>
+      <w:bookmarkEnd w:id="79"/>
+      <w:r>
+        <w:t>же прив</w:t>
       </w:r>
       <w:r>
         <w:t>одятся</w:t>
@@ -5190,14 +6201,14 @@
           <w:color w:val="339966"/>
         </w:rPr>
       </w:pPr>
-      <w:bookmarkStart w:id="60" w:name="_Toc52317790"/>
+      <w:bookmarkStart w:id="80" w:name="_Toc52317790"/>
       <w:r>
         <w:rPr>
           <w:color w:val="339966"/>
         </w:rPr>
         <w:t>Невысокая производительность приложения</w:t>
       </w:r>
-      <w:bookmarkEnd w:id="60"/>
+      <w:bookmarkEnd w:id="80"/>
     </w:p>
     <w:tbl>
       <w:tblPr>
@@ -5303,7 +6314,23 @@
               <w:rPr>
                 <w:color w:val="339966"/>
               </w:rPr>
-              <w:t xml:space="preserve"> (высокий)</w:t>
+              <w:t xml:space="preserve"> (в</w:t>
+            </w:r>
+            <w:bookmarkStart w:id="81" w:name="OLE_LINK16"/>
+            <w:bookmarkStart w:id="82" w:name="OLE_LINK17"/>
+            <w:r>
+              <w:rPr>
+                <w:color w:val="339966"/>
+              </w:rPr>
+              <w:t>ы</w:t>
+            </w:r>
+            <w:bookmarkEnd w:id="81"/>
+            <w:bookmarkEnd w:id="82"/>
+            <w:r>
+              <w:rPr>
+                <w:color w:val="339966"/>
+              </w:rPr>
+              <w:t>сокий)</w:t>
             </w:r>
           </w:p>
         </w:tc>
@@ -5432,7 +6459,7 @@
         <w:pStyle w:val="a0"/>
       </w:pPr>
     </w:p>
-    <w:bookmarkEnd w:id="54"/>
+    <w:bookmarkEnd w:id="72"/>
     <w:p>
       <w:pPr>
         <w:pStyle w:val="a5"/>
@@ -5442,7 +6469,17 @@
       </w:r>
       <w:r>
         <w:lastRenderedPageBreak/>
-        <w:t>Лист регистрации изменений</w:t>
+        <w:t>Лист рег</w:t>
+      </w:r>
+      <w:bookmarkStart w:id="83" w:name="OLE_LINK22"/>
+      <w:bookmarkStart w:id="84" w:name="OLE_LINK23"/>
+      <w:r>
+        <w:t>и</w:t>
+      </w:r>
+      <w:bookmarkEnd w:id="83"/>
+      <w:bookmarkEnd w:id="84"/>
+      <w:r>
+        <w:t>страции изменений</w:t>
       </w:r>
     </w:p>
     <w:tbl>
@@ -5642,8 +6679,8 @@
               <w:pStyle w:val="TableText"/>
               <w:jc w:val="center"/>
             </w:pPr>
-            <w:bookmarkStart w:id="61" w:name="OLE_LINK4"/>
-            <w:bookmarkStart w:id="62" w:name="OLE_LINK5"/>
+            <w:bookmarkStart w:id="85" w:name="OLE_LINK4"/>
+            <w:bookmarkStart w:id="86" w:name="OLE_LINK5"/>
             <w:r>
               <w:t>Гайдамака А</w:t>
             </w:r>
@@ -5671,8 +6708,8 @@
             <w:r>
               <w:t>.</w:t>
             </w:r>
-            <w:bookmarkEnd w:id="61"/>
-            <w:bookmarkEnd w:id="62"/>
+            <w:bookmarkEnd w:id="85"/>
+            <w:bookmarkEnd w:id="86"/>
           </w:p>
         </w:tc>
       </w:tr>
@@ -5733,8 +6770,15 @@
             <w:pPr>
               <w:pStyle w:val="TableText"/>
             </w:pPr>
+            <w:bookmarkStart w:id="87" w:name="OLE_LINK14"/>
+            <w:bookmarkStart w:id="88" w:name="OLE_LINK15"/>
             <w:r>
-              <w:t>Добавлен пункт 3 (</w:t>
+              <w:t xml:space="preserve">Добавлен пункт 3 </w:t>
+            </w:r>
+            <w:bookmarkEnd w:id="87"/>
+            <w:bookmarkEnd w:id="88"/>
+            <w:r>
+              <w:t>(</w:t>
             </w:r>
             <w:r>
               <w:t>Требования к программному решению</w:t>
@@ -5763,6 +6807,8 @@
               <w:pStyle w:val="TableText"/>
               <w:jc w:val="center"/>
             </w:pPr>
+            <w:bookmarkStart w:id="89" w:name="OLE_LINK24"/>
+            <w:bookmarkStart w:id="90" w:name="OLE_LINK25"/>
             <w:r>
               <w:t>Гайдамака А</w:t>
             </w:r>
@@ -5775,6 +6821,8 @@
             <w:r>
               <w:t xml:space="preserve">, </w:t>
             </w:r>
+            <w:bookmarkEnd w:id="89"/>
+            <w:bookmarkEnd w:id="90"/>
             <w:r>
               <w:t>Ланчуковская К</w:t>
             </w:r>
@@ -5805,7 +6853,16 @@
           <w:p>
             <w:pPr>
               <w:pStyle w:val="TableText"/>
+              <w:rPr>
+                <w:lang w:val="en-US"/>
+              </w:rPr>
             </w:pPr>
+            <w:r>
+              <w:rPr>
+                <w:lang w:val="en-US"/>
+              </w:rPr>
+              <w:t>22.11.2020</w:t>
+            </w:r>
           </w:p>
         </w:tc>
         <w:tc>
@@ -5817,7 +6874,16 @@
             <w:pPr>
               <w:pStyle w:val="TableText"/>
               <w:jc w:val="center"/>
+              <w:rPr>
+                <w:lang w:val="en-US"/>
+              </w:rPr>
             </w:pPr>
+            <w:r>
+              <w:rPr>
+                <w:lang w:val="en-US"/>
+              </w:rPr>
+              <w:t>1.0.3</w:t>
+            </w:r>
           </w:p>
         </w:tc>
         <w:tc>
@@ -5828,7 +6894,44 @@
           <w:p>
             <w:pPr>
               <w:pStyle w:val="TableText"/>
+              <w:rPr>
+                <w:lang w:val="en-US"/>
+              </w:rPr>
             </w:pPr>
+            <w:r>
+              <w:t>Добавлен</w:t>
+            </w:r>
+            <w:bookmarkStart w:id="91" w:name="OLE_LINK18"/>
+            <w:bookmarkStart w:id="92" w:name="OLE_LINK19"/>
+            <w:r>
+              <w:t>ы</w:t>
+            </w:r>
+            <w:bookmarkEnd w:id="91"/>
+            <w:bookmarkEnd w:id="92"/>
+            <w:r>
+              <w:t xml:space="preserve"> пункт</w:t>
+            </w:r>
+            <w:r>
+              <w:t>ы</w:t>
+            </w:r>
+            <w:r>
+              <w:t xml:space="preserve"> 3</w:t>
+            </w:r>
+            <w:r>
+              <w:rPr>
+                <w:lang w:val="en-US"/>
+              </w:rPr>
+              <w:t xml:space="preserve"> </w:t>
+            </w:r>
+            <w:r>
+              <w:t>и</w:t>
+            </w:r>
+            <w:r>
+              <w:rPr>
+                <w:lang w:val="en-US"/>
+              </w:rPr>
+              <w:t xml:space="preserve"> 4</w:t>
+            </w:r>
           </w:p>
         </w:tc>
         <w:tc>
@@ -5841,6 +6944,33 @@
               <w:pStyle w:val="TableText"/>
               <w:jc w:val="center"/>
             </w:pPr>
+            <w:r>
+              <w:t>Гайдамака А</w:t>
+            </w:r>
+            <w:r>
+              <w:t>.</w:t>
+            </w:r>
+            <w:r>
+              <w:t>В</w:t>
+            </w:r>
+            <w:r>
+              <w:t>,</w:t>
+            </w:r>
+            <w:r>
+              <w:t xml:space="preserve"> Ланчуковская К</w:t>
+            </w:r>
+            <w:r>
+              <w:t>.</w:t>
+            </w:r>
+            <w:r>
+              <w:rPr>
+                <w:lang w:val="en-US"/>
+              </w:rPr>
+              <w:t>C</w:t>
+            </w:r>
+            <w:r>
+              <w:t>.</w:t>
+            </w:r>
           </w:p>
         </w:tc>
       </w:tr>
@@ -6882,7 +8012,7 @@
               <w:sz w:val="18"/>
               <w:szCs w:val="18"/>
             </w:rPr>
-            <w:t>1.0.2</w:t>
+            <w:t>1.0.3</w:t>
           </w:r>
           <w:r>
             <w:rPr>
@@ -6966,7 +8096,7 @@
               <w:sz w:val="18"/>
               <w:szCs w:val="18"/>
             </w:rPr>
-            <w:t>30.09.2020</w:t>
+            <w:t>22.11.2020</w:t>
           </w:r>
           <w:r>
             <w:rPr>
@@ -7971,6 +9101,119 @@
     </w:lvl>
   </w:abstractNum>
   <w:abstractNum w:abstractNumId="8" w15:restartNumberingAfterBreak="0">
+    <w:nsid w:val="23EB3933"/>
+    <w:multiLevelType w:val="hybridMultilevel"/>
+    <w:tmpl w:val="25103C36"/>
+    <w:lvl w:ilvl="0" w:tplc="04190001">
+      <w:start w:val="1"/>
+      <w:numFmt w:val="bullet"/>
+      <w:lvlText w:val=""/>
+      <w:lvlJc w:val="left"/>
+      <w:pPr>
+        <w:ind w:left="1287" w:hanging="360"/>
+      </w:pPr>
+      <w:rPr>
+        <w:rFonts w:ascii="Symbol" w:hAnsi="Symbol" w:hint="default"/>
+      </w:rPr>
+    </w:lvl>
+    <w:lvl w:ilvl="1" w:tplc="04190003" w:tentative="1">
+      <w:start w:val="1"/>
+      <w:numFmt w:val="bullet"/>
+      <w:lvlText w:val="o"/>
+      <w:lvlJc w:val="left"/>
+      <w:pPr>
+        <w:ind w:left="2007" w:hanging="360"/>
+      </w:pPr>
+      <w:rPr>
+        <w:rFonts w:ascii="Courier New" w:hAnsi="Courier New" w:cs="Courier New" w:hint="default"/>
+      </w:rPr>
+    </w:lvl>
+    <w:lvl w:ilvl="2" w:tplc="04190005" w:tentative="1">
+      <w:start w:val="1"/>
+      <w:numFmt w:val="bullet"/>
+      <w:lvlText w:val=""/>
+      <w:lvlJc w:val="left"/>
+      <w:pPr>
+        <w:ind w:left="2727" w:hanging="360"/>
+      </w:pPr>
+      <w:rPr>
+        <w:rFonts w:ascii="Wingdings" w:hAnsi="Wingdings" w:hint="default"/>
+      </w:rPr>
+    </w:lvl>
+    <w:lvl w:ilvl="3" w:tplc="04190001" w:tentative="1">
+      <w:start w:val="1"/>
+      <w:numFmt w:val="bullet"/>
+      <w:lvlText w:val=""/>
+      <w:lvlJc w:val="left"/>
+      <w:pPr>
+        <w:ind w:left="3447" w:hanging="360"/>
+      </w:pPr>
+      <w:rPr>
+        <w:rFonts w:ascii="Symbol" w:hAnsi="Symbol" w:hint="default"/>
+      </w:rPr>
+    </w:lvl>
+    <w:lvl w:ilvl="4" w:tplc="04190003" w:tentative="1">
+      <w:start w:val="1"/>
+      <w:numFmt w:val="bullet"/>
+      <w:lvlText w:val="o"/>
+      <w:lvlJc w:val="left"/>
+      <w:pPr>
+        <w:ind w:left="4167" w:hanging="360"/>
+      </w:pPr>
+      <w:rPr>
+        <w:rFonts w:ascii="Courier New" w:hAnsi="Courier New" w:cs="Courier New" w:hint="default"/>
+      </w:rPr>
+    </w:lvl>
+    <w:lvl w:ilvl="5" w:tplc="04190005" w:tentative="1">
+      <w:start w:val="1"/>
+      <w:numFmt w:val="bullet"/>
+      <w:lvlText w:val=""/>
+      <w:lvlJc w:val="left"/>
+      <w:pPr>
+        <w:ind w:left="4887" w:hanging="360"/>
+      </w:pPr>
+      <w:rPr>
+        <w:rFonts w:ascii="Wingdings" w:hAnsi="Wingdings" w:hint="default"/>
+      </w:rPr>
+    </w:lvl>
+    <w:lvl w:ilvl="6" w:tplc="04190001" w:tentative="1">
+      <w:start w:val="1"/>
+      <w:numFmt w:val="bullet"/>
+      <w:lvlText w:val=""/>
+      <w:lvlJc w:val="left"/>
+      <w:pPr>
+        <w:ind w:left="5607" w:hanging="360"/>
+      </w:pPr>
+      <w:rPr>
+        <w:rFonts w:ascii="Symbol" w:hAnsi="Symbol" w:hint="default"/>
+      </w:rPr>
+    </w:lvl>
+    <w:lvl w:ilvl="7" w:tplc="04190003" w:tentative="1">
+      <w:start w:val="1"/>
+      <w:numFmt w:val="bullet"/>
+      <w:lvlText w:val="o"/>
+      <w:lvlJc w:val="left"/>
+      <w:pPr>
+        <w:ind w:left="6327" w:hanging="360"/>
+      </w:pPr>
+      <w:rPr>
+        <w:rFonts w:ascii="Courier New" w:hAnsi="Courier New" w:cs="Courier New" w:hint="default"/>
+      </w:rPr>
+    </w:lvl>
+    <w:lvl w:ilvl="8" w:tplc="04190005" w:tentative="1">
+      <w:start w:val="1"/>
+      <w:numFmt w:val="bullet"/>
+      <w:lvlText w:val=""/>
+      <w:lvlJc w:val="left"/>
+      <w:pPr>
+        <w:ind w:left="7047" w:hanging="360"/>
+      </w:pPr>
+      <w:rPr>
+        <w:rFonts w:ascii="Wingdings" w:hAnsi="Wingdings" w:hint="default"/>
+      </w:rPr>
+    </w:lvl>
+  </w:abstractNum>
+  <w:abstractNum w:abstractNumId="9" w15:restartNumberingAfterBreak="0">
     <w:nsid w:val="298B7DB3"/>
     <w:multiLevelType w:val="hybridMultilevel"/>
     <w:tmpl w:val="2856F7EC"/>
@@ -8083,7 +9326,233 @@
       </w:rPr>
     </w:lvl>
   </w:abstractNum>
-  <w:abstractNum w:abstractNumId="9" w15:restartNumberingAfterBreak="0">
+  <w:abstractNum w:abstractNumId="10" w15:restartNumberingAfterBreak="0">
+    <w:nsid w:val="2B4F4395"/>
+    <w:multiLevelType w:val="hybridMultilevel"/>
+    <w:tmpl w:val="C2EEA7E6"/>
+    <w:lvl w:ilvl="0" w:tplc="04190001">
+      <w:start w:val="1"/>
+      <w:numFmt w:val="bullet"/>
+      <w:lvlText w:val=""/>
+      <w:lvlJc w:val="left"/>
+      <w:pPr>
+        <w:ind w:left="1287" w:hanging="360"/>
+      </w:pPr>
+      <w:rPr>
+        <w:rFonts w:ascii="Symbol" w:hAnsi="Symbol" w:hint="default"/>
+      </w:rPr>
+    </w:lvl>
+    <w:lvl w:ilvl="1" w:tplc="04190003" w:tentative="1">
+      <w:start w:val="1"/>
+      <w:numFmt w:val="bullet"/>
+      <w:lvlText w:val="o"/>
+      <w:lvlJc w:val="left"/>
+      <w:pPr>
+        <w:ind w:left="2007" w:hanging="360"/>
+      </w:pPr>
+      <w:rPr>
+        <w:rFonts w:ascii="Courier New" w:hAnsi="Courier New" w:cs="Courier New" w:hint="default"/>
+      </w:rPr>
+    </w:lvl>
+    <w:lvl w:ilvl="2" w:tplc="04190005" w:tentative="1">
+      <w:start w:val="1"/>
+      <w:numFmt w:val="bullet"/>
+      <w:lvlText w:val=""/>
+      <w:lvlJc w:val="left"/>
+      <w:pPr>
+        <w:ind w:left="2727" w:hanging="360"/>
+      </w:pPr>
+      <w:rPr>
+        <w:rFonts w:ascii="Wingdings" w:hAnsi="Wingdings" w:hint="default"/>
+      </w:rPr>
+    </w:lvl>
+    <w:lvl w:ilvl="3" w:tplc="04190001" w:tentative="1">
+      <w:start w:val="1"/>
+      <w:numFmt w:val="bullet"/>
+      <w:lvlText w:val=""/>
+      <w:lvlJc w:val="left"/>
+      <w:pPr>
+        <w:ind w:left="3447" w:hanging="360"/>
+      </w:pPr>
+      <w:rPr>
+        <w:rFonts w:ascii="Symbol" w:hAnsi="Symbol" w:hint="default"/>
+      </w:rPr>
+    </w:lvl>
+    <w:lvl w:ilvl="4" w:tplc="04190003" w:tentative="1">
+      <w:start w:val="1"/>
+      <w:numFmt w:val="bullet"/>
+      <w:lvlText w:val="o"/>
+      <w:lvlJc w:val="left"/>
+      <w:pPr>
+        <w:ind w:left="4167" w:hanging="360"/>
+      </w:pPr>
+      <w:rPr>
+        <w:rFonts w:ascii="Courier New" w:hAnsi="Courier New" w:cs="Courier New" w:hint="default"/>
+      </w:rPr>
+    </w:lvl>
+    <w:lvl w:ilvl="5" w:tplc="04190005" w:tentative="1">
+      <w:start w:val="1"/>
+      <w:numFmt w:val="bullet"/>
+      <w:lvlText w:val=""/>
+      <w:lvlJc w:val="left"/>
+      <w:pPr>
+        <w:ind w:left="4887" w:hanging="360"/>
+      </w:pPr>
+      <w:rPr>
+        <w:rFonts w:ascii="Wingdings" w:hAnsi="Wingdings" w:hint="default"/>
+      </w:rPr>
+    </w:lvl>
+    <w:lvl w:ilvl="6" w:tplc="04190001" w:tentative="1">
+      <w:start w:val="1"/>
+      <w:numFmt w:val="bullet"/>
+      <w:lvlText w:val=""/>
+      <w:lvlJc w:val="left"/>
+      <w:pPr>
+        <w:ind w:left="5607" w:hanging="360"/>
+      </w:pPr>
+      <w:rPr>
+        <w:rFonts w:ascii="Symbol" w:hAnsi="Symbol" w:hint="default"/>
+      </w:rPr>
+    </w:lvl>
+    <w:lvl w:ilvl="7" w:tplc="04190003" w:tentative="1">
+      <w:start w:val="1"/>
+      <w:numFmt w:val="bullet"/>
+      <w:lvlText w:val="o"/>
+      <w:lvlJc w:val="left"/>
+      <w:pPr>
+        <w:ind w:left="6327" w:hanging="360"/>
+      </w:pPr>
+      <w:rPr>
+        <w:rFonts w:ascii="Courier New" w:hAnsi="Courier New" w:cs="Courier New" w:hint="default"/>
+      </w:rPr>
+    </w:lvl>
+    <w:lvl w:ilvl="8" w:tplc="04190005" w:tentative="1">
+      <w:start w:val="1"/>
+      <w:numFmt w:val="bullet"/>
+      <w:lvlText w:val=""/>
+      <w:lvlJc w:val="left"/>
+      <w:pPr>
+        <w:ind w:left="7047" w:hanging="360"/>
+      </w:pPr>
+      <w:rPr>
+        <w:rFonts w:ascii="Wingdings" w:hAnsi="Wingdings" w:hint="default"/>
+      </w:rPr>
+    </w:lvl>
+  </w:abstractNum>
+  <w:abstractNum w:abstractNumId="11" w15:restartNumberingAfterBreak="0">
+    <w:nsid w:val="2C3405F4"/>
+    <w:multiLevelType w:val="hybridMultilevel"/>
+    <w:tmpl w:val="39ACF214"/>
+    <w:lvl w:ilvl="0" w:tplc="04190001">
+      <w:start w:val="1"/>
+      <w:numFmt w:val="bullet"/>
+      <w:lvlText w:val=""/>
+      <w:lvlJc w:val="left"/>
+      <w:pPr>
+        <w:ind w:left="1647" w:hanging="360"/>
+      </w:pPr>
+      <w:rPr>
+        <w:rFonts w:ascii="Symbol" w:hAnsi="Symbol" w:hint="default"/>
+      </w:rPr>
+    </w:lvl>
+    <w:lvl w:ilvl="1" w:tplc="04190003" w:tentative="1">
+      <w:start w:val="1"/>
+      <w:numFmt w:val="bullet"/>
+      <w:lvlText w:val="o"/>
+      <w:lvlJc w:val="left"/>
+      <w:pPr>
+        <w:ind w:left="2367" w:hanging="360"/>
+      </w:pPr>
+      <w:rPr>
+        <w:rFonts w:ascii="Courier New" w:hAnsi="Courier New" w:cs="Courier New" w:hint="default"/>
+      </w:rPr>
+    </w:lvl>
+    <w:lvl w:ilvl="2" w:tplc="04190005" w:tentative="1">
+      <w:start w:val="1"/>
+      <w:numFmt w:val="bullet"/>
+      <w:lvlText w:val=""/>
+      <w:lvlJc w:val="left"/>
+      <w:pPr>
+        <w:ind w:left="3087" w:hanging="360"/>
+      </w:pPr>
+      <w:rPr>
+        <w:rFonts w:ascii="Wingdings" w:hAnsi="Wingdings" w:hint="default"/>
+      </w:rPr>
+    </w:lvl>
+    <w:lvl w:ilvl="3" w:tplc="04190001" w:tentative="1">
+      <w:start w:val="1"/>
+      <w:numFmt w:val="bullet"/>
+      <w:lvlText w:val=""/>
+      <w:lvlJc w:val="left"/>
+      <w:pPr>
+        <w:ind w:left="3807" w:hanging="360"/>
+      </w:pPr>
+      <w:rPr>
+        <w:rFonts w:ascii="Symbol" w:hAnsi="Symbol" w:hint="default"/>
+      </w:rPr>
+    </w:lvl>
+    <w:lvl w:ilvl="4" w:tplc="04190003" w:tentative="1">
+      <w:start w:val="1"/>
+      <w:numFmt w:val="bullet"/>
+      <w:lvlText w:val="o"/>
+      <w:lvlJc w:val="left"/>
+      <w:pPr>
+        <w:ind w:left="4527" w:hanging="360"/>
+      </w:pPr>
+      <w:rPr>
+        <w:rFonts w:ascii="Courier New" w:hAnsi="Courier New" w:cs="Courier New" w:hint="default"/>
+      </w:rPr>
+    </w:lvl>
+    <w:lvl w:ilvl="5" w:tplc="04190005" w:tentative="1">
+      <w:start w:val="1"/>
+      <w:numFmt w:val="bullet"/>
+      <w:lvlText w:val=""/>
+      <w:lvlJc w:val="left"/>
+      <w:pPr>
+        <w:ind w:left="5247" w:hanging="360"/>
+      </w:pPr>
+      <w:rPr>
+        <w:rFonts w:ascii="Wingdings" w:hAnsi="Wingdings" w:hint="default"/>
+      </w:rPr>
+    </w:lvl>
+    <w:lvl w:ilvl="6" w:tplc="04190001" w:tentative="1">
+      <w:start w:val="1"/>
+      <w:numFmt w:val="bullet"/>
+      <w:lvlText w:val=""/>
+      <w:lvlJc w:val="left"/>
+      <w:pPr>
+        <w:ind w:left="5967" w:hanging="360"/>
+      </w:pPr>
+      <w:rPr>
+        <w:rFonts w:ascii="Symbol" w:hAnsi="Symbol" w:hint="default"/>
+      </w:rPr>
+    </w:lvl>
+    <w:lvl w:ilvl="7" w:tplc="04190003" w:tentative="1">
+      <w:start w:val="1"/>
+      <w:numFmt w:val="bullet"/>
+      <w:lvlText w:val="o"/>
+      <w:lvlJc w:val="left"/>
+      <w:pPr>
+        <w:ind w:left="6687" w:hanging="360"/>
+      </w:pPr>
+      <w:rPr>
+        <w:rFonts w:ascii="Courier New" w:hAnsi="Courier New" w:cs="Courier New" w:hint="default"/>
+      </w:rPr>
+    </w:lvl>
+    <w:lvl w:ilvl="8" w:tplc="04190005" w:tentative="1">
+      <w:start w:val="1"/>
+      <w:numFmt w:val="bullet"/>
+      <w:lvlText w:val=""/>
+      <w:lvlJc w:val="left"/>
+      <w:pPr>
+        <w:ind w:left="7407" w:hanging="360"/>
+      </w:pPr>
+      <w:rPr>
+        <w:rFonts w:ascii="Wingdings" w:hAnsi="Wingdings" w:hint="default"/>
+      </w:rPr>
+    </w:lvl>
+  </w:abstractNum>
+  <w:abstractNum w:abstractNumId="12" w15:restartNumberingAfterBreak="0">
     <w:nsid w:val="30A8492C"/>
     <w:multiLevelType w:val="hybridMultilevel"/>
     <w:tmpl w:val="C3AC2A18"/>
@@ -8196,7 +9665,7 @@
       </w:rPr>
     </w:lvl>
   </w:abstractNum>
-  <w:abstractNum w:abstractNumId="10" w15:restartNumberingAfterBreak="0">
+  <w:abstractNum w:abstractNumId="13" w15:restartNumberingAfterBreak="0">
     <w:nsid w:val="33F87A89"/>
     <w:multiLevelType w:val="multilevel"/>
     <w:tmpl w:val="88CEC14E"/>
@@ -8337,13 +9806,126 @@
       </w:rPr>
     </w:lvl>
   </w:abstractNum>
-  <w:abstractNum w:abstractNumId="11" w15:restartNumberingAfterBreak="0">
+  <w:abstractNum w:abstractNumId="14" w15:restartNumberingAfterBreak="0">
+    <w:nsid w:val="34A72500"/>
+    <w:multiLevelType w:val="hybridMultilevel"/>
+    <w:tmpl w:val="3FAAE580"/>
+    <w:lvl w:ilvl="0" w:tplc="04190001">
+      <w:start w:val="1"/>
+      <w:numFmt w:val="bullet"/>
+      <w:lvlText w:val=""/>
+      <w:lvlJc w:val="left"/>
+      <w:pPr>
+        <w:ind w:left="1287" w:hanging="360"/>
+      </w:pPr>
+      <w:rPr>
+        <w:rFonts w:ascii="Symbol" w:hAnsi="Symbol" w:hint="default"/>
+      </w:rPr>
+    </w:lvl>
+    <w:lvl w:ilvl="1" w:tplc="04190003" w:tentative="1">
+      <w:start w:val="1"/>
+      <w:numFmt w:val="bullet"/>
+      <w:lvlText w:val="o"/>
+      <w:lvlJc w:val="left"/>
+      <w:pPr>
+        <w:ind w:left="2007" w:hanging="360"/>
+      </w:pPr>
+      <w:rPr>
+        <w:rFonts w:ascii="Courier New" w:hAnsi="Courier New" w:cs="Courier New" w:hint="default"/>
+      </w:rPr>
+    </w:lvl>
+    <w:lvl w:ilvl="2" w:tplc="04190005" w:tentative="1">
+      <w:start w:val="1"/>
+      <w:numFmt w:val="bullet"/>
+      <w:lvlText w:val=""/>
+      <w:lvlJc w:val="left"/>
+      <w:pPr>
+        <w:ind w:left="2727" w:hanging="360"/>
+      </w:pPr>
+      <w:rPr>
+        <w:rFonts w:ascii="Wingdings" w:hAnsi="Wingdings" w:hint="default"/>
+      </w:rPr>
+    </w:lvl>
+    <w:lvl w:ilvl="3" w:tplc="04190001" w:tentative="1">
+      <w:start w:val="1"/>
+      <w:numFmt w:val="bullet"/>
+      <w:lvlText w:val=""/>
+      <w:lvlJc w:val="left"/>
+      <w:pPr>
+        <w:ind w:left="3447" w:hanging="360"/>
+      </w:pPr>
+      <w:rPr>
+        <w:rFonts w:ascii="Symbol" w:hAnsi="Symbol" w:hint="default"/>
+      </w:rPr>
+    </w:lvl>
+    <w:lvl w:ilvl="4" w:tplc="04190003" w:tentative="1">
+      <w:start w:val="1"/>
+      <w:numFmt w:val="bullet"/>
+      <w:lvlText w:val="o"/>
+      <w:lvlJc w:val="left"/>
+      <w:pPr>
+        <w:ind w:left="4167" w:hanging="360"/>
+      </w:pPr>
+      <w:rPr>
+        <w:rFonts w:ascii="Courier New" w:hAnsi="Courier New" w:cs="Courier New" w:hint="default"/>
+      </w:rPr>
+    </w:lvl>
+    <w:lvl w:ilvl="5" w:tplc="04190005" w:tentative="1">
+      <w:start w:val="1"/>
+      <w:numFmt w:val="bullet"/>
+      <w:lvlText w:val=""/>
+      <w:lvlJc w:val="left"/>
+      <w:pPr>
+        <w:ind w:left="4887" w:hanging="360"/>
+      </w:pPr>
+      <w:rPr>
+        <w:rFonts w:ascii="Wingdings" w:hAnsi="Wingdings" w:hint="default"/>
+      </w:rPr>
+    </w:lvl>
+    <w:lvl w:ilvl="6" w:tplc="04190001" w:tentative="1">
+      <w:start w:val="1"/>
+      <w:numFmt w:val="bullet"/>
+      <w:lvlText w:val=""/>
+      <w:lvlJc w:val="left"/>
+      <w:pPr>
+        <w:ind w:left="5607" w:hanging="360"/>
+      </w:pPr>
+      <w:rPr>
+        <w:rFonts w:ascii="Symbol" w:hAnsi="Symbol" w:hint="default"/>
+      </w:rPr>
+    </w:lvl>
+    <w:lvl w:ilvl="7" w:tplc="04190003" w:tentative="1">
+      <w:start w:val="1"/>
+      <w:numFmt w:val="bullet"/>
+      <w:lvlText w:val="o"/>
+      <w:lvlJc w:val="left"/>
+      <w:pPr>
+        <w:ind w:left="6327" w:hanging="360"/>
+      </w:pPr>
+      <w:rPr>
+        <w:rFonts w:ascii="Courier New" w:hAnsi="Courier New" w:cs="Courier New" w:hint="default"/>
+      </w:rPr>
+    </w:lvl>
+    <w:lvl w:ilvl="8" w:tplc="04190005" w:tentative="1">
+      <w:start w:val="1"/>
+      <w:numFmt w:val="bullet"/>
+      <w:lvlText w:val=""/>
+      <w:lvlJc w:val="left"/>
+      <w:pPr>
+        <w:ind w:left="7047" w:hanging="360"/>
+      </w:pPr>
+      <w:rPr>
+        <w:rFonts w:ascii="Wingdings" w:hAnsi="Wingdings" w:hint="default"/>
+      </w:rPr>
+    </w:lvl>
+  </w:abstractNum>
+  <w:abstractNum w:abstractNumId="15" w15:restartNumberingAfterBreak="0">
     <w:nsid w:val="35176466"/>
     <w:multiLevelType w:val="multilevel"/>
     <w:tmpl w:val="9EA4704E"/>
     <w:numStyleLink w:val="BodyListSymbol"/>
   </w:abstractNum>
-  <w:abstractNum w:abstractNumId="12" w15:restartNumberingAfterBreak="0">
+  <w:abstractNum w:abstractNumId="16" w15:restartNumberingAfterBreak="0">
     <w:nsid w:val="365E6199"/>
     <w:multiLevelType w:val="hybridMultilevel"/>
     <w:tmpl w:val="FC30841E"/>
@@ -8456,7 +10038,7 @@
       </w:rPr>
     </w:lvl>
   </w:abstractNum>
-  <w:abstractNum w:abstractNumId="13" w15:restartNumberingAfterBreak="0">
+  <w:abstractNum w:abstractNumId="17" w15:restartNumberingAfterBreak="0">
     <w:nsid w:val="38E67CD1"/>
     <w:multiLevelType w:val="hybridMultilevel"/>
     <w:tmpl w:val="5C1E7806"/>
@@ -8569,7 +10151,7 @@
       </w:rPr>
     </w:lvl>
   </w:abstractNum>
-  <w:abstractNum w:abstractNumId="14" w15:restartNumberingAfterBreak="0">
+  <w:abstractNum w:abstractNumId="18" w15:restartNumberingAfterBreak="0">
     <w:nsid w:val="3A5C2B8A"/>
     <w:multiLevelType w:val="multilevel"/>
     <w:tmpl w:val="9EA4704E"/>
@@ -8710,7 +10292,7 @@
       </w:rPr>
     </w:lvl>
   </w:abstractNum>
-  <w:abstractNum w:abstractNumId="15" w15:restartNumberingAfterBreak="0">
+  <w:abstractNum w:abstractNumId="19" w15:restartNumberingAfterBreak="0">
     <w:nsid w:val="3D9D677B"/>
     <w:multiLevelType w:val="hybridMultilevel"/>
     <w:tmpl w:val="6CA0C4A2"/>
@@ -8823,7 +10405,7 @@
       </w:rPr>
     </w:lvl>
   </w:abstractNum>
-  <w:abstractNum w:abstractNumId="16" w15:restartNumberingAfterBreak="0">
+  <w:abstractNum w:abstractNumId="20" w15:restartNumberingAfterBreak="0">
     <w:nsid w:val="477C217D"/>
     <w:multiLevelType w:val="hybridMultilevel"/>
     <w:tmpl w:val="B088C978"/>
@@ -8964,7 +10546,7 @@
       </w:rPr>
     </w:lvl>
   </w:abstractNum>
-  <w:abstractNum w:abstractNumId="17" w15:restartNumberingAfterBreak="0">
+  <w:abstractNum w:abstractNumId="21" w15:restartNumberingAfterBreak="0">
     <w:nsid w:val="4F4836E0"/>
     <w:multiLevelType w:val="multilevel"/>
     <w:tmpl w:val="F58460B4"/>
@@ -9077,7 +10659,7 @@
       </w:rPr>
     </w:lvl>
   </w:abstractNum>
-  <w:abstractNum w:abstractNumId="18" w15:restartNumberingAfterBreak="0">
+  <w:abstractNum w:abstractNumId="22" w15:restartNumberingAfterBreak="0">
     <w:nsid w:val="4F9F429F"/>
     <w:multiLevelType w:val="multilevel"/>
     <w:tmpl w:val="139C9D2A"/>
@@ -9218,7 +10800,7 @@
       </w:rPr>
     </w:lvl>
   </w:abstractNum>
-  <w:abstractNum w:abstractNumId="19" w15:restartNumberingAfterBreak="0">
+  <w:abstractNum w:abstractNumId="23" w15:restartNumberingAfterBreak="0">
     <w:nsid w:val="57913090"/>
     <w:multiLevelType w:val="hybridMultilevel"/>
     <w:tmpl w:val="84A6367A"/>
@@ -9358,7 +10940,7 @@
       </w:rPr>
     </w:lvl>
   </w:abstractNum>
-  <w:abstractNum w:abstractNumId="20" w15:restartNumberingAfterBreak="0">
+  <w:abstractNum w:abstractNumId="24" w15:restartNumberingAfterBreak="0">
     <w:nsid w:val="5A2D2973"/>
     <w:multiLevelType w:val="multilevel"/>
     <w:tmpl w:val="04190021"/>
@@ -9471,7 +11053,7 @@
       </w:rPr>
     </w:lvl>
   </w:abstractNum>
-  <w:abstractNum w:abstractNumId="21" w15:restartNumberingAfterBreak="0">
+  <w:abstractNum w:abstractNumId="25" w15:restartNumberingAfterBreak="0">
     <w:nsid w:val="5CD65415"/>
     <w:multiLevelType w:val="multilevel"/>
     <w:tmpl w:val="F58460B4"/>
@@ -9584,7 +11166,7 @@
       </w:rPr>
     </w:lvl>
   </w:abstractNum>
-  <w:abstractNum w:abstractNumId="22" w15:restartNumberingAfterBreak="0">
+  <w:abstractNum w:abstractNumId="26" w15:restartNumberingAfterBreak="0">
     <w:nsid w:val="641837A0"/>
     <w:multiLevelType w:val="hybridMultilevel"/>
     <w:tmpl w:val="5BECC796"/>
@@ -9724,7 +11306,120 @@
       </w:rPr>
     </w:lvl>
   </w:abstractNum>
-  <w:abstractNum w:abstractNumId="23" w15:restartNumberingAfterBreak="0">
+  <w:abstractNum w:abstractNumId="27" w15:restartNumberingAfterBreak="0">
+    <w:nsid w:val="6A591494"/>
+    <w:multiLevelType w:val="hybridMultilevel"/>
+    <w:tmpl w:val="582AD540"/>
+    <w:lvl w:ilvl="0" w:tplc="04190001">
+      <w:start w:val="1"/>
+      <w:numFmt w:val="bullet"/>
+      <w:lvlText w:val=""/>
+      <w:lvlJc w:val="left"/>
+      <w:pPr>
+        <w:ind w:left="1287" w:hanging="360"/>
+      </w:pPr>
+      <w:rPr>
+        <w:rFonts w:ascii="Symbol" w:hAnsi="Symbol" w:hint="default"/>
+      </w:rPr>
+    </w:lvl>
+    <w:lvl w:ilvl="1" w:tplc="04190003" w:tentative="1">
+      <w:start w:val="1"/>
+      <w:numFmt w:val="bullet"/>
+      <w:lvlText w:val="o"/>
+      <w:lvlJc w:val="left"/>
+      <w:pPr>
+        <w:ind w:left="2007" w:hanging="360"/>
+      </w:pPr>
+      <w:rPr>
+        <w:rFonts w:ascii="Courier New" w:hAnsi="Courier New" w:cs="Courier New" w:hint="default"/>
+      </w:rPr>
+    </w:lvl>
+    <w:lvl w:ilvl="2" w:tplc="04190005" w:tentative="1">
+      <w:start w:val="1"/>
+      <w:numFmt w:val="bullet"/>
+      <w:lvlText w:val=""/>
+      <w:lvlJc w:val="left"/>
+      <w:pPr>
+        <w:ind w:left="2727" w:hanging="360"/>
+      </w:pPr>
+      <w:rPr>
+        <w:rFonts w:ascii="Wingdings" w:hAnsi="Wingdings" w:hint="default"/>
+      </w:rPr>
+    </w:lvl>
+    <w:lvl w:ilvl="3" w:tplc="04190001" w:tentative="1">
+      <w:start w:val="1"/>
+      <w:numFmt w:val="bullet"/>
+      <w:lvlText w:val=""/>
+      <w:lvlJc w:val="left"/>
+      <w:pPr>
+        <w:ind w:left="3447" w:hanging="360"/>
+      </w:pPr>
+      <w:rPr>
+        <w:rFonts w:ascii="Symbol" w:hAnsi="Symbol" w:hint="default"/>
+      </w:rPr>
+    </w:lvl>
+    <w:lvl w:ilvl="4" w:tplc="04190003" w:tentative="1">
+      <w:start w:val="1"/>
+      <w:numFmt w:val="bullet"/>
+      <w:lvlText w:val="o"/>
+      <w:lvlJc w:val="left"/>
+      <w:pPr>
+        <w:ind w:left="4167" w:hanging="360"/>
+      </w:pPr>
+      <w:rPr>
+        <w:rFonts w:ascii="Courier New" w:hAnsi="Courier New" w:cs="Courier New" w:hint="default"/>
+      </w:rPr>
+    </w:lvl>
+    <w:lvl w:ilvl="5" w:tplc="04190005" w:tentative="1">
+      <w:start w:val="1"/>
+      <w:numFmt w:val="bullet"/>
+      <w:lvlText w:val=""/>
+      <w:lvlJc w:val="left"/>
+      <w:pPr>
+        <w:ind w:left="4887" w:hanging="360"/>
+      </w:pPr>
+      <w:rPr>
+        <w:rFonts w:ascii="Wingdings" w:hAnsi="Wingdings" w:hint="default"/>
+      </w:rPr>
+    </w:lvl>
+    <w:lvl w:ilvl="6" w:tplc="04190001" w:tentative="1">
+      <w:start w:val="1"/>
+      <w:numFmt w:val="bullet"/>
+      <w:lvlText w:val=""/>
+      <w:lvlJc w:val="left"/>
+      <w:pPr>
+        <w:ind w:left="5607" w:hanging="360"/>
+      </w:pPr>
+      <w:rPr>
+        <w:rFonts w:ascii="Symbol" w:hAnsi="Symbol" w:hint="default"/>
+      </w:rPr>
+    </w:lvl>
+    <w:lvl w:ilvl="7" w:tplc="04190003" w:tentative="1">
+      <w:start w:val="1"/>
+      <w:numFmt w:val="bullet"/>
+      <w:lvlText w:val="o"/>
+      <w:lvlJc w:val="left"/>
+      <w:pPr>
+        <w:ind w:left="6327" w:hanging="360"/>
+      </w:pPr>
+      <w:rPr>
+        <w:rFonts w:ascii="Courier New" w:hAnsi="Courier New" w:cs="Courier New" w:hint="default"/>
+      </w:rPr>
+    </w:lvl>
+    <w:lvl w:ilvl="8" w:tplc="04190005" w:tentative="1">
+      <w:start w:val="1"/>
+      <w:numFmt w:val="bullet"/>
+      <w:lvlText w:val=""/>
+      <w:lvlJc w:val="left"/>
+      <w:pPr>
+        <w:ind w:left="7047" w:hanging="360"/>
+      </w:pPr>
+      <w:rPr>
+        <w:rFonts w:ascii="Wingdings" w:hAnsi="Wingdings" w:hint="default"/>
+      </w:rPr>
+    </w:lvl>
+  </w:abstractNum>
+  <w:abstractNum w:abstractNumId="28" w15:restartNumberingAfterBreak="0">
     <w:nsid w:val="6F4202ED"/>
     <w:multiLevelType w:val="multilevel"/>
     <w:tmpl w:val="729A0908"/>
@@ -9865,7 +11560,120 @@
       </w:rPr>
     </w:lvl>
   </w:abstractNum>
-  <w:abstractNum w:abstractNumId="24" w15:restartNumberingAfterBreak="0">
+  <w:abstractNum w:abstractNumId="29" w15:restartNumberingAfterBreak="0">
+    <w:nsid w:val="770267F8"/>
+    <w:multiLevelType w:val="hybridMultilevel"/>
+    <w:tmpl w:val="A7E4549A"/>
+    <w:lvl w:ilvl="0" w:tplc="04190001">
+      <w:start w:val="1"/>
+      <w:numFmt w:val="bullet"/>
+      <w:lvlText w:val=""/>
+      <w:lvlJc w:val="left"/>
+      <w:pPr>
+        <w:ind w:left="1287" w:hanging="360"/>
+      </w:pPr>
+      <w:rPr>
+        <w:rFonts w:ascii="Symbol" w:hAnsi="Symbol" w:hint="default"/>
+      </w:rPr>
+    </w:lvl>
+    <w:lvl w:ilvl="1" w:tplc="04190003" w:tentative="1">
+      <w:start w:val="1"/>
+      <w:numFmt w:val="bullet"/>
+      <w:lvlText w:val="o"/>
+      <w:lvlJc w:val="left"/>
+      <w:pPr>
+        <w:ind w:left="2007" w:hanging="360"/>
+      </w:pPr>
+      <w:rPr>
+        <w:rFonts w:ascii="Courier New" w:hAnsi="Courier New" w:cs="Courier New" w:hint="default"/>
+      </w:rPr>
+    </w:lvl>
+    <w:lvl w:ilvl="2" w:tplc="04190005" w:tentative="1">
+      <w:start w:val="1"/>
+      <w:numFmt w:val="bullet"/>
+      <w:lvlText w:val=""/>
+      <w:lvlJc w:val="left"/>
+      <w:pPr>
+        <w:ind w:left="2727" w:hanging="360"/>
+      </w:pPr>
+      <w:rPr>
+        <w:rFonts w:ascii="Wingdings" w:hAnsi="Wingdings" w:hint="default"/>
+      </w:rPr>
+    </w:lvl>
+    <w:lvl w:ilvl="3" w:tplc="04190001" w:tentative="1">
+      <w:start w:val="1"/>
+      <w:numFmt w:val="bullet"/>
+      <w:lvlText w:val=""/>
+      <w:lvlJc w:val="left"/>
+      <w:pPr>
+        <w:ind w:left="3447" w:hanging="360"/>
+      </w:pPr>
+      <w:rPr>
+        <w:rFonts w:ascii="Symbol" w:hAnsi="Symbol" w:hint="default"/>
+      </w:rPr>
+    </w:lvl>
+    <w:lvl w:ilvl="4" w:tplc="04190003" w:tentative="1">
+      <w:start w:val="1"/>
+      <w:numFmt w:val="bullet"/>
+      <w:lvlText w:val="o"/>
+      <w:lvlJc w:val="left"/>
+      <w:pPr>
+        <w:ind w:left="4167" w:hanging="360"/>
+      </w:pPr>
+      <w:rPr>
+        <w:rFonts w:ascii="Courier New" w:hAnsi="Courier New" w:cs="Courier New" w:hint="default"/>
+      </w:rPr>
+    </w:lvl>
+    <w:lvl w:ilvl="5" w:tplc="04190005" w:tentative="1">
+      <w:start w:val="1"/>
+      <w:numFmt w:val="bullet"/>
+      <w:lvlText w:val=""/>
+      <w:lvlJc w:val="left"/>
+      <w:pPr>
+        <w:ind w:left="4887" w:hanging="360"/>
+      </w:pPr>
+      <w:rPr>
+        <w:rFonts w:ascii="Wingdings" w:hAnsi="Wingdings" w:hint="default"/>
+      </w:rPr>
+    </w:lvl>
+    <w:lvl w:ilvl="6" w:tplc="04190001" w:tentative="1">
+      <w:start w:val="1"/>
+      <w:numFmt w:val="bullet"/>
+      <w:lvlText w:val=""/>
+      <w:lvlJc w:val="left"/>
+      <w:pPr>
+        <w:ind w:left="5607" w:hanging="360"/>
+      </w:pPr>
+      <w:rPr>
+        <w:rFonts w:ascii="Symbol" w:hAnsi="Symbol" w:hint="default"/>
+      </w:rPr>
+    </w:lvl>
+    <w:lvl w:ilvl="7" w:tplc="04190003" w:tentative="1">
+      <w:start w:val="1"/>
+      <w:numFmt w:val="bullet"/>
+      <w:lvlText w:val="o"/>
+      <w:lvlJc w:val="left"/>
+      <w:pPr>
+        <w:ind w:left="6327" w:hanging="360"/>
+      </w:pPr>
+      <w:rPr>
+        <w:rFonts w:ascii="Courier New" w:hAnsi="Courier New" w:cs="Courier New" w:hint="default"/>
+      </w:rPr>
+    </w:lvl>
+    <w:lvl w:ilvl="8" w:tplc="04190005" w:tentative="1">
+      <w:start w:val="1"/>
+      <w:numFmt w:val="bullet"/>
+      <w:lvlText w:val=""/>
+      <w:lvlJc w:val="left"/>
+      <w:pPr>
+        <w:ind w:left="7047" w:hanging="360"/>
+      </w:pPr>
+      <w:rPr>
+        <w:rFonts w:ascii="Wingdings" w:hAnsi="Wingdings" w:hint="default"/>
+      </w:rPr>
+    </w:lvl>
+  </w:abstractNum>
+  <w:abstractNum w:abstractNumId="30" w15:restartNumberingAfterBreak="0">
     <w:nsid w:val="799F1FD9"/>
     <w:multiLevelType w:val="hybridMultilevel"/>
     <w:tmpl w:val="7E18BE84"/>
@@ -9978,7 +11786,7 @@
       </w:rPr>
     </w:lvl>
   </w:abstractNum>
-  <w:abstractNum w:abstractNumId="25" w15:restartNumberingAfterBreak="0">
+  <w:abstractNum w:abstractNumId="31" w15:restartNumberingAfterBreak="0">
     <w:nsid w:val="7CAF1646"/>
     <w:multiLevelType w:val="multilevel"/>
     <w:tmpl w:val="F58460B4"/>
@@ -10091,7 +11899,7 @@
       </w:rPr>
     </w:lvl>
   </w:abstractNum>
-  <w:abstractNum w:abstractNumId="26" w15:restartNumberingAfterBreak="0">
+  <w:abstractNum w:abstractNumId="32" w15:restartNumberingAfterBreak="0">
     <w:nsid w:val="7FEC5976"/>
     <w:multiLevelType w:val="multilevel"/>
     <w:tmpl w:val="04190021"/>
@@ -10205,37 +12013,37 @@
     </w:lvl>
   </w:abstractNum>
   <w:num w:numId="1">
-    <w:abstractNumId w:val="10"/>
+    <w:abstractNumId w:val="13"/>
   </w:num>
   <w:num w:numId="2">
-    <w:abstractNumId w:val="23"/>
+    <w:abstractNumId w:val="28"/>
   </w:num>
   <w:num w:numId="3">
-    <w:abstractNumId w:val="14"/>
+    <w:abstractNumId w:val="18"/>
   </w:num>
   <w:num w:numId="4">
     <w:abstractNumId w:val="6"/>
   </w:num>
   <w:num w:numId="5">
-    <w:abstractNumId w:val="18"/>
+    <w:abstractNumId w:val="22"/>
   </w:num>
   <w:num w:numId="6">
-    <w:abstractNumId w:val="11"/>
+    <w:abstractNumId w:val="15"/>
   </w:num>
   <w:num w:numId="7">
-    <w:abstractNumId w:val="16"/>
+    <w:abstractNumId w:val="20"/>
   </w:num>
   <w:num w:numId="8">
-    <w:abstractNumId w:val="22"/>
+    <w:abstractNumId w:val="26"/>
   </w:num>
   <w:num w:numId="9">
-    <w:abstractNumId w:val="19"/>
+    <w:abstractNumId w:val="23"/>
   </w:num>
   <w:num w:numId="10">
     <w:abstractNumId w:val="5"/>
   </w:num>
   <w:num w:numId="11">
-    <w:abstractNumId w:val="18"/>
+    <w:abstractNumId w:val="22"/>
   </w:num>
   <w:num w:numId="12">
     <w:abstractNumId w:val="1"/>
@@ -10247,49 +12055,49 @@
     <w:abstractNumId w:val="0"/>
   </w:num>
   <w:num w:numId="15">
-    <w:abstractNumId w:val="15"/>
+    <w:abstractNumId w:val="19"/>
   </w:num>
   <w:num w:numId="16">
-    <w:abstractNumId w:val="9"/>
+    <w:abstractNumId w:val="12"/>
   </w:num>
   <w:num w:numId="17">
-    <w:abstractNumId w:val="13"/>
+    <w:abstractNumId w:val="17"/>
   </w:num>
   <w:num w:numId="18">
     <w:abstractNumId w:val="4"/>
   </w:num>
   <w:num w:numId="19">
-    <w:abstractNumId w:val="24"/>
+    <w:abstractNumId w:val="30"/>
   </w:num>
   <w:num w:numId="20">
-    <w:abstractNumId w:val="12"/>
+    <w:abstractNumId w:val="16"/>
   </w:num>
   <w:num w:numId="21">
     <w:abstractNumId w:val="7"/>
   </w:num>
   <w:num w:numId="22">
-    <w:abstractNumId w:val="8"/>
+    <w:abstractNumId w:val="9"/>
   </w:num>
   <w:num w:numId="23">
-    <w:abstractNumId w:val="26"/>
+    <w:abstractNumId w:val="32"/>
   </w:num>
   <w:num w:numId="24">
-    <w:abstractNumId w:val="20"/>
+    <w:abstractNumId w:val="24"/>
   </w:num>
   <w:num w:numId="25">
-    <w:abstractNumId w:val="21"/>
+    <w:abstractNumId w:val="25"/>
   </w:num>
   <w:num w:numId="26">
-    <w:abstractNumId w:val="25"/>
+    <w:abstractNumId w:val="31"/>
   </w:num>
   <w:num w:numId="27">
-    <w:abstractNumId w:val="17"/>
+    <w:abstractNumId w:val="21"/>
   </w:num>
   <w:num w:numId="28">
     <w:abstractNumId w:val="3"/>
   </w:num>
   <w:num w:numId="29">
-    <w:abstractNumId w:val="18"/>
+    <w:abstractNumId w:val="22"/>
     <w:lvlOverride w:ilvl="0">
       <w:startOverride w:val="1"/>
     </w:lvlOverride>
@@ -10317,6 +12125,36 @@
     <w:lvlOverride w:ilvl="8">
       <w:startOverride w:val="1"/>
     </w:lvlOverride>
+  </w:num>
+  <w:num w:numId="30">
+    <w:abstractNumId w:val="14"/>
+  </w:num>
+  <w:num w:numId="31">
+    <w:abstractNumId w:val="10"/>
+  </w:num>
+  <w:num w:numId="32">
+    <w:abstractNumId w:val="27"/>
+  </w:num>
+  <w:num w:numId="33">
+    <w:abstractNumId w:val="11"/>
+  </w:num>
+  <w:num w:numId="34">
+    <w:abstractNumId w:val="8"/>
+  </w:num>
+  <w:num w:numId="35">
+    <w:abstractNumId w:val="29"/>
+  </w:num>
+  <w:num w:numId="36">
+    <w:abstractNumId w:val="29"/>
+    <w:lvlOverride w:ilvl="0"/>
+    <w:lvlOverride w:ilvl="1"/>
+    <w:lvlOverride w:ilvl="2"/>
+    <w:lvlOverride w:ilvl="3"/>
+    <w:lvlOverride w:ilvl="4"/>
+    <w:lvlOverride w:ilvl="5"/>
+    <w:lvlOverride w:ilvl="6"/>
+    <w:lvlOverride w:ilvl="7"/>
+    <w:lvlOverride w:ilvl="8"/>
   </w:num>
 </w:numbering>
 </file>
@@ -11851,6 +13689,32 @@
       <w:shd w:val="clear" w:color="auto" w:fill="E1DFDD"/>
     </w:rPr>
   </w:style>
+  <w:style w:type="paragraph" w:styleId="HTML">
+    <w:name w:val="HTML Preformatted"/>
+    <w:basedOn w:val="a"/>
+    <w:link w:val="HTML0"/>
+    <w:uiPriority w:val="99"/>
+    <w:rsid w:val="00B510BD"/>
+    <w:pPr>
+      <w:spacing w:line="240" w:lineRule="auto"/>
+    </w:pPr>
+    <w:rPr>
+      <w:rFonts w:ascii="Consolas" w:hAnsi="Consolas"/>
+    </w:rPr>
+  </w:style>
+  <w:style w:type="character" w:customStyle="1" w:styleId="HTML0">
+    <w:name w:val="Стандартный HTML Знак"/>
+    <w:basedOn w:val="a1"/>
+    <w:link w:val="HTML"/>
+    <w:uiPriority w:val="99"/>
+    <w:rsid w:val="00B510BD"/>
+    <w:rPr>
+      <w:rFonts w:ascii="Consolas" w:hAnsi="Consolas"/>
+      <w:sz w:val="20"/>
+      <w:szCs w:val="20"/>
+      <w:lang w:eastAsia="en-US"/>
+    </w:rPr>
+  </w:style>
 </w:styles>
 </file>
 

</xml_diff>